<commit_message>
Figures-conf matrices, plots, supplements, edits
</commit_message>
<xml_diff>
--- a/Revision_PLOS/Response to Reviewers.docx
+++ b/Revision_PLOS/Response to Reviewers.docx
@@ -525,9 +525,8 @@
       <w:r>
         <w:rPr>
           <w:rFonts w:ascii="Times New Roman" w:hAnsi="Times New Roman" w:cs="Times New Roman"/>
-          <w:highlight w:val="yellow"/>
-        </w:rPr>
-        <w:t>confusion matrix</w:t>
+        </w:rPr>
+        <w:t>confusion matrix and F1- score value.</w:t>
       </w:r>
       <w:r>
         <w:rPr>
@@ -535,12 +534,73 @@
         </w:rPr>
         <w:t xml:space="preserve"> </w:t>
       </w:r>
-      <w:r>
-        <w:rPr>
-          <w:rFonts w:ascii="Times New Roman" w:hAnsi="Times New Roman" w:cs="Times New Roman"/>
-          <w:highlight w:val="yellow"/>
-        </w:rPr>
-        <w:t>and F1- score value</w:t>
+    </w:p>
+    <w:p>
+      <w:pPr>
+        <w:ind w:left="720"/>
+        <w:rPr>
+          <w:rFonts w:ascii="Times New Roman" w:hAnsi="Times New Roman" w:cs="Times New Roman"/>
+        </w:rPr>
+      </w:pPr>
+      <w:r>
+        <w:rPr>
+          <w:rFonts w:ascii="Times New Roman" w:hAnsi="Times New Roman" w:cs="Times New Roman"/>
+        </w:rPr>
+        <w:t xml:space="preserve">REPLY: </w:t>
+      </w:r>
+      <w:r>
+        <w:rPr>
+          <w:rFonts w:ascii="Times New Roman" w:hAnsi="Times New Roman" w:cs="Times New Roman"/>
+        </w:rPr>
+        <w:t>We increased our validation to 10-fold and tested on each of the model architectures (see comment 7).</w:t>
+      </w:r>
+      <w:r>
+        <w:rPr>
+          <w:rFonts w:ascii="Times New Roman" w:hAnsi="Times New Roman" w:cs="Times New Roman"/>
+        </w:rPr>
+        <w:t xml:space="preserve"> As stated, we implemented a weighted sampler to avoid this issue, as we do have very unbalanced classes </w:t>
+      </w:r>
+      <w:r>
+        <w:rPr>
+          <w:rFonts w:ascii="Times New Roman" w:hAnsi="Times New Roman" w:cs="Times New Roman"/>
+          <w:highlight w:val="yellow"/>
+        </w:rPr>
+        <w:t>(</w:t>
+      </w:r>
+      <w:r>
+        <w:rPr>
+          <w:rFonts w:ascii="Times New Roman" w:hAnsi="Times New Roman" w:cs="Times New Roman"/>
+          <w:highlight w:val="yellow"/>
+        </w:rPr>
+        <w:t>Line</w:t>
+      </w:r>
+      <w:r>
+        <w:rPr>
+          <w:rFonts w:ascii="Times New Roman" w:hAnsi="Times New Roman" w:cs="Times New Roman"/>
+          <w:highlight w:val="yellow"/>
+        </w:rPr>
+        <w:t>s</w:t>
+      </w:r>
+      <w:r>
+        <w:rPr>
+          <w:rFonts w:ascii="Times New Roman" w:hAnsi="Times New Roman" w:cs="Times New Roman"/>
+          <w:highlight w:val="yellow"/>
+        </w:rPr>
+        <w:t xml:space="preserve"> </w:t>
+      </w:r>
+      <w:r>
+        <w:rPr>
+          <w:rFonts w:ascii="Times New Roman" w:hAnsi="Times New Roman" w:cs="Times New Roman"/>
+          <w:highlight w:val="yellow"/>
+        </w:rPr>
+        <w:t>218-221</w:t>
+      </w:r>
+      <w:r>
+        <w:rPr>
+          <w:rFonts w:ascii="Times New Roman" w:hAnsi="Times New Roman" w:cs="Times New Roman"/>
+          <w:highlight w:val="yellow"/>
+        </w:rPr>
+        <w:t>)</w:t>
       </w:r>
       <w:r>
         <w:rPr>
@@ -548,66 +608,199 @@
         </w:rPr>
         <w:t xml:space="preserve">. </w:t>
       </w:r>
-    </w:p>
-    <w:p>
-      <w:pPr>
-        <w:ind w:left="720"/>
-        <w:rPr>
-          <w:rFonts w:ascii="Times New Roman" w:hAnsi="Times New Roman" w:cs="Times New Roman"/>
-        </w:rPr>
-      </w:pPr>
-      <w:r>
-        <w:rPr>
-          <w:rFonts w:ascii="Times New Roman" w:hAnsi="Times New Roman" w:cs="Times New Roman"/>
-        </w:rPr>
-        <w:t xml:space="preserve">REPLY: </w:t>
-      </w:r>
-      <w:r>
-        <w:rPr>
-          <w:rFonts w:ascii="Times New Roman" w:hAnsi="Times New Roman" w:cs="Times New Roman"/>
-        </w:rPr>
-        <w:t>We increased our validation to 10-fold and tested on each of the model architectures (see comment 7).</w:t>
-      </w:r>
-      <w:r>
-        <w:rPr>
-          <w:rFonts w:ascii="Times New Roman" w:hAnsi="Times New Roman" w:cs="Times New Roman"/>
-        </w:rPr>
-        <w:t xml:space="preserve"> As stated, we implemented a weighted sampler to avoid this issue, as we do have very unbalanced classes </w:t>
-      </w:r>
-      <w:r>
-        <w:rPr>
-          <w:rFonts w:ascii="Times New Roman" w:hAnsi="Times New Roman" w:cs="Times New Roman"/>
-          <w:highlight w:val="yellow"/>
-        </w:rPr>
-        <w:t>(</w:t>
-      </w:r>
-      <w:r>
-        <w:rPr>
-          <w:rFonts w:ascii="Times New Roman" w:hAnsi="Times New Roman" w:cs="Times New Roman"/>
-          <w:highlight w:val="yellow"/>
-        </w:rPr>
-        <w:t>Line</w:t>
-      </w:r>
-      <w:r>
-        <w:rPr>
-          <w:rFonts w:ascii="Times New Roman" w:hAnsi="Times New Roman" w:cs="Times New Roman"/>
-          <w:highlight w:val="yellow"/>
-        </w:rPr>
-        <w:t>s</w:t>
-      </w:r>
-      <w:r>
-        <w:rPr>
-          <w:rFonts w:ascii="Times New Roman" w:hAnsi="Times New Roman" w:cs="Times New Roman"/>
-          <w:highlight w:val="yellow"/>
+      <w:r>
+        <w:rPr>
+          <w:rFonts w:ascii="Times New Roman" w:hAnsi="Times New Roman" w:cs="Times New Roman"/>
+        </w:rPr>
+        <w:t xml:space="preserve">As noted in our manuscript, </w:t>
+      </w:r>
+      <w:r>
+        <w:rPr>
+          <w:rFonts w:ascii="Times New Roman" w:hAnsi="Times New Roman" w:cs="Times New Roman"/>
+        </w:rPr>
+        <w:t xml:space="preserve">we are first </w:t>
+      </w:r>
+      <w:r>
+        <w:rPr>
+          <w:rFonts w:ascii="Times New Roman" w:hAnsi="Times New Roman" w:cs="Times New Roman"/>
+        </w:rPr>
+        <w:t xml:space="preserve">and foremost </w:t>
+      </w:r>
+      <w:r>
+        <w:rPr>
+          <w:rFonts w:ascii="Times New Roman" w:hAnsi="Times New Roman" w:cs="Times New Roman"/>
+        </w:rPr>
+        <w:t>interested in maximizing precision</w:t>
+      </w:r>
+      <w:r>
+        <w:rPr>
+          <w:rFonts w:ascii="Times New Roman" w:hAnsi="Times New Roman" w:cs="Times New Roman"/>
+        </w:rPr>
+        <w:t>;</w:t>
+      </w:r>
+      <w:r>
+        <w:rPr>
+          <w:rFonts w:ascii="Times New Roman" w:hAnsi="Times New Roman" w:cs="Times New Roman"/>
         </w:rPr>
         <w:t xml:space="preserve"> </w:t>
       </w:r>
       <w:r>
         <w:rPr>
           <w:rFonts w:ascii="Times New Roman" w:hAnsi="Times New Roman" w:cs="Times New Roman"/>
-          <w:highlight w:val="yellow"/>
-        </w:rPr>
-        <w:t>218-221</w:t>
+        </w:rPr>
+        <w:t xml:space="preserve">maximizing recall is of secondary importance because false positives can be thrown out by the </w:t>
+      </w:r>
+      <w:proofErr w:type="gramStart"/>
+      <w:r>
+        <w:rPr>
+          <w:rFonts w:ascii="Times New Roman" w:hAnsi="Times New Roman" w:cs="Times New Roman"/>
+        </w:rPr>
+        <w:t>observer</w:t>
+      </w:r>
+      <w:proofErr w:type="gramEnd"/>
+      <w:r>
+        <w:rPr>
+          <w:rFonts w:ascii="Times New Roman" w:hAnsi="Times New Roman" w:cs="Times New Roman"/>
+        </w:rPr>
+        <w:t xml:space="preserve"> but false negatives cannot. Our automated pipeline is, at this point, best considered a means of filtering images that greatly reduces the time required by (but does not yet eliminate) human annotators. </w:t>
+      </w:r>
+      <w:r>
+        <w:rPr>
+          <w:rFonts w:ascii="Times New Roman" w:hAnsi="Times New Roman" w:cs="Times New Roman"/>
+        </w:rPr>
+        <w:t>As suggested</w:t>
+      </w:r>
+      <w:r>
+        <w:rPr>
+          <w:rFonts w:ascii="Times New Roman" w:hAnsi="Times New Roman" w:cs="Times New Roman"/>
+        </w:rPr>
+        <w:t xml:space="preserve"> by the Reviewer</w:t>
+      </w:r>
+      <w:r>
+        <w:rPr>
+          <w:rFonts w:ascii="Times New Roman" w:hAnsi="Times New Roman" w:cs="Times New Roman"/>
+        </w:rPr>
+        <w:t xml:space="preserve">, we </w:t>
+      </w:r>
+      <w:r>
+        <w:rPr>
+          <w:rFonts w:ascii="Times New Roman" w:hAnsi="Times New Roman" w:cs="Times New Roman"/>
+        </w:rPr>
+        <w:t xml:space="preserve">do now </w:t>
+      </w:r>
+      <w:r>
+        <w:rPr>
+          <w:rFonts w:ascii="Times New Roman" w:hAnsi="Times New Roman" w:cs="Times New Roman"/>
+        </w:rPr>
+        <w:t xml:space="preserve">include the F1-scores for our models </w:t>
+      </w:r>
+      <w:r>
+        <w:rPr>
+          <w:rFonts w:ascii="Times New Roman" w:hAnsi="Times New Roman" w:cs="Times New Roman"/>
+        </w:rPr>
+        <w:t>and</w:t>
+      </w:r>
+      <w:r>
+        <w:rPr>
+          <w:rFonts w:ascii="Times New Roman" w:hAnsi="Times New Roman" w:cs="Times New Roman"/>
+        </w:rPr>
+        <w:t xml:space="preserve"> describe how the model with the highest F1-score may not </w:t>
+      </w:r>
+      <w:r>
+        <w:rPr>
+          <w:rFonts w:ascii="Times New Roman" w:hAnsi="Times New Roman" w:cs="Times New Roman"/>
+        </w:rPr>
+        <w:t>optimal</w:t>
+      </w:r>
+      <w:r>
+        <w:rPr>
+          <w:rFonts w:ascii="Times New Roman" w:hAnsi="Times New Roman" w:cs="Times New Roman"/>
+        </w:rPr>
+        <w:t xml:space="preserve"> if another model that produces a higher precision with a </w:t>
+      </w:r>
+      <w:r>
+        <w:rPr>
+          <w:rFonts w:ascii="Times New Roman" w:hAnsi="Times New Roman" w:cs="Times New Roman"/>
+        </w:rPr>
+        <w:lastRenderedPageBreak/>
+        <w:t>reasonable</w:t>
+      </w:r>
+      <w:r>
+        <w:rPr>
+          <w:rFonts w:ascii="Times New Roman" w:hAnsi="Times New Roman" w:cs="Times New Roman"/>
+        </w:rPr>
+        <w:t xml:space="preserve"> recall rate</w:t>
+      </w:r>
+      <w:r>
+        <w:rPr>
+          <w:rFonts w:ascii="Times New Roman" w:hAnsi="Times New Roman" w:cs="Times New Roman"/>
+        </w:rPr>
+        <w:t xml:space="preserve"> </w:t>
+      </w:r>
+      <w:r>
+        <w:rPr>
+          <w:rFonts w:ascii="Times New Roman" w:hAnsi="Times New Roman" w:cs="Times New Roman"/>
+          <w:highlight w:val="yellow"/>
+        </w:rPr>
+        <w:t>(Lines 271-274</w:t>
+      </w:r>
+      <w:r>
+        <w:rPr>
+          <w:rFonts w:ascii="Times New Roman" w:hAnsi="Times New Roman" w:cs="Times New Roman"/>
+        </w:rPr>
+        <w:t xml:space="preserve">). </w:t>
+      </w:r>
+      <w:r>
+        <w:rPr>
+          <w:rFonts w:ascii="Times New Roman" w:hAnsi="Times New Roman" w:cs="Times New Roman"/>
+        </w:rPr>
+        <w:t>A</w:t>
+      </w:r>
+      <w:r>
+        <w:rPr>
+          <w:rFonts w:ascii="Times New Roman" w:hAnsi="Times New Roman" w:cs="Times New Roman"/>
+        </w:rPr>
+        <w:t xml:space="preserve"> confusion matrix </w:t>
+      </w:r>
+      <w:r>
+        <w:rPr>
+          <w:rFonts w:ascii="Times New Roman" w:hAnsi="Times New Roman" w:cs="Times New Roman"/>
+        </w:rPr>
+        <w:t xml:space="preserve">can be found </w:t>
+      </w:r>
+      <w:r>
+        <w:rPr>
+          <w:rFonts w:ascii="Times New Roman" w:hAnsi="Times New Roman" w:cs="Times New Roman"/>
+        </w:rPr>
+        <w:t xml:space="preserve">on </w:t>
+      </w:r>
+      <w:r>
+        <w:rPr>
+          <w:rFonts w:ascii="Times New Roman" w:hAnsi="Times New Roman" w:cs="Times New Roman"/>
+          <w:highlight w:val="yellow"/>
+        </w:rPr>
+        <w:t>Line 2</w:t>
+      </w:r>
+      <w:r>
+        <w:rPr>
+          <w:rFonts w:ascii="Times New Roman" w:hAnsi="Times New Roman" w:cs="Times New Roman"/>
+          <w:highlight w:val="yellow"/>
+        </w:rPr>
+        <w:t>63</w:t>
+      </w:r>
+      <w:r>
+        <w:rPr>
+          <w:rFonts w:ascii="Times New Roman" w:hAnsi="Times New Roman" w:cs="Times New Roman"/>
+          <w:highlight w:val="yellow"/>
+        </w:rPr>
+        <w:t xml:space="preserve"> (Fig 4</w:t>
+      </w:r>
+      <w:r>
+        <w:rPr>
+          <w:rFonts w:ascii="Times New Roman" w:hAnsi="Times New Roman" w:cs="Times New Roman"/>
+          <w:highlight w:val="yellow"/>
+        </w:rPr>
+        <w:t>B</w:t>
       </w:r>
       <w:r>
         <w:rPr>
@@ -619,187 +812,29 @@
       <w:r>
         <w:rPr>
           <w:rFonts w:ascii="Times New Roman" w:hAnsi="Times New Roman" w:cs="Times New Roman"/>
-        </w:rPr>
-        <w:t xml:space="preserve">. </w:t>
-      </w:r>
-      <w:r>
-        <w:rPr>
-          <w:rFonts w:ascii="Times New Roman" w:hAnsi="Times New Roman" w:cs="Times New Roman"/>
-        </w:rPr>
-        <w:t xml:space="preserve">As noted in our manuscript, </w:t>
-      </w:r>
-      <w:r>
-        <w:rPr>
-          <w:rFonts w:ascii="Times New Roman" w:hAnsi="Times New Roman" w:cs="Times New Roman"/>
-        </w:rPr>
-        <w:t xml:space="preserve">we are first </w:t>
-      </w:r>
-      <w:r>
-        <w:rPr>
-          <w:rFonts w:ascii="Times New Roman" w:hAnsi="Times New Roman" w:cs="Times New Roman"/>
-        </w:rPr>
-        <w:t xml:space="preserve">and foremost </w:t>
-      </w:r>
-      <w:r>
-        <w:rPr>
-          <w:rFonts w:ascii="Times New Roman" w:hAnsi="Times New Roman" w:cs="Times New Roman"/>
-        </w:rPr>
-        <w:t>interested in maximizing precision</w:t>
-      </w:r>
-      <w:r>
-        <w:rPr>
-          <w:rFonts w:ascii="Times New Roman" w:hAnsi="Times New Roman" w:cs="Times New Roman"/>
-        </w:rPr>
-        <w:t>;</w:t>
-      </w:r>
-      <w:r>
-        <w:rPr>
-          <w:rFonts w:ascii="Times New Roman" w:hAnsi="Times New Roman" w:cs="Times New Roman"/>
-        </w:rPr>
-        <w:t xml:space="preserve"> </w:t>
-      </w:r>
-      <w:r>
-        <w:rPr>
-          <w:rFonts w:ascii="Times New Roman" w:hAnsi="Times New Roman" w:cs="Times New Roman"/>
-        </w:rPr>
-        <w:t xml:space="preserve">maximizing recall is of secondary importance because false positives can be thrown out by the </w:t>
-      </w:r>
-      <w:proofErr w:type="gramStart"/>
-      <w:r>
-        <w:rPr>
-          <w:rFonts w:ascii="Times New Roman" w:hAnsi="Times New Roman" w:cs="Times New Roman"/>
-        </w:rPr>
-        <w:t>observer</w:t>
-      </w:r>
-      <w:proofErr w:type="gramEnd"/>
-      <w:r>
-        <w:rPr>
-          <w:rFonts w:ascii="Times New Roman" w:hAnsi="Times New Roman" w:cs="Times New Roman"/>
-        </w:rPr>
-        <w:t xml:space="preserve"> but false negatives cannot. Our automated pipeline is, at this point, best considered a means of filtering images that greatly reduces the time required by (but does not yet eliminate) human annotators. </w:t>
-      </w:r>
-      <w:r>
-        <w:rPr>
-          <w:rFonts w:ascii="Times New Roman" w:hAnsi="Times New Roman" w:cs="Times New Roman"/>
-        </w:rPr>
-        <w:t>As suggested</w:t>
-      </w:r>
-      <w:r>
-        <w:rPr>
-          <w:rFonts w:ascii="Times New Roman" w:hAnsi="Times New Roman" w:cs="Times New Roman"/>
-        </w:rPr>
-        <w:t xml:space="preserve"> by the Reviewer</w:t>
-      </w:r>
-      <w:r>
-        <w:rPr>
-          <w:rFonts w:ascii="Times New Roman" w:hAnsi="Times New Roman" w:cs="Times New Roman"/>
-        </w:rPr>
-        <w:t xml:space="preserve">, we </w:t>
-      </w:r>
-      <w:r>
-        <w:rPr>
-          <w:rFonts w:ascii="Times New Roman" w:hAnsi="Times New Roman" w:cs="Times New Roman"/>
-        </w:rPr>
-        <w:t xml:space="preserve">do now </w:t>
-      </w:r>
-      <w:r>
-        <w:rPr>
-          <w:rFonts w:ascii="Times New Roman" w:hAnsi="Times New Roman" w:cs="Times New Roman"/>
-        </w:rPr>
-        <w:t xml:space="preserve">include the F1-scores for our models </w:t>
-      </w:r>
-      <w:r>
-        <w:rPr>
-          <w:rFonts w:ascii="Times New Roman" w:hAnsi="Times New Roman" w:cs="Times New Roman"/>
-        </w:rPr>
-        <w:t>and</w:t>
-      </w:r>
-      <w:r>
-        <w:rPr>
-          <w:rFonts w:ascii="Times New Roman" w:hAnsi="Times New Roman" w:cs="Times New Roman"/>
-        </w:rPr>
-        <w:t xml:space="preserve"> describe how the model with the </w:t>
-      </w:r>
-      <w:r>
-        <w:rPr>
-          <w:rFonts w:ascii="Times New Roman" w:hAnsi="Times New Roman" w:cs="Times New Roman"/>
-        </w:rPr>
-        <w:lastRenderedPageBreak/>
-        <w:t xml:space="preserve">highest F1-score may not </w:t>
-      </w:r>
-      <w:r>
-        <w:rPr>
-          <w:rFonts w:ascii="Times New Roman" w:hAnsi="Times New Roman" w:cs="Times New Roman"/>
-        </w:rPr>
-        <w:t>optimal</w:t>
-      </w:r>
-      <w:r>
-        <w:rPr>
-          <w:rFonts w:ascii="Times New Roman" w:hAnsi="Times New Roman" w:cs="Times New Roman"/>
-        </w:rPr>
-        <w:t xml:space="preserve"> if another model that produces a higher precision with a </w:t>
-      </w:r>
-      <w:r>
-        <w:rPr>
-          <w:rFonts w:ascii="Times New Roman" w:hAnsi="Times New Roman" w:cs="Times New Roman"/>
-        </w:rPr>
-        <w:t>reasonable</w:t>
-      </w:r>
-      <w:r>
-        <w:rPr>
-          <w:rFonts w:ascii="Times New Roman" w:hAnsi="Times New Roman" w:cs="Times New Roman"/>
-        </w:rPr>
-        <w:t xml:space="preserve"> recall rate</w:t>
-      </w:r>
-      <w:r>
-        <w:rPr>
-          <w:rFonts w:ascii="Times New Roman" w:hAnsi="Times New Roman" w:cs="Times New Roman"/>
-        </w:rPr>
-        <w:t xml:space="preserve"> </w:t>
-      </w:r>
-      <w:r>
-        <w:rPr>
-          <w:rFonts w:ascii="Times New Roman" w:hAnsi="Times New Roman" w:cs="Times New Roman"/>
-          <w:highlight w:val="yellow"/>
-        </w:rPr>
-        <w:t>(Lines 271-274</w:t>
-      </w:r>
-      <w:r>
-        <w:rPr>
-          <w:rFonts w:ascii="Times New Roman" w:hAnsi="Times New Roman" w:cs="Times New Roman"/>
-        </w:rPr>
-        <w:t xml:space="preserve">). </w:t>
-      </w:r>
-      <w:r>
-        <w:rPr>
-          <w:rFonts w:ascii="Times New Roman" w:hAnsi="Times New Roman" w:cs="Times New Roman"/>
-        </w:rPr>
-        <w:t>A</w:t>
-      </w:r>
-      <w:r>
-        <w:rPr>
-          <w:rFonts w:ascii="Times New Roman" w:hAnsi="Times New Roman" w:cs="Times New Roman"/>
-        </w:rPr>
-        <w:t xml:space="preserve"> confusion matrix </w:t>
-      </w:r>
-      <w:r>
-        <w:rPr>
-          <w:rFonts w:ascii="Times New Roman" w:hAnsi="Times New Roman" w:cs="Times New Roman"/>
-        </w:rPr>
-        <w:t xml:space="preserve">can be found </w:t>
-      </w:r>
-      <w:r>
-        <w:rPr>
-          <w:rFonts w:ascii="Times New Roman" w:hAnsi="Times New Roman" w:cs="Times New Roman"/>
-        </w:rPr>
-        <w:t xml:space="preserve">on </w:t>
-      </w:r>
-      <w:r>
-        <w:rPr>
-          <w:rFonts w:ascii="Times New Roman" w:hAnsi="Times New Roman" w:cs="Times New Roman"/>
-          <w:highlight w:val="yellow"/>
-        </w:rPr>
-        <w:t>Line 277 (Fig 4).</w:t>
+          <w:highlight w:val="yellow"/>
+        </w:rPr>
+        <w:t xml:space="preserve">, </w:t>
+      </w:r>
+      <w:r>
+        <w:rPr>
+          <w:rFonts w:ascii="Times New Roman" w:hAnsi="Times New Roman" w:cs="Times New Roman"/>
+        </w:rPr>
+        <w:t xml:space="preserve">and others are included in supporting materials </w:t>
+      </w:r>
+      <w:r>
+        <w:rPr>
+          <w:rFonts w:ascii="Times New Roman" w:hAnsi="Times New Roman" w:cs="Times New Roman"/>
+          <w:highlight w:val="yellow"/>
+        </w:rPr>
+        <w:t>(S2 Figure)</w:t>
+      </w:r>
+      <w:r>
+        <w:rPr>
+          <w:rFonts w:ascii="Times New Roman" w:hAnsi="Times New Roman" w:cs="Times New Roman"/>
+          <w:highlight w:val="yellow"/>
+        </w:rPr>
+        <w:t>.</w:t>
       </w:r>
     </w:p>
     <w:p>
@@ -2408,840 +2443,839 @@
           <w:color w:val="000000"/>
         </w:rPr>
       </w:pPr>
+      <w:r>
+        <w:rPr>
+          <w:rFonts w:ascii="Times New Roman" w:hAnsi="Times New Roman" w:cs="Times New Roman"/>
+          <w:color w:val="000000"/>
+        </w:rPr>
+        <w:t>Line 142: E. australis</w:t>
+      </w:r>
+    </w:p>
+    <w:p>
+      <w:pPr>
+        <w:rPr>
+          <w:rFonts w:ascii="Times New Roman" w:hAnsi="Times New Roman" w:cs="Times New Roman"/>
+          <w:color w:val="000000"/>
+          <w:highlight w:val="yellow"/>
+        </w:rPr>
+      </w:pPr>
+      <w:r>
+        <w:rPr>
+          <w:rFonts w:ascii="Times New Roman" w:hAnsi="Times New Roman" w:cs="Times New Roman"/>
+          <w:color w:val="000000"/>
+        </w:rPr>
+        <w:tab/>
+        <w:t>REPLY:</w:t>
+      </w:r>
+      <w:r>
+        <w:rPr>
+          <w:rFonts w:ascii="Times New Roman" w:hAnsi="Times New Roman" w:cs="Times New Roman"/>
+          <w:color w:val="000000"/>
+        </w:rPr>
+        <w:t xml:space="preserve"> We have corrected this </w:t>
+      </w:r>
+      <w:r>
+        <w:rPr>
+          <w:rFonts w:ascii="Times New Roman" w:hAnsi="Times New Roman" w:cs="Times New Roman"/>
+          <w:color w:val="000000"/>
+          <w:highlight w:val="yellow"/>
+        </w:rPr>
+        <w:t>(</w:t>
+      </w:r>
+      <w:r>
+        <w:rPr>
+          <w:rFonts w:ascii="Times New Roman" w:hAnsi="Times New Roman" w:cs="Times New Roman"/>
+          <w:color w:val="000000"/>
+          <w:highlight w:val="yellow"/>
+        </w:rPr>
+        <w:t>Line 14</w:t>
+      </w:r>
+      <w:r>
+        <w:rPr>
+          <w:rFonts w:ascii="Times New Roman" w:hAnsi="Times New Roman" w:cs="Times New Roman"/>
+          <w:color w:val="000000"/>
+          <w:highlight w:val="yellow"/>
+        </w:rPr>
+        <w:t>6</w:t>
+      </w:r>
+      <w:r>
+        <w:rPr>
+          <w:rFonts w:ascii="Times New Roman" w:hAnsi="Times New Roman" w:cs="Times New Roman"/>
+          <w:color w:val="000000"/>
+          <w:highlight w:val="yellow"/>
+        </w:rPr>
+        <w:t>).</w:t>
+      </w:r>
+    </w:p>
+    <w:p>
+      <w:pPr>
+        <w:rPr>
+          <w:rFonts w:ascii="Times New Roman" w:hAnsi="Times New Roman" w:cs="Times New Roman"/>
+          <w:color w:val="000000"/>
+        </w:rPr>
+      </w:pPr>
+    </w:p>
+    <w:p>
+      <w:pPr>
+        <w:rPr>
+          <w:rFonts w:ascii="Times New Roman" w:hAnsi="Times New Roman" w:cs="Times New Roman"/>
+          <w:color w:val="000000"/>
+        </w:rPr>
+      </w:pPr>
+      <w:r>
+        <w:rPr>
+          <w:rFonts w:ascii="Times New Roman" w:hAnsi="Times New Roman" w:cs="Times New Roman"/>
+          <w:color w:val="000000"/>
+          <w:u w:val="single"/>
+        </w:rPr>
+        <w:t>Response to comments by Reviewer #3:</w:t>
+      </w:r>
+    </w:p>
+    <w:p>
+      <w:pPr>
+        <w:rPr>
+          <w:rFonts w:ascii="Times New Roman" w:hAnsi="Times New Roman" w:cs="Times New Roman"/>
+          <w:color w:val="000000"/>
+        </w:rPr>
+      </w:pPr>
+      <w:r>
+        <w:rPr>
+          <w:rFonts w:ascii="Times New Roman" w:hAnsi="Times New Roman" w:cs="Times New Roman"/>
+          <w:color w:val="000000"/>
+        </w:rPr>
+        <w:t xml:space="preserve">Reviewer #3: This paper provides an algorithm for the automated detection of whales in satellite imagery. This paper is novel and timely given that </w:t>
+      </w:r>
+      <w:proofErr w:type="spellStart"/>
+      <w:r>
+        <w:rPr>
+          <w:rFonts w:ascii="Times New Roman" w:hAnsi="Times New Roman" w:cs="Times New Roman"/>
+          <w:color w:val="000000"/>
+        </w:rPr>
+        <w:t>satelitle</w:t>
+      </w:r>
+      <w:proofErr w:type="spellEnd"/>
+      <w:r>
+        <w:rPr>
+          <w:rFonts w:ascii="Times New Roman" w:hAnsi="Times New Roman" w:cs="Times New Roman"/>
+          <w:color w:val="000000"/>
+        </w:rPr>
+        <w:t xml:space="preserve"> imagery is becoming more readily available and that monitoring for whales in increasingly important because of environmental changes.</w:t>
+      </w:r>
+    </w:p>
+    <w:p>
+      <w:pPr>
+        <w:rPr>
+          <w:rFonts w:ascii="Times New Roman" w:hAnsi="Times New Roman" w:cs="Times New Roman"/>
+          <w:color w:val="000000"/>
+        </w:rPr>
+      </w:pPr>
+      <w:r>
+        <w:rPr>
+          <w:rFonts w:ascii="Times New Roman" w:hAnsi="Times New Roman" w:cs="Times New Roman"/>
+          <w:color w:val="000000"/>
+        </w:rPr>
+        <w:t>In general, some of the technical terms related to neural network could be explained a bit better to help the readers that are not familiar with deep learning methods.</w:t>
+      </w:r>
+    </w:p>
+    <w:p>
+      <w:pPr>
+        <w:rPr>
+          <w:rFonts w:ascii="Times New Roman" w:hAnsi="Times New Roman" w:cs="Times New Roman"/>
+          <w:color w:val="000000"/>
+        </w:rPr>
+      </w:pPr>
+      <w:r>
+        <w:rPr>
+          <w:rFonts w:ascii="Times New Roman" w:hAnsi="Times New Roman" w:cs="Times New Roman"/>
+          <w:color w:val="000000"/>
+        </w:rPr>
+        <w:t xml:space="preserve">Lines 184-185: Please, clarify. Do you mean that you divided the images in 4 folds, and within each of the 4 folds, you pick 75% of the photos for training and 25% for </w:t>
+      </w:r>
+      <w:proofErr w:type="gramStart"/>
+      <w:r>
+        <w:rPr>
+          <w:rFonts w:ascii="Times New Roman" w:hAnsi="Times New Roman" w:cs="Times New Roman"/>
+          <w:color w:val="000000"/>
+        </w:rPr>
+        <w:t>test.</w:t>
+      </w:r>
+      <w:proofErr w:type="gramEnd"/>
+      <w:r>
+        <w:rPr>
+          <w:rFonts w:ascii="Times New Roman" w:hAnsi="Times New Roman" w:cs="Times New Roman"/>
+          <w:color w:val="000000"/>
+        </w:rPr>
+        <w:t xml:space="preserve"> Or, do you mean that you divided the 25% of the testing photos into 4 folds?</w:t>
+      </w:r>
+    </w:p>
+    <w:p>
+      <w:pPr>
+        <w:ind w:left="720"/>
+        <w:rPr>
+          <w:rFonts w:ascii="Times New Roman" w:hAnsi="Times New Roman" w:cs="Times New Roman"/>
+          <w:color w:val="000000"/>
+        </w:rPr>
+      </w:pPr>
+      <w:r>
+        <w:rPr>
+          <w:rFonts w:ascii="Times New Roman" w:hAnsi="Times New Roman" w:cs="Times New Roman"/>
+          <w:color w:val="000000"/>
+        </w:rPr>
+        <w:t>REPLY:</w:t>
+      </w:r>
+      <w:r>
+        <w:rPr>
+          <w:rFonts w:ascii="Times New Roman" w:hAnsi="Times New Roman" w:cs="Times New Roman"/>
+          <w:color w:val="000000"/>
+        </w:rPr>
+        <w:t xml:space="preserve"> At the suggestion of another reviewer we changed the validation stage to incorporate 10-fold rather than 4-fold validation and have added language to improve the clarity</w:t>
+      </w:r>
+      <w:r>
+        <w:rPr>
+          <w:rFonts w:ascii="Times New Roman" w:hAnsi="Times New Roman" w:cs="Times New Roman"/>
+          <w:color w:val="000000"/>
+        </w:rPr>
+        <w:t xml:space="preserve"> (</w:t>
+      </w:r>
+      <w:r>
+        <w:rPr>
+          <w:rFonts w:ascii="Times New Roman" w:hAnsi="Times New Roman" w:cs="Times New Roman"/>
+          <w:color w:val="000000"/>
+          <w:highlight w:val="yellow"/>
+        </w:rPr>
+        <w:t>Lines 194-195).</w:t>
+      </w:r>
+    </w:p>
+    <w:p>
+      <w:pPr>
+        <w:rPr>
+          <w:rFonts w:ascii="Times New Roman" w:hAnsi="Times New Roman" w:cs="Times New Roman"/>
+          <w:color w:val="000000"/>
+        </w:rPr>
+      </w:pPr>
+      <w:r>
+        <w:rPr>
+          <w:rFonts w:ascii="Times New Roman" w:hAnsi="Times New Roman" w:cs="Times New Roman"/>
+          <w:color w:val="000000"/>
+        </w:rPr>
+        <w:t>Line 198. What do you mean by 100 classes?</w:t>
+      </w:r>
+    </w:p>
+    <w:p>
+      <w:pPr>
+        <w:rPr>
+          <w:rFonts w:ascii="Times New Roman" w:hAnsi="Times New Roman" w:cs="Times New Roman"/>
+          <w:color w:val="000000"/>
+        </w:rPr>
+      </w:pPr>
+      <w:r>
+        <w:rPr>
+          <w:rFonts w:ascii="Times New Roman" w:hAnsi="Times New Roman" w:cs="Times New Roman"/>
+          <w:color w:val="000000"/>
+        </w:rPr>
+        <w:tab/>
+        <w:t>REPLY:</w:t>
+      </w:r>
+      <w:r>
+        <w:rPr>
+          <w:rFonts w:ascii="Times New Roman" w:hAnsi="Times New Roman" w:cs="Times New Roman"/>
+          <w:color w:val="000000"/>
+        </w:rPr>
+        <w:t xml:space="preserve"> We have provided</w:t>
+      </w:r>
+      <w:r>
+        <w:rPr>
+          <w:rFonts w:ascii="Times New Roman" w:hAnsi="Times New Roman" w:cs="Times New Roman"/>
+          <w:color w:val="000000"/>
+        </w:rPr>
+        <w:t xml:space="preserve"> new</w:t>
+      </w:r>
+      <w:r>
+        <w:rPr>
+          <w:rFonts w:ascii="Times New Roman" w:hAnsi="Times New Roman" w:cs="Times New Roman"/>
+          <w:color w:val="000000"/>
+        </w:rPr>
+        <w:t xml:space="preserve"> examples on </w:t>
+      </w:r>
+      <w:r>
+        <w:rPr>
+          <w:rFonts w:ascii="Times New Roman" w:hAnsi="Times New Roman" w:cs="Times New Roman"/>
+          <w:color w:val="000000"/>
+          <w:highlight w:val="yellow"/>
+        </w:rPr>
+        <w:t>Line</w:t>
+      </w:r>
+      <w:r>
+        <w:rPr>
+          <w:rFonts w:ascii="Times New Roman" w:hAnsi="Times New Roman" w:cs="Times New Roman"/>
+          <w:color w:val="000000"/>
+          <w:highlight w:val="yellow"/>
+        </w:rPr>
+        <w:t>s 212-213)</w:t>
+      </w:r>
+      <w:r>
+        <w:rPr>
+          <w:rFonts w:ascii="Times New Roman" w:hAnsi="Times New Roman" w:cs="Times New Roman"/>
+          <w:color w:val="000000"/>
+          <w:highlight w:val="yellow"/>
+        </w:rPr>
+        <w:t>.</w:t>
+      </w:r>
+    </w:p>
+    <w:p>
+      <w:pPr>
+        <w:rPr>
+          <w:rFonts w:ascii="Times New Roman" w:hAnsi="Times New Roman" w:cs="Times New Roman"/>
+          <w:color w:val="000000"/>
+        </w:rPr>
+      </w:pPr>
+      <w:r>
+        <w:rPr>
+          <w:rFonts w:ascii="Times New Roman" w:hAnsi="Times New Roman" w:cs="Times New Roman"/>
+          <w:color w:val="000000"/>
+        </w:rPr>
+        <w:t>Line 224-225: For the recall, does it include only “true whales”?</w:t>
+      </w:r>
+    </w:p>
+    <w:p>
+      <w:pPr>
+        <w:rPr>
+          <w:rFonts w:ascii="Times New Roman" w:hAnsi="Times New Roman" w:cs="Times New Roman"/>
+          <w:color w:val="000000"/>
+        </w:rPr>
+      </w:pPr>
+      <w:r>
+        <w:rPr>
+          <w:rFonts w:ascii="Times New Roman" w:hAnsi="Times New Roman" w:cs="Times New Roman"/>
+          <w:color w:val="000000"/>
+        </w:rPr>
+        <w:tab/>
+        <w:t>REPLY:</w:t>
+      </w:r>
+      <w:r>
+        <w:rPr>
+          <w:rFonts w:ascii="Times New Roman" w:hAnsi="Times New Roman" w:cs="Times New Roman"/>
+          <w:color w:val="000000"/>
+        </w:rPr>
+        <w:t xml:space="preserve"> We have rewritten this to add that recall refers to ‘labeled whales.’ (</w:t>
+      </w:r>
+      <w:r>
+        <w:rPr>
+          <w:rFonts w:ascii="Times New Roman" w:hAnsi="Times New Roman" w:cs="Times New Roman"/>
+          <w:color w:val="000000"/>
+          <w:highlight w:val="yellow"/>
+        </w:rPr>
+        <w:t xml:space="preserve">Line </w:t>
+      </w:r>
+      <w:r>
+        <w:rPr>
+          <w:rFonts w:ascii="Times New Roman" w:hAnsi="Times New Roman" w:cs="Times New Roman"/>
+          <w:color w:val="000000"/>
+          <w:highlight w:val="yellow"/>
+        </w:rPr>
+        <w:t>252-253</w:t>
+      </w:r>
+      <w:r>
+        <w:rPr>
+          <w:rFonts w:ascii="Times New Roman" w:hAnsi="Times New Roman" w:cs="Times New Roman"/>
+          <w:color w:val="000000"/>
+          <w:highlight w:val="yellow"/>
+        </w:rPr>
+        <w:t>)</w:t>
+      </w:r>
+    </w:p>
+    <w:p>
+      <w:pPr>
+        <w:rPr>
+          <w:rFonts w:ascii="Times New Roman" w:hAnsi="Times New Roman" w:cs="Times New Roman"/>
+          <w:color w:val="000000"/>
+        </w:rPr>
+      </w:pPr>
+      <w:r>
+        <w:rPr>
+          <w:rFonts w:ascii="Times New Roman" w:hAnsi="Times New Roman" w:cs="Times New Roman"/>
+          <w:color w:val="000000"/>
+        </w:rPr>
+        <w:t>Line 229: Could you comment on what causes the false positive</w:t>
+      </w:r>
+    </w:p>
+    <w:p>
+      <w:pPr>
+        <w:ind w:left="720"/>
+        <w:rPr>
+          <w:rFonts w:ascii="Times New Roman" w:hAnsi="Times New Roman" w:cs="Times New Roman"/>
+          <w:color w:val="000000"/>
+        </w:rPr>
+      </w:pPr>
+      <w:r>
+        <w:rPr>
+          <w:rFonts w:ascii="Times New Roman" w:hAnsi="Times New Roman" w:cs="Times New Roman"/>
+          <w:color w:val="000000"/>
+          <w:highlight w:val="yellow"/>
+        </w:rPr>
+        <w:t>REPLY:</w:t>
+      </w:r>
+      <w:r>
+        <w:rPr>
+          <w:rFonts w:ascii="Times New Roman" w:hAnsi="Times New Roman" w:cs="Times New Roman"/>
+          <w:color w:val="000000"/>
+          <w:highlight w:val="yellow"/>
+        </w:rPr>
+        <w:t xml:space="preserve"> [[[[I’ll get back to this when get a GPU node again]]] – Add about center crops, </w:t>
+      </w:r>
+      <w:r>
+        <w:rPr>
+          <w:rFonts w:ascii="Times New Roman" w:hAnsi="Times New Roman" w:cs="Times New Roman"/>
+          <w:color w:val="000000"/>
+          <w:highlight w:val="yellow"/>
+        </w:rPr>
+        <w:t xml:space="preserve">losing </w:t>
+      </w:r>
+      <w:r>
+        <w:rPr>
+          <w:rFonts w:ascii="Times New Roman" w:hAnsi="Times New Roman" w:cs="Times New Roman"/>
+          <w:color w:val="000000"/>
+          <w:highlight w:val="yellow"/>
+        </w:rPr>
+        <w:br/>
+        <w:t>edge, probably improved with overlapping tiles.</w:t>
+      </w:r>
+    </w:p>
+    <w:p>
+      <w:pPr>
+        <w:rPr>
+          <w:rFonts w:ascii="Times New Roman" w:hAnsi="Times New Roman" w:cs="Times New Roman"/>
+          <w:color w:val="000000"/>
+        </w:rPr>
+      </w:pPr>
+      <w:r>
+        <w:rPr>
+          <w:rFonts w:ascii="Times New Roman" w:hAnsi="Times New Roman" w:cs="Times New Roman"/>
+          <w:color w:val="000000"/>
+        </w:rPr>
+        <w:t xml:space="preserve">Discussion: it would be interesting to write a paragraph in which the precision and recall of the algorithm is compared to </w:t>
+      </w:r>
+      <w:proofErr w:type="gramStart"/>
+      <w:r>
+        <w:rPr>
+          <w:rFonts w:ascii="Times New Roman" w:hAnsi="Times New Roman" w:cs="Times New Roman"/>
+          <w:color w:val="000000"/>
+        </w:rPr>
+        <w:t>other</w:t>
+      </w:r>
+      <w:proofErr w:type="gramEnd"/>
+      <w:r>
+        <w:rPr>
+          <w:rFonts w:ascii="Times New Roman" w:hAnsi="Times New Roman" w:cs="Times New Roman"/>
+          <w:color w:val="000000"/>
+        </w:rPr>
+        <w:t xml:space="preserve"> similar detector.</w:t>
+      </w:r>
+    </w:p>
+    <w:p>
+      <w:pPr>
+        <w:ind w:left="720"/>
+        <w:rPr>
+          <w:rFonts w:ascii="Times New Roman" w:hAnsi="Times New Roman" w:cs="Times New Roman"/>
+          <w:color w:val="000000"/>
+        </w:rPr>
+      </w:pPr>
+      <w:r>
+        <w:rPr>
+          <w:rFonts w:ascii="Times New Roman" w:hAnsi="Times New Roman" w:cs="Times New Roman"/>
+          <w:color w:val="000000"/>
+        </w:rPr>
+        <w:t>REPLY:</w:t>
+      </w:r>
+      <w:r>
+        <w:rPr>
+          <w:rFonts w:ascii="Times New Roman" w:hAnsi="Times New Roman" w:cs="Times New Roman"/>
+          <w:color w:val="000000"/>
+        </w:rPr>
+        <w:t xml:space="preserve"> Following the suggestions of another reviewer, we have implemented several different model architectures with which to compare our original model </w:t>
+      </w:r>
+      <w:r>
+        <w:rPr>
+          <w:rFonts w:ascii="Times New Roman" w:hAnsi="Times New Roman" w:cs="Times New Roman"/>
+          <w:color w:val="000000"/>
+        </w:rPr>
+        <w:t>(</w:t>
+      </w:r>
+      <w:r>
+        <w:rPr>
+          <w:rFonts w:ascii="Times New Roman" w:hAnsi="Times New Roman" w:cs="Times New Roman"/>
+          <w:color w:val="000000"/>
+          <w:highlight w:val="yellow"/>
+        </w:rPr>
+        <w:t xml:space="preserve">Lines </w:t>
+      </w:r>
+      <w:r>
+        <w:rPr>
+          <w:rFonts w:ascii="Times New Roman" w:hAnsi="Times New Roman" w:cs="Times New Roman"/>
+          <w:color w:val="000000"/>
+          <w:highlight w:val="yellow"/>
+        </w:rPr>
+        <w:t>204-207</w:t>
+      </w:r>
+      <w:r>
+        <w:rPr>
+          <w:rFonts w:ascii="Times New Roman" w:hAnsi="Times New Roman" w:cs="Times New Roman"/>
+          <w:color w:val="000000"/>
+        </w:rPr>
+        <w:t>).</w:t>
+      </w:r>
+    </w:p>
+    <w:p>
+      <w:pPr>
+        <w:rPr>
+          <w:rFonts w:ascii="Times New Roman" w:hAnsi="Times New Roman" w:cs="Times New Roman"/>
+          <w:color w:val="000000"/>
+        </w:rPr>
+      </w:pPr>
+      <w:r>
+        <w:rPr>
+          <w:rFonts w:ascii="Times New Roman" w:hAnsi="Times New Roman" w:cs="Times New Roman"/>
+          <w:color w:val="000000"/>
+        </w:rPr>
+        <w:t>Line 263: Could you provide more detail about the sea condition of the images used in the study? Could you provide a value on the Beaufort Sea scale?</w:t>
+      </w:r>
+    </w:p>
+    <w:p>
+      <w:pPr>
+        <w:ind w:left="720"/>
+        <w:rPr>
+          <w:rFonts w:ascii="Times New Roman" w:hAnsi="Times New Roman" w:cs="Times New Roman"/>
+          <w:color w:val="000000"/>
+        </w:rPr>
+      </w:pPr>
+      <w:r>
+        <w:rPr>
+          <w:rFonts w:ascii="Times New Roman" w:hAnsi="Times New Roman" w:cs="Times New Roman"/>
+          <w:color w:val="000000"/>
+        </w:rPr>
+        <w:lastRenderedPageBreak/>
+        <w:t>REPLY:</w:t>
+      </w:r>
+      <w:r>
+        <w:rPr>
+          <w:rFonts w:ascii="Times New Roman" w:hAnsi="Times New Roman" w:cs="Times New Roman"/>
+          <w:color w:val="000000"/>
+        </w:rPr>
+        <w:t xml:space="preserve"> </w:t>
+      </w:r>
+      <w:r>
+        <w:rPr>
+          <w:rFonts w:ascii="Times New Roman" w:hAnsi="Times New Roman" w:cs="Times New Roman"/>
+          <w:color w:val="000000"/>
+        </w:rPr>
+        <w:t xml:space="preserve">We have provided some further discussion on sea-state limitations </w:t>
+      </w:r>
+      <w:r>
+        <w:rPr>
+          <w:rFonts w:ascii="Times New Roman" w:hAnsi="Times New Roman" w:cs="Times New Roman"/>
+          <w:color w:val="000000"/>
+          <w:highlight w:val="yellow"/>
+        </w:rPr>
+        <w:t>(Lines 3</w:t>
+      </w:r>
+      <w:r>
+        <w:rPr>
+          <w:rFonts w:ascii="Times New Roman" w:hAnsi="Times New Roman" w:cs="Times New Roman"/>
+          <w:color w:val="000000"/>
+          <w:highlight w:val="yellow"/>
+        </w:rPr>
+        <w:t>2</w:t>
+      </w:r>
+      <w:r>
+        <w:rPr>
+          <w:rFonts w:ascii="Times New Roman" w:hAnsi="Times New Roman" w:cs="Times New Roman"/>
+          <w:color w:val="000000"/>
+          <w:highlight w:val="yellow"/>
+        </w:rPr>
+        <w:t>4-3</w:t>
+      </w:r>
+      <w:r>
+        <w:rPr>
+          <w:rFonts w:ascii="Times New Roman" w:hAnsi="Times New Roman" w:cs="Times New Roman"/>
+          <w:color w:val="000000"/>
+          <w:highlight w:val="yellow"/>
+        </w:rPr>
+        <w:t>30</w:t>
+      </w:r>
+      <w:r>
+        <w:rPr>
+          <w:rFonts w:ascii="Times New Roman" w:hAnsi="Times New Roman" w:cs="Times New Roman"/>
+          <w:color w:val="000000"/>
+        </w:rPr>
+        <w:t xml:space="preserve">). It is </w:t>
+      </w:r>
+      <w:r>
+        <w:rPr>
+          <w:rFonts w:ascii="Times New Roman" w:hAnsi="Times New Roman" w:cs="Times New Roman"/>
+          <w:color w:val="000000"/>
+        </w:rPr>
+        <w:br/>
+        <w:t>not possible to make a clear assessment of sea state given the imagery resolution, but we discuss how any image below Beaufort 4 should appear similar in quality.</w:t>
+      </w:r>
+    </w:p>
+    <w:p>
+      <w:pPr>
+        <w:rPr>
+          <w:rFonts w:ascii="Times New Roman" w:hAnsi="Times New Roman" w:cs="Times New Roman"/>
+          <w:color w:val="000000"/>
+        </w:rPr>
+      </w:pPr>
+      <w:r>
+        <w:rPr>
+          <w:rFonts w:ascii="Times New Roman" w:hAnsi="Times New Roman" w:cs="Times New Roman"/>
+          <w:color w:val="000000"/>
+        </w:rPr>
+        <w:t>Lines 269-272: Could you comment on the minimum resolution needed for detection in satellite imagery and the resolution of the other imagery currently available. Similarly, could you comment on the minimal size of a whale that could be detected by the algorithm.</w:t>
+      </w:r>
+    </w:p>
+    <w:p>
+      <w:pPr>
+        <w:ind w:left="720"/>
+        <w:rPr>
+          <w:rFonts w:ascii="Times New Roman" w:hAnsi="Times New Roman" w:cs="Times New Roman"/>
+          <w:color w:val="000000"/>
+        </w:rPr>
+      </w:pPr>
+      <w:r>
+        <w:rPr>
+          <w:rFonts w:ascii="Times New Roman" w:hAnsi="Times New Roman" w:cs="Times New Roman"/>
+          <w:color w:val="000000"/>
+        </w:rPr>
+        <w:t>REPLY:</w:t>
+      </w:r>
+      <w:r>
+        <w:rPr>
+          <w:rFonts w:ascii="Times New Roman" w:hAnsi="Times New Roman" w:cs="Times New Roman"/>
+          <w:color w:val="000000"/>
+        </w:rPr>
+        <w:t xml:space="preserve"> We have added the resolution of the previous use of satellite imagery for manual whale detection</w:t>
+      </w:r>
+      <w:r>
+        <w:rPr>
+          <w:rFonts w:ascii="Times New Roman" w:hAnsi="Times New Roman" w:cs="Times New Roman"/>
+          <w:color w:val="000000"/>
+        </w:rPr>
+        <w:t xml:space="preserve"> (</w:t>
+      </w:r>
+      <w:r>
+        <w:rPr>
+          <w:rFonts w:ascii="Times New Roman" w:hAnsi="Times New Roman" w:cs="Times New Roman"/>
+          <w:color w:val="000000"/>
+          <w:highlight w:val="yellow"/>
+        </w:rPr>
+        <w:t xml:space="preserve">Line </w:t>
+      </w:r>
+      <w:r>
+        <w:rPr>
+          <w:rFonts w:ascii="Times New Roman" w:hAnsi="Times New Roman" w:cs="Times New Roman"/>
+          <w:color w:val="000000"/>
+          <w:highlight w:val="yellow"/>
+        </w:rPr>
+        <w:t>84</w:t>
+      </w:r>
+      <w:r>
+        <w:rPr>
+          <w:rFonts w:ascii="Times New Roman" w:hAnsi="Times New Roman" w:cs="Times New Roman"/>
+          <w:color w:val="000000"/>
+        </w:rPr>
+        <w:t xml:space="preserve">). We would prefer not to comment on a minimum size as we have no firm evidence for a minimum. We do note however that the model was trained on images of minke whales, the smallest baleen whale and roughly the size of an orca or beaked </w:t>
+      </w:r>
+      <w:r>
+        <w:rPr>
+          <w:rFonts w:ascii="Times New Roman" w:hAnsi="Times New Roman" w:cs="Times New Roman"/>
+          <w:color w:val="000000"/>
+        </w:rPr>
+        <w:t>whale</w:t>
+      </w:r>
+      <w:r>
+        <w:rPr>
+          <w:rFonts w:ascii="Times New Roman" w:hAnsi="Times New Roman" w:cs="Times New Roman"/>
+          <w:color w:val="000000"/>
+        </w:rPr>
+        <w:t xml:space="preserve"> </w:t>
+      </w:r>
+      <w:r>
+        <w:rPr>
+          <w:rFonts w:ascii="Times New Roman" w:hAnsi="Times New Roman" w:cs="Times New Roman"/>
+          <w:color w:val="000000"/>
+          <w:highlight w:val="yellow"/>
+        </w:rPr>
+        <w:t xml:space="preserve">(Lines </w:t>
+      </w:r>
+      <w:r>
+        <w:rPr>
+          <w:rFonts w:ascii="Times New Roman" w:hAnsi="Times New Roman" w:cs="Times New Roman"/>
+          <w:color w:val="000000"/>
+          <w:highlight w:val="yellow"/>
+        </w:rPr>
+        <w:t>302</w:t>
+      </w:r>
+      <w:r>
+        <w:rPr>
+          <w:rFonts w:ascii="Times New Roman" w:hAnsi="Times New Roman" w:cs="Times New Roman"/>
+          <w:color w:val="000000"/>
+          <w:highlight w:val="yellow"/>
+        </w:rPr>
+        <w:t>-</w:t>
+      </w:r>
+      <w:r>
+        <w:rPr>
+          <w:rFonts w:ascii="Times New Roman" w:hAnsi="Times New Roman" w:cs="Times New Roman"/>
+          <w:color w:val="000000"/>
+          <w:highlight w:val="yellow"/>
+        </w:rPr>
+        <w:t>304</w:t>
+      </w:r>
+      <w:r>
+        <w:rPr>
+          <w:rFonts w:ascii="Times New Roman" w:hAnsi="Times New Roman" w:cs="Times New Roman"/>
+          <w:color w:val="000000"/>
+          <w:highlight w:val="yellow"/>
+        </w:rPr>
+        <w:t>)</w:t>
+      </w:r>
+      <w:r>
+        <w:rPr>
+          <w:rFonts w:ascii="Times New Roman" w:hAnsi="Times New Roman" w:cs="Times New Roman"/>
+          <w:color w:val="000000"/>
+          <w:highlight w:val="yellow"/>
+        </w:rPr>
+        <w:t>.</w:t>
+      </w:r>
+    </w:p>
+    <w:p>
+      <w:pPr>
+        <w:rPr>
+          <w:rFonts w:ascii="Times New Roman" w:hAnsi="Times New Roman" w:cs="Times New Roman"/>
+          <w:color w:val="000000"/>
+        </w:rPr>
+      </w:pPr>
+      <w:r>
+        <w:rPr>
+          <w:rFonts w:ascii="Times New Roman" w:hAnsi="Times New Roman" w:cs="Times New Roman"/>
+          <w:color w:val="000000"/>
+        </w:rPr>
+        <w:t>Line 276: Could you comment on the likelihood of getting daily images for a given location. Our experience in the Arctic is that images are hard to get</w:t>
+      </w:r>
+    </w:p>
+    <w:p>
+      <w:pPr>
+        <w:ind w:left="720"/>
+        <w:rPr>
+          <w:rFonts w:ascii="Times New Roman" w:hAnsi="Times New Roman" w:cs="Times New Roman"/>
+          <w:color w:val="000000"/>
+        </w:rPr>
+      </w:pPr>
+      <w:r>
+        <w:rPr>
+          <w:rFonts w:ascii="Times New Roman" w:hAnsi="Times New Roman" w:cs="Times New Roman"/>
+          <w:color w:val="000000"/>
+        </w:rPr>
+        <w:t>REPLY:</w:t>
+      </w:r>
+      <w:r>
+        <w:rPr>
+          <w:rFonts w:ascii="Times New Roman" w:hAnsi="Times New Roman" w:cs="Times New Roman"/>
+          <w:color w:val="000000"/>
+        </w:rPr>
+        <w:t xml:space="preserve"> A great deal of detail may be outside of the scope of this paper, but we agree that this is </w:t>
+      </w:r>
+      <w:r>
+        <w:rPr>
+          <w:rFonts w:ascii="Times New Roman" w:hAnsi="Times New Roman" w:cs="Times New Roman"/>
+          <w:color w:val="000000"/>
+        </w:rPr>
+        <w:br/>
+      </w:r>
+      <w:r>
+        <w:rPr>
+          <w:rFonts w:ascii="Times New Roman" w:hAnsi="Times New Roman" w:cs="Times New Roman"/>
+          <w:color w:val="000000"/>
+        </w:rPr>
+        <w:t xml:space="preserve">an important consideration, especially for those new to satellite imagery and have added some clarifying language about the process of image collection and the current orbits of the commercial constellation. </w:t>
+      </w:r>
+      <w:r>
+        <w:rPr>
+          <w:rFonts w:ascii="Times New Roman" w:hAnsi="Times New Roman" w:cs="Times New Roman"/>
+          <w:color w:val="000000"/>
+        </w:rPr>
+        <w:t>We specifically address the question of high-latitude image collection which we agree can be challenging (</w:t>
+      </w:r>
+      <w:r>
+        <w:rPr>
+          <w:rFonts w:ascii="Times New Roman" w:hAnsi="Times New Roman" w:cs="Times New Roman"/>
+          <w:color w:val="000000"/>
+          <w:highlight w:val="yellow"/>
+        </w:rPr>
+        <w:t>Lines 2</w:t>
+      </w:r>
+      <w:r>
+        <w:rPr>
+          <w:rFonts w:ascii="Times New Roman" w:hAnsi="Times New Roman" w:cs="Times New Roman"/>
+          <w:color w:val="000000"/>
+          <w:highlight w:val="yellow"/>
+        </w:rPr>
+        <w:t>93-296</w:t>
+      </w:r>
+      <w:r>
+        <w:rPr>
+          <w:rFonts w:ascii="Times New Roman" w:hAnsi="Times New Roman" w:cs="Times New Roman"/>
+          <w:color w:val="000000"/>
+        </w:rPr>
+        <w:t>).</w:t>
+      </w:r>
+    </w:p>
+    <w:p>
+      <w:pPr>
+        <w:rPr>
+          <w:rFonts w:ascii="Times New Roman" w:hAnsi="Times New Roman" w:cs="Times New Roman"/>
+          <w:color w:val="000000"/>
+        </w:rPr>
+      </w:pPr>
+      <w:r>
+        <w:rPr>
+          <w:rFonts w:ascii="Times New Roman" w:hAnsi="Times New Roman" w:cs="Times New Roman"/>
+          <w:color w:val="000000"/>
+        </w:rPr>
+        <w:t>Supplement files: the names of the files are confusing and contradictory. For example, the file names Supplement S1 has for title Supplement S3.</w:t>
+      </w:r>
+    </w:p>
+    <w:p>
+      <w:pPr>
+        <w:rPr>
+          <w:rFonts w:ascii="Times New Roman" w:hAnsi="Times New Roman" w:cs="Times New Roman"/>
+          <w:color w:val="000000"/>
+        </w:rPr>
+      </w:pPr>
+      <w:r>
+        <w:rPr>
+          <w:rFonts w:ascii="Times New Roman" w:hAnsi="Times New Roman" w:cs="Times New Roman"/>
+          <w:color w:val="000000"/>
+        </w:rPr>
+        <w:tab/>
+        <w:t>REPLY:</w:t>
+      </w:r>
+      <w:r>
+        <w:rPr>
+          <w:rFonts w:ascii="Times New Roman" w:hAnsi="Times New Roman" w:cs="Times New Roman"/>
+          <w:color w:val="000000"/>
+        </w:rPr>
+        <w:t xml:space="preserve"> </w:t>
+      </w:r>
+      <w:r>
+        <w:rPr>
+          <w:rFonts w:ascii="Times New Roman" w:hAnsi="Times New Roman" w:cs="Times New Roman"/>
+          <w:color w:val="000000"/>
+        </w:rPr>
+        <w:t>We have edited the supplements and corrected any errors.</w:t>
+      </w:r>
       <w:bookmarkStart w:id="0" w:name="_GoBack"/>
       <w:bookmarkEnd w:id="0"/>
-      <w:r>
-        <w:rPr>
-          <w:rFonts w:ascii="Times New Roman" w:hAnsi="Times New Roman" w:cs="Times New Roman"/>
-          <w:color w:val="000000"/>
-        </w:rPr>
-        <w:t>Line 142: E. australis</w:t>
-      </w:r>
-    </w:p>
-    <w:p>
-      <w:pPr>
-        <w:rPr>
-          <w:rFonts w:ascii="Times New Roman" w:hAnsi="Times New Roman" w:cs="Times New Roman"/>
-          <w:color w:val="000000"/>
-          <w:highlight w:val="yellow"/>
-        </w:rPr>
-      </w:pPr>
-      <w:r>
-        <w:rPr>
-          <w:rFonts w:ascii="Times New Roman" w:hAnsi="Times New Roman" w:cs="Times New Roman"/>
-          <w:color w:val="000000"/>
-        </w:rPr>
-        <w:tab/>
-        <w:t>REPLY:</w:t>
-      </w:r>
-      <w:r>
-        <w:rPr>
-          <w:rFonts w:ascii="Times New Roman" w:hAnsi="Times New Roman" w:cs="Times New Roman"/>
-          <w:color w:val="000000"/>
-        </w:rPr>
-        <w:t xml:space="preserve"> We have corrected this </w:t>
-      </w:r>
-      <w:r>
-        <w:rPr>
-          <w:rFonts w:ascii="Times New Roman" w:hAnsi="Times New Roman" w:cs="Times New Roman"/>
-          <w:color w:val="000000"/>
-          <w:highlight w:val="yellow"/>
-        </w:rPr>
-        <w:t>(</w:t>
-      </w:r>
-      <w:r>
-        <w:rPr>
-          <w:rFonts w:ascii="Times New Roman" w:hAnsi="Times New Roman" w:cs="Times New Roman"/>
-          <w:color w:val="000000"/>
-          <w:highlight w:val="yellow"/>
-        </w:rPr>
-        <w:t>Line 14</w:t>
-      </w:r>
-      <w:r>
-        <w:rPr>
-          <w:rFonts w:ascii="Times New Roman" w:hAnsi="Times New Roman" w:cs="Times New Roman"/>
-          <w:color w:val="000000"/>
-          <w:highlight w:val="yellow"/>
-        </w:rPr>
-        <w:t>6</w:t>
-      </w:r>
-      <w:r>
-        <w:rPr>
-          <w:rFonts w:ascii="Times New Roman" w:hAnsi="Times New Roman" w:cs="Times New Roman"/>
-          <w:color w:val="000000"/>
-          <w:highlight w:val="yellow"/>
-        </w:rPr>
-        <w:t>).</w:t>
-      </w:r>
-    </w:p>
-    <w:p>
-      <w:pPr>
-        <w:rPr>
-          <w:rFonts w:ascii="Times New Roman" w:hAnsi="Times New Roman" w:cs="Times New Roman"/>
-          <w:color w:val="000000"/>
-        </w:rPr>
-      </w:pPr>
-    </w:p>
-    <w:p>
-      <w:pPr>
-        <w:rPr>
-          <w:rFonts w:ascii="Times New Roman" w:hAnsi="Times New Roman" w:cs="Times New Roman"/>
-          <w:color w:val="000000"/>
-        </w:rPr>
-      </w:pPr>
-      <w:r>
-        <w:rPr>
-          <w:rFonts w:ascii="Times New Roman" w:hAnsi="Times New Roman" w:cs="Times New Roman"/>
-          <w:color w:val="000000"/>
-          <w:u w:val="single"/>
-        </w:rPr>
-        <w:t>Response to comments by Reviewer #3:</w:t>
-      </w:r>
-    </w:p>
-    <w:p>
-      <w:pPr>
-        <w:rPr>
-          <w:rFonts w:ascii="Times New Roman" w:hAnsi="Times New Roman" w:cs="Times New Roman"/>
-          <w:color w:val="000000"/>
-        </w:rPr>
-      </w:pPr>
-      <w:r>
-        <w:rPr>
-          <w:rFonts w:ascii="Times New Roman" w:hAnsi="Times New Roman" w:cs="Times New Roman"/>
-          <w:color w:val="000000"/>
-        </w:rPr>
-        <w:t xml:space="preserve">Reviewer #3: This paper provides an algorithm for the automated detection of whales in satellite imagery. This paper is novel and timely given that </w:t>
-      </w:r>
-      <w:proofErr w:type="spellStart"/>
-      <w:r>
-        <w:rPr>
-          <w:rFonts w:ascii="Times New Roman" w:hAnsi="Times New Roman" w:cs="Times New Roman"/>
-          <w:color w:val="000000"/>
-        </w:rPr>
-        <w:t>satelitle</w:t>
-      </w:r>
-      <w:proofErr w:type="spellEnd"/>
-      <w:r>
-        <w:rPr>
-          <w:rFonts w:ascii="Times New Roman" w:hAnsi="Times New Roman" w:cs="Times New Roman"/>
-          <w:color w:val="000000"/>
-        </w:rPr>
-        <w:t xml:space="preserve"> imagery is becoming more readily available and that monitoring for whales in increasingly important because of environmental changes.</w:t>
-      </w:r>
-    </w:p>
-    <w:p>
-      <w:pPr>
-        <w:rPr>
-          <w:rFonts w:ascii="Times New Roman" w:hAnsi="Times New Roman" w:cs="Times New Roman"/>
-          <w:color w:val="000000"/>
-        </w:rPr>
-      </w:pPr>
-      <w:r>
-        <w:rPr>
-          <w:rFonts w:ascii="Times New Roman" w:hAnsi="Times New Roman" w:cs="Times New Roman"/>
-          <w:color w:val="000000"/>
-        </w:rPr>
-        <w:t>In general, some of the technical terms related to neural network could be explained a bit better to help the readers that are not familiar with deep learning methods.</w:t>
-      </w:r>
-    </w:p>
-    <w:p>
-      <w:pPr>
-        <w:rPr>
-          <w:rFonts w:ascii="Times New Roman" w:hAnsi="Times New Roman" w:cs="Times New Roman"/>
-          <w:color w:val="000000"/>
-        </w:rPr>
-      </w:pPr>
-      <w:r>
-        <w:rPr>
-          <w:rFonts w:ascii="Times New Roman" w:hAnsi="Times New Roman" w:cs="Times New Roman"/>
-          <w:color w:val="000000"/>
-        </w:rPr>
-        <w:t xml:space="preserve">Lines 184-185: Please, clarify. Do you mean that you divided the images in 4 folds, and within each of the 4 folds, you pick 75% of the photos for training and 25% for </w:t>
-      </w:r>
-      <w:proofErr w:type="gramStart"/>
-      <w:r>
-        <w:rPr>
-          <w:rFonts w:ascii="Times New Roman" w:hAnsi="Times New Roman" w:cs="Times New Roman"/>
-          <w:color w:val="000000"/>
-        </w:rPr>
-        <w:t>test.</w:t>
-      </w:r>
-      <w:proofErr w:type="gramEnd"/>
-      <w:r>
-        <w:rPr>
-          <w:rFonts w:ascii="Times New Roman" w:hAnsi="Times New Roman" w:cs="Times New Roman"/>
-          <w:color w:val="000000"/>
-        </w:rPr>
-        <w:t xml:space="preserve"> Or, do you mean that you divided the 25% of the testing photos into 4 folds?</w:t>
-      </w:r>
-    </w:p>
-    <w:p>
-      <w:pPr>
-        <w:ind w:left="720"/>
-        <w:rPr>
-          <w:rFonts w:ascii="Times New Roman" w:hAnsi="Times New Roman" w:cs="Times New Roman"/>
-          <w:color w:val="000000"/>
-        </w:rPr>
-      </w:pPr>
-      <w:r>
-        <w:rPr>
-          <w:rFonts w:ascii="Times New Roman" w:hAnsi="Times New Roman" w:cs="Times New Roman"/>
-          <w:color w:val="000000"/>
-        </w:rPr>
-        <w:t>REPLY:</w:t>
-      </w:r>
-      <w:r>
-        <w:rPr>
-          <w:rFonts w:ascii="Times New Roman" w:hAnsi="Times New Roman" w:cs="Times New Roman"/>
-          <w:color w:val="000000"/>
-        </w:rPr>
-        <w:t xml:space="preserve"> At the suggestion of another reviewer we changed the validation stage to incorporate 10-fold rather than 4-fold validation and have added language to improve the clarity</w:t>
-      </w:r>
-      <w:r>
-        <w:rPr>
-          <w:rFonts w:ascii="Times New Roman" w:hAnsi="Times New Roman" w:cs="Times New Roman"/>
-          <w:color w:val="000000"/>
-        </w:rPr>
-        <w:t xml:space="preserve"> (</w:t>
-      </w:r>
-      <w:r>
-        <w:rPr>
-          <w:rFonts w:ascii="Times New Roman" w:hAnsi="Times New Roman" w:cs="Times New Roman"/>
-          <w:color w:val="000000"/>
-          <w:highlight w:val="yellow"/>
-        </w:rPr>
-        <w:t>Lines 194-195).</w:t>
-      </w:r>
-    </w:p>
-    <w:p>
-      <w:pPr>
-        <w:rPr>
-          <w:rFonts w:ascii="Times New Roman" w:hAnsi="Times New Roman" w:cs="Times New Roman"/>
-          <w:color w:val="000000"/>
-        </w:rPr>
-      </w:pPr>
-      <w:r>
-        <w:rPr>
-          <w:rFonts w:ascii="Times New Roman" w:hAnsi="Times New Roman" w:cs="Times New Roman"/>
-          <w:color w:val="000000"/>
-        </w:rPr>
-        <w:t>Line 198. What do you mean by 100 classes?</w:t>
-      </w:r>
-    </w:p>
-    <w:p>
-      <w:pPr>
-        <w:rPr>
-          <w:rFonts w:ascii="Times New Roman" w:hAnsi="Times New Roman" w:cs="Times New Roman"/>
-          <w:color w:val="000000"/>
-        </w:rPr>
-      </w:pPr>
-      <w:r>
-        <w:rPr>
-          <w:rFonts w:ascii="Times New Roman" w:hAnsi="Times New Roman" w:cs="Times New Roman"/>
-          <w:color w:val="000000"/>
-        </w:rPr>
-        <w:tab/>
-        <w:t>REPLY:</w:t>
-      </w:r>
-      <w:r>
-        <w:rPr>
-          <w:rFonts w:ascii="Times New Roman" w:hAnsi="Times New Roman" w:cs="Times New Roman"/>
-          <w:color w:val="000000"/>
-        </w:rPr>
-        <w:t xml:space="preserve"> We have provided</w:t>
-      </w:r>
-      <w:r>
-        <w:rPr>
-          <w:rFonts w:ascii="Times New Roman" w:hAnsi="Times New Roman" w:cs="Times New Roman"/>
-          <w:color w:val="000000"/>
-        </w:rPr>
-        <w:t xml:space="preserve"> new</w:t>
-      </w:r>
-      <w:r>
-        <w:rPr>
-          <w:rFonts w:ascii="Times New Roman" w:hAnsi="Times New Roman" w:cs="Times New Roman"/>
-          <w:color w:val="000000"/>
-        </w:rPr>
-        <w:t xml:space="preserve"> examples on </w:t>
-      </w:r>
-      <w:r>
-        <w:rPr>
-          <w:rFonts w:ascii="Times New Roman" w:hAnsi="Times New Roman" w:cs="Times New Roman"/>
-          <w:color w:val="000000"/>
-          <w:highlight w:val="yellow"/>
-        </w:rPr>
-        <w:t>Line</w:t>
-      </w:r>
-      <w:r>
-        <w:rPr>
-          <w:rFonts w:ascii="Times New Roman" w:hAnsi="Times New Roman" w:cs="Times New Roman"/>
-          <w:color w:val="000000"/>
-          <w:highlight w:val="yellow"/>
-        </w:rPr>
-        <w:t>s 212-213)</w:t>
-      </w:r>
-      <w:r>
-        <w:rPr>
-          <w:rFonts w:ascii="Times New Roman" w:hAnsi="Times New Roman" w:cs="Times New Roman"/>
-          <w:color w:val="000000"/>
-          <w:highlight w:val="yellow"/>
-        </w:rPr>
-        <w:t>.</w:t>
-      </w:r>
-    </w:p>
-    <w:p>
-      <w:pPr>
-        <w:rPr>
-          <w:rFonts w:ascii="Times New Roman" w:hAnsi="Times New Roman" w:cs="Times New Roman"/>
-          <w:color w:val="000000"/>
-        </w:rPr>
-      </w:pPr>
-      <w:r>
-        <w:rPr>
-          <w:rFonts w:ascii="Times New Roman" w:hAnsi="Times New Roman" w:cs="Times New Roman"/>
-          <w:color w:val="000000"/>
-        </w:rPr>
-        <w:t>Line 224-225: For the recall, does it include only “true whales”?</w:t>
-      </w:r>
-    </w:p>
-    <w:p>
-      <w:pPr>
-        <w:rPr>
-          <w:rFonts w:ascii="Times New Roman" w:hAnsi="Times New Roman" w:cs="Times New Roman"/>
-          <w:color w:val="000000"/>
-        </w:rPr>
-      </w:pPr>
-      <w:r>
-        <w:rPr>
-          <w:rFonts w:ascii="Times New Roman" w:hAnsi="Times New Roman" w:cs="Times New Roman"/>
-          <w:color w:val="000000"/>
-        </w:rPr>
-        <w:tab/>
-        <w:t>REPLY:</w:t>
-      </w:r>
-      <w:r>
-        <w:rPr>
-          <w:rFonts w:ascii="Times New Roman" w:hAnsi="Times New Roman" w:cs="Times New Roman"/>
-          <w:color w:val="000000"/>
-        </w:rPr>
-        <w:t xml:space="preserve"> We have rewritten this to add that recall refers to ‘labeled whales.’ (</w:t>
-      </w:r>
-      <w:r>
-        <w:rPr>
-          <w:rFonts w:ascii="Times New Roman" w:hAnsi="Times New Roman" w:cs="Times New Roman"/>
-          <w:color w:val="000000"/>
-          <w:highlight w:val="yellow"/>
-        </w:rPr>
-        <w:t xml:space="preserve">Line </w:t>
-      </w:r>
-      <w:r>
-        <w:rPr>
-          <w:rFonts w:ascii="Times New Roman" w:hAnsi="Times New Roman" w:cs="Times New Roman"/>
-          <w:color w:val="000000"/>
-          <w:highlight w:val="yellow"/>
-        </w:rPr>
-        <w:t>252-253</w:t>
-      </w:r>
-      <w:r>
-        <w:rPr>
-          <w:rFonts w:ascii="Times New Roman" w:hAnsi="Times New Roman" w:cs="Times New Roman"/>
-          <w:color w:val="000000"/>
-          <w:highlight w:val="yellow"/>
-        </w:rPr>
-        <w:t>)</w:t>
-      </w:r>
-    </w:p>
-    <w:p>
-      <w:pPr>
-        <w:rPr>
-          <w:rFonts w:ascii="Times New Roman" w:hAnsi="Times New Roman" w:cs="Times New Roman"/>
-          <w:color w:val="000000"/>
-        </w:rPr>
-      </w:pPr>
-      <w:r>
-        <w:rPr>
-          <w:rFonts w:ascii="Times New Roman" w:hAnsi="Times New Roman" w:cs="Times New Roman"/>
-          <w:color w:val="000000"/>
-        </w:rPr>
-        <w:t>Line 229: Could you comment on what causes the false positive</w:t>
-      </w:r>
-    </w:p>
-    <w:p>
-      <w:pPr>
-        <w:ind w:left="720"/>
-        <w:rPr>
-          <w:rFonts w:ascii="Times New Roman" w:hAnsi="Times New Roman" w:cs="Times New Roman"/>
-          <w:color w:val="000000"/>
-        </w:rPr>
-      </w:pPr>
-      <w:r>
-        <w:rPr>
-          <w:rFonts w:ascii="Times New Roman" w:hAnsi="Times New Roman" w:cs="Times New Roman"/>
-          <w:color w:val="000000"/>
-          <w:highlight w:val="yellow"/>
-        </w:rPr>
-        <w:t>REPLY:</w:t>
-      </w:r>
-      <w:r>
-        <w:rPr>
-          <w:rFonts w:ascii="Times New Roman" w:hAnsi="Times New Roman" w:cs="Times New Roman"/>
-          <w:color w:val="000000"/>
-          <w:highlight w:val="yellow"/>
-        </w:rPr>
-        <w:t xml:space="preserve"> [[[[I’ll get back to this when get a GPU node again]]] – Add about center crops, </w:t>
-      </w:r>
-      <w:r>
-        <w:rPr>
-          <w:rFonts w:ascii="Times New Roman" w:hAnsi="Times New Roman" w:cs="Times New Roman"/>
-          <w:color w:val="000000"/>
-          <w:highlight w:val="yellow"/>
-        </w:rPr>
-        <w:t xml:space="preserve">losing </w:t>
-      </w:r>
-      <w:r>
-        <w:rPr>
-          <w:rFonts w:ascii="Times New Roman" w:hAnsi="Times New Roman" w:cs="Times New Roman"/>
-          <w:color w:val="000000"/>
-          <w:highlight w:val="yellow"/>
-        </w:rPr>
-        <w:br/>
-        <w:t>edge, probably improved with overlapping tiles.</w:t>
-      </w:r>
-    </w:p>
-    <w:p>
-      <w:pPr>
-        <w:rPr>
-          <w:rFonts w:ascii="Times New Roman" w:hAnsi="Times New Roman" w:cs="Times New Roman"/>
-          <w:color w:val="000000"/>
-        </w:rPr>
-      </w:pPr>
-      <w:r>
-        <w:rPr>
-          <w:rFonts w:ascii="Times New Roman" w:hAnsi="Times New Roman" w:cs="Times New Roman"/>
-          <w:color w:val="000000"/>
-        </w:rPr>
-        <w:t xml:space="preserve">Discussion: it would be interesting to write a paragraph in which the precision and recall of the algorithm is compared to </w:t>
-      </w:r>
-      <w:proofErr w:type="gramStart"/>
-      <w:r>
-        <w:rPr>
-          <w:rFonts w:ascii="Times New Roman" w:hAnsi="Times New Roman" w:cs="Times New Roman"/>
-          <w:color w:val="000000"/>
-        </w:rPr>
-        <w:t>other</w:t>
-      </w:r>
-      <w:proofErr w:type="gramEnd"/>
-      <w:r>
-        <w:rPr>
-          <w:rFonts w:ascii="Times New Roman" w:hAnsi="Times New Roman" w:cs="Times New Roman"/>
-          <w:color w:val="000000"/>
-        </w:rPr>
-        <w:t xml:space="preserve"> similar detector.</w:t>
-      </w:r>
-    </w:p>
-    <w:p>
-      <w:pPr>
-        <w:ind w:left="720"/>
-        <w:rPr>
-          <w:rFonts w:ascii="Times New Roman" w:hAnsi="Times New Roman" w:cs="Times New Roman"/>
-          <w:color w:val="000000"/>
-        </w:rPr>
-      </w:pPr>
-      <w:r>
-        <w:rPr>
-          <w:rFonts w:ascii="Times New Roman" w:hAnsi="Times New Roman" w:cs="Times New Roman"/>
-          <w:color w:val="000000"/>
-        </w:rPr>
-        <w:t>REPLY:</w:t>
-      </w:r>
-      <w:r>
-        <w:rPr>
-          <w:rFonts w:ascii="Times New Roman" w:hAnsi="Times New Roman" w:cs="Times New Roman"/>
-          <w:color w:val="000000"/>
-        </w:rPr>
-        <w:t xml:space="preserve"> Following the suggestions of another reviewer, we have implemented several different model architectures with which to compare our original model </w:t>
-      </w:r>
-      <w:r>
-        <w:rPr>
-          <w:rFonts w:ascii="Times New Roman" w:hAnsi="Times New Roman" w:cs="Times New Roman"/>
-          <w:color w:val="000000"/>
-        </w:rPr>
-        <w:t>(</w:t>
-      </w:r>
-      <w:r>
-        <w:rPr>
-          <w:rFonts w:ascii="Times New Roman" w:hAnsi="Times New Roman" w:cs="Times New Roman"/>
-          <w:color w:val="000000"/>
-          <w:highlight w:val="yellow"/>
-        </w:rPr>
-        <w:t xml:space="preserve">Lines </w:t>
-      </w:r>
-      <w:r>
-        <w:rPr>
-          <w:rFonts w:ascii="Times New Roman" w:hAnsi="Times New Roman" w:cs="Times New Roman"/>
-          <w:color w:val="000000"/>
-          <w:highlight w:val="yellow"/>
-        </w:rPr>
-        <w:t>204-207</w:t>
-      </w:r>
-      <w:r>
-        <w:rPr>
-          <w:rFonts w:ascii="Times New Roman" w:hAnsi="Times New Roman" w:cs="Times New Roman"/>
-          <w:color w:val="000000"/>
-        </w:rPr>
-        <w:t>).</w:t>
-      </w:r>
-    </w:p>
-    <w:p>
-      <w:pPr>
-        <w:rPr>
-          <w:rFonts w:ascii="Times New Roman" w:hAnsi="Times New Roman" w:cs="Times New Roman"/>
-          <w:color w:val="000000"/>
-        </w:rPr>
-      </w:pPr>
-      <w:r>
-        <w:rPr>
-          <w:rFonts w:ascii="Times New Roman" w:hAnsi="Times New Roman" w:cs="Times New Roman"/>
-          <w:color w:val="000000"/>
-        </w:rPr>
-        <w:t>Line 263: Could you provide more detail about the sea condition of the images used in the study? Could you provide a value on the Beaufort Sea scale?</w:t>
-      </w:r>
-    </w:p>
-    <w:p>
-      <w:pPr>
-        <w:ind w:left="720"/>
-        <w:rPr>
-          <w:rFonts w:ascii="Times New Roman" w:hAnsi="Times New Roman" w:cs="Times New Roman"/>
-          <w:color w:val="000000"/>
-        </w:rPr>
-      </w:pPr>
-      <w:r>
-        <w:rPr>
-          <w:rFonts w:ascii="Times New Roman" w:hAnsi="Times New Roman" w:cs="Times New Roman"/>
-          <w:color w:val="000000"/>
-        </w:rPr>
-        <w:lastRenderedPageBreak/>
-        <w:t>REPLY:</w:t>
-      </w:r>
-      <w:r>
-        <w:rPr>
-          <w:rFonts w:ascii="Times New Roman" w:hAnsi="Times New Roman" w:cs="Times New Roman"/>
-          <w:color w:val="000000"/>
-        </w:rPr>
-        <w:t xml:space="preserve"> </w:t>
-      </w:r>
-      <w:r>
-        <w:rPr>
-          <w:rFonts w:ascii="Times New Roman" w:hAnsi="Times New Roman" w:cs="Times New Roman"/>
-          <w:color w:val="000000"/>
-        </w:rPr>
-        <w:t xml:space="preserve">We have provided some further discussion on sea-state limitations </w:t>
-      </w:r>
-      <w:r>
-        <w:rPr>
-          <w:rFonts w:ascii="Times New Roman" w:hAnsi="Times New Roman" w:cs="Times New Roman"/>
-          <w:color w:val="000000"/>
-          <w:highlight w:val="yellow"/>
-        </w:rPr>
-        <w:t>(Lines 3</w:t>
-      </w:r>
-      <w:r>
-        <w:rPr>
-          <w:rFonts w:ascii="Times New Roman" w:hAnsi="Times New Roman" w:cs="Times New Roman"/>
-          <w:color w:val="000000"/>
-          <w:highlight w:val="yellow"/>
-        </w:rPr>
-        <w:t>2</w:t>
-      </w:r>
-      <w:r>
-        <w:rPr>
-          <w:rFonts w:ascii="Times New Roman" w:hAnsi="Times New Roman" w:cs="Times New Roman"/>
-          <w:color w:val="000000"/>
-          <w:highlight w:val="yellow"/>
-        </w:rPr>
-        <w:t>4-3</w:t>
-      </w:r>
-      <w:r>
-        <w:rPr>
-          <w:rFonts w:ascii="Times New Roman" w:hAnsi="Times New Roman" w:cs="Times New Roman"/>
-          <w:color w:val="000000"/>
-          <w:highlight w:val="yellow"/>
-        </w:rPr>
-        <w:t>30</w:t>
-      </w:r>
-      <w:r>
-        <w:rPr>
-          <w:rFonts w:ascii="Times New Roman" w:hAnsi="Times New Roman" w:cs="Times New Roman"/>
-          <w:color w:val="000000"/>
-        </w:rPr>
-        <w:t xml:space="preserve">). It is </w:t>
-      </w:r>
-      <w:r>
-        <w:rPr>
-          <w:rFonts w:ascii="Times New Roman" w:hAnsi="Times New Roman" w:cs="Times New Roman"/>
-          <w:color w:val="000000"/>
-        </w:rPr>
-        <w:br/>
-        <w:t>not possible to make a clear assessment of sea state given the imagery resolution, but we discuss how any image below Beaufort 4 should appear similar in quality.</w:t>
-      </w:r>
-    </w:p>
-    <w:p>
-      <w:pPr>
-        <w:rPr>
-          <w:rFonts w:ascii="Times New Roman" w:hAnsi="Times New Roman" w:cs="Times New Roman"/>
-          <w:color w:val="000000"/>
-        </w:rPr>
-      </w:pPr>
-      <w:r>
-        <w:rPr>
-          <w:rFonts w:ascii="Times New Roman" w:hAnsi="Times New Roman" w:cs="Times New Roman"/>
-          <w:color w:val="000000"/>
-        </w:rPr>
-        <w:t>Lines 269-272: Could you comment on the minimum resolution needed for detection in satellite imagery and the resolution of the other imagery currently available. Similarly, could you comment on the minimal size of a whale that could be detected by the algorithm.</w:t>
-      </w:r>
-    </w:p>
-    <w:p>
-      <w:pPr>
-        <w:ind w:left="720"/>
-        <w:rPr>
-          <w:rFonts w:ascii="Times New Roman" w:hAnsi="Times New Roman" w:cs="Times New Roman"/>
-          <w:color w:val="000000"/>
-        </w:rPr>
-      </w:pPr>
-      <w:r>
-        <w:rPr>
-          <w:rFonts w:ascii="Times New Roman" w:hAnsi="Times New Roman" w:cs="Times New Roman"/>
-          <w:color w:val="000000"/>
-        </w:rPr>
-        <w:t>REPLY:</w:t>
-      </w:r>
-      <w:r>
-        <w:rPr>
-          <w:rFonts w:ascii="Times New Roman" w:hAnsi="Times New Roman" w:cs="Times New Roman"/>
-          <w:color w:val="000000"/>
-        </w:rPr>
-        <w:t xml:space="preserve"> We have added the resolution of the previous use of satellite imagery for manual whale detection</w:t>
-      </w:r>
-      <w:r>
-        <w:rPr>
-          <w:rFonts w:ascii="Times New Roman" w:hAnsi="Times New Roman" w:cs="Times New Roman"/>
-          <w:color w:val="000000"/>
-        </w:rPr>
-        <w:t xml:space="preserve"> (</w:t>
-      </w:r>
-      <w:r>
-        <w:rPr>
-          <w:rFonts w:ascii="Times New Roman" w:hAnsi="Times New Roman" w:cs="Times New Roman"/>
-          <w:color w:val="000000"/>
-          <w:highlight w:val="yellow"/>
-        </w:rPr>
-        <w:t xml:space="preserve">Line </w:t>
-      </w:r>
-      <w:r>
-        <w:rPr>
-          <w:rFonts w:ascii="Times New Roman" w:hAnsi="Times New Roman" w:cs="Times New Roman"/>
-          <w:color w:val="000000"/>
-          <w:highlight w:val="yellow"/>
-        </w:rPr>
-        <w:t>84</w:t>
-      </w:r>
-      <w:r>
-        <w:rPr>
-          <w:rFonts w:ascii="Times New Roman" w:hAnsi="Times New Roman" w:cs="Times New Roman"/>
-          <w:color w:val="000000"/>
-        </w:rPr>
-        <w:t xml:space="preserve">). We would prefer not to comment on a minimum size as we have no firm evidence for a minimum. We do note however that the model was trained on images of minke whales, the smallest baleen whale and roughly the size of an orca or beaked </w:t>
-      </w:r>
-      <w:r>
-        <w:rPr>
-          <w:rFonts w:ascii="Times New Roman" w:hAnsi="Times New Roman" w:cs="Times New Roman"/>
-          <w:color w:val="000000"/>
-        </w:rPr>
-        <w:t>whale</w:t>
-      </w:r>
-      <w:r>
-        <w:rPr>
-          <w:rFonts w:ascii="Times New Roman" w:hAnsi="Times New Roman" w:cs="Times New Roman"/>
-          <w:color w:val="000000"/>
-        </w:rPr>
-        <w:t xml:space="preserve"> </w:t>
-      </w:r>
-      <w:r>
-        <w:rPr>
-          <w:rFonts w:ascii="Times New Roman" w:hAnsi="Times New Roman" w:cs="Times New Roman"/>
-          <w:color w:val="000000"/>
-          <w:highlight w:val="yellow"/>
-        </w:rPr>
-        <w:t xml:space="preserve">(Lines </w:t>
-      </w:r>
-      <w:r>
-        <w:rPr>
-          <w:rFonts w:ascii="Times New Roman" w:hAnsi="Times New Roman" w:cs="Times New Roman"/>
-          <w:color w:val="000000"/>
-          <w:highlight w:val="yellow"/>
-        </w:rPr>
-        <w:t>302</w:t>
-      </w:r>
-      <w:r>
-        <w:rPr>
-          <w:rFonts w:ascii="Times New Roman" w:hAnsi="Times New Roman" w:cs="Times New Roman"/>
-          <w:color w:val="000000"/>
-          <w:highlight w:val="yellow"/>
-        </w:rPr>
-        <w:t>-</w:t>
-      </w:r>
-      <w:r>
-        <w:rPr>
-          <w:rFonts w:ascii="Times New Roman" w:hAnsi="Times New Roman" w:cs="Times New Roman"/>
-          <w:color w:val="000000"/>
-          <w:highlight w:val="yellow"/>
-        </w:rPr>
-        <w:t>304</w:t>
-      </w:r>
-      <w:r>
-        <w:rPr>
-          <w:rFonts w:ascii="Times New Roman" w:hAnsi="Times New Roman" w:cs="Times New Roman"/>
-          <w:color w:val="000000"/>
-          <w:highlight w:val="yellow"/>
-        </w:rPr>
-        <w:t>)</w:t>
-      </w:r>
-      <w:r>
-        <w:rPr>
-          <w:rFonts w:ascii="Times New Roman" w:hAnsi="Times New Roman" w:cs="Times New Roman"/>
-          <w:color w:val="000000"/>
-          <w:highlight w:val="yellow"/>
-        </w:rPr>
-        <w:t>.</w:t>
-      </w:r>
-    </w:p>
-    <w:p>
-      <w:pPr>
-        <w:rPr>
-          <w:rFonts w:ascii="Times New Roman" w:hAnsi="Times New Roman" w:cs="Times New Roman"/>
-          <w:color w:val="000000"/>
-        </w:rPr>
-      </w:pPr>
-      <w:r>
-        <w:rPr>
-          <w:rFonts w:ascii="Times New Roman" w:hAnsi="Times New Roman" w:cs="Times New Roman"/>
-          <w:color w:val="000000"/>
-        </w:rPr>
-        <w:t>Line 276: Could you comment on the likelihood of getting daily images for a given location. Our experience in the Arctic is that images are hard to get</w:t>
-      </w:r>
-    </w:p>
-    <w:p>
-      <w:pPr>
-        <w:ind w:left="720"/>
-        <w:rPr>
-          <w:rFonts w:ascii="Times New Roman" w:hAnsi="Times New Roman" w:cs="Times New Roman"/>
-          <w:color w:val="000000"/>
-        </w:rPr>
-      </w:pPr>
-      <w:r>
-        <w:rPr>
-          <w:rFonts w:ascii="Times New Roman" w:hAnsi="Times New Roman" w:cs="Times New Roman"/>
-          <w:color w:val="000000"/>
-        </w:rPr>
-        <w:t>REPLY:</w:t>
-      </w:r>
-      <w:r>
-        <w:rPr>
-          <w:rFonts w:ascii="Times New Roman" w:hAnsi="Times New Roman" w:cs="Times New Roman"/>
-          <w:color w:val="000000"/>
-        </w:rPr>
-        <w:t xml:space="preserve"> A great deal of detail may be outside of the scope of this paper, but we agree that this is </w:t>
-      </w:r>
-      <w:r>
-        <w:rPr>
-          <w:rFonts w:ascii="Times New Roman" w:hAnsi="Times New Roman" w:cs="Times New Roman"/>
-          <w:color w:val="000000"/>
-        </w:rPr>
-        <w:br/>
-      </w:r>
-      <w:r>
-        <w:rPr>
-          <w:rFonts w:ascii="Times New Roman" w:hAnsi="Times New Roman" w:cs="Times New Roman"/>
-          <w:color w:val="000000"/>
-        </w:rPr>
-        <w:t xml:space="preserve">an important consideration, especially for those new to satellite imagery and have added some clarifying language about the process of image collection and the current orbits of the commercial constellation. </w:t>
-      </w:r>
-      <w:r>
-        <w:rPr>
-          <w:rFonts w:ascii="Times New Roman" w:hAnsi="Times New Roman" w:cs="Times New Roman"/>
-          <w:color w:val="000000"/>
-        </w:rPr>
-        <w:t>We specifically address the question of high-latitude image collection which we agree can be challenging (</w:t>
-      </w:r>
-      <w:r>
-        <w:rPr>
-          <w:rFonts w:ascii="Times New Roman" w:hAnsi="Times New Roman" w:cs="Times New Roman"/>
-          <w:color w:val="000000"/>
-          <w:highlight w:val="yellow"/>
-        </w:rPr>
-        <w:t>Lines 2</w:t>
-      </w:r>
-      <w:r>
-        <w:rPr>
-          <w:rFonts w:ascii="Times New Roman" w:hAnsi="Times New Roman" w:cs="Times New Roman"/>
-          <w:color w:val="000000"/>
-          <w:highlight w:val="yellow"/>
-        </w:rPr>
-        <w:t>93-296</w:t>
-      </w:r>
-      <w:r>
-        <w:rPr>
-          <w:rFonts w:ascii="Times New Roman" w:hAnsi="Times New Roman" w:cs="Times New Roman"/>
-          <w:color w:val="000000"/>
-        </w:rPr>
-        <w:t>).</w:t>
-      </w:r>
-    </w:p>
-    <w:p>
-      <w:pPr>
-        <w:rPr>
-          <w:rFonts w:ascii="Times New Roman" w:hAnsi="Times New Roman" w:cs="Times New Roman"/>
-          <w:color w:val="000000"/>
-        </w:rPr>
-      </w:pPr>
-      <w:r>
-        <w:rPr>
-          <w:rFonts w:ascii="Times New Roman" w:hAnsi="Times New Roman" w:cs="Times New Roman"/>
-          <w:color w:val="000000"/>
-        </w:rPr>
-        <w:t>Supplement files: the names of the files are confusing and contradictory. For example, the file names Supplement S1 has for title Supplement S3.</w:t>
-      </w:r>
-    </w:p>
-    <w:p>
-      <w:pPr>
-        <w:rPr>
-          <w:rFonts w:ascii="Times New Roman" w:hAnsi="Times New Roman" w:cs="Times New Roman"/>
-          <w:color w:val="000000"/>
-        </w:rPr>
-      </w:pPr>
-      <w:r>
-        <w:rPr>
-          <w:rFonts w:ascii="Times New Roman" w:hAnsi="Times New Roman" w:cs="Times New Roman"/>
-          <w:color w:val="000000"/>
-        </w:rPr>
-        <w:tab/>
-        <w:t>REPLY:</w:t>
-      </w:r>
-      <w:r>
-        <w:rPr>
-          <w:rFonts w:ascii="Times New Roman" w:hAnsi="Times New Roman" w:cs="Times New Roman"/>
-          <w:color w:val="000000"/>
-        </w:rPr>
-        <w:t xml:space="preserve"> </w:t>
-      </w:r>
-      <w:r>
-        <w:rPr>
-          <w:rFonts w:ascii="Times New Roman" w:hAnsi="Times New Roman" w:cs="Times New Roman"/>
-          <w:color w:val="000000"/>
-          <w:highlight w:val="yellow"/>
-        </w:rPr>
-        <w:t>[[Will deal with this when I finalize the new supplements]]</w:t>
-      </w:r>
     </w:p>
     <w:p>
       <w:pPr>

</xml_diff>

<commit_message>
Figures, supps, final edits
Added Resnet152 confusion matrices, remade figures to comply with PLoS, final edits to manuscript
</commit_message>
<xml_diff>
--- a/Revision_PLOS/Response to Reviewers.docx
+++ b/Revision_PLOS/Response to Reviewers.docx
@@ -4,16 +4,554 @@
   <w:body>
     <w:p>
       <w:pPr>
-        <w:rPr>
-          <w:rFonts w:ascii="Times New Roman" w:hAnsi="Times New Roman" w:cs="Times New Roman"/>
-        </w:rPr>
-      </w:pPr>
-      <w:r>
+        <w:jc w:val="center"/>
         <w:rPr>
           <w:rFonts w:ascii="Times New Roman" w:hAnsi="Times New Roman" w:cs="Times New Roman"/>
           <w:u w:val="single"/>
         </w:rPr>
-        <w:t>Response to comments received by Reviewer #1</w:t>
+      </w:pPr>
+      <w:r>
+        <w:rPr>
+          <w:noProof/>
+        </w:rPr>
+        <w:drawing>
+          <wp:anchor distT="0" distB="0" distL="114300" distR="114300" simplePos="0" relativeHeight="251659264" behindDoc="0" locked="0" layoutInCell="1" allowOverlap="1" wp14:anchorId="6580E53D" wp14:editId="1CE75298">
+            <wp:simplePos x="0" y="0"/>
+            <wp:positionH relativeFrom="margin">
+              <wp:align>center</wp:align>
+            </wp:positionH>
+            <wp:positionV relativeFrom="paragraph">
+              <wp:posOffset>470</wp:posOffset>
+            </wp:positionV>
+            <wp:extent cx="3302635" cy="631190"/>
+            <wp:effectExtent l="0" t="0" r="0" b="0"/>
+            <wp:wrapSquare wrapText="bothSides"/>
+            <wp:docPr id="1" name="Picture 1" descr="main_logo"/>
+            <wp:cNvGraphicFramePr>
+              <a:graphicFrameLocks xmlns:a="http://schemas.openxmlformats.org/drawingml/2006/main" noChangeAspect="1"/>
+            </wp:cNvGraphicFramePr>
+            <a:graphic xmlns:a="http://schemas.openxmlformats.org/drawingml/2006/main">
+              <a:graphicData uri="http://schemas.openxmlformats.org/drawingml/2006/picture">
+                <pic:pic xmlns:pic="http://schemas.openxmlformats.org/drawingml/2006/picture">
+                  <pic:nvPicPr>
+                    <pic:cNvPr id="0" name="Picture 1" descr="main_logo"/>
+                    <pic:cNvPicPr>
+                      <a:picLocks noChangeAspect="1" noChangeArrowheads="1"/>
+                    </pic:cNvPicPr>
+                  </pic:nvPicPr>
+                  <pic:blipFill>
+                    <a:blip r:embed="rId5">
+                      <a:extLst>
+                        <a:ext uri="{28A0092B-C50C-407E-A947-70E740481C1C}">
+                          <a14:useLocalDpi xmlns:a14="http://schemas.microsoft.com/office/drawing/2010/main" val="0"/>
+                        </a:ext>
+                      </a:extLst>
+                    </a:blip>
+                    <a:srcRect/>
+                    <a:stretch>
+                      <a:fillRect/>
+                    </a:stretch>
+                  </pic:blipFill>
+                  <pic:spPr bwMode="auto">
+                    <a:xfrm>
+                      <a:off x="0" y="0"/>
+                      <a:ext cx="3302635" cy="631190"/>
+                    </a:xfrm>
+                    <a:prstGeom prst="rect">
+                      <a:avLst/>
+                    </a:prstGeom>
+                    <a:noFill/>
+                    <a:ln>
+                      <a:noFill/>
+                    </a:ln>
+                  </pic:spPr>
+                </pic:pic>
+              </a:graphicData>
+            </a:graphic>
+            <wp14:sizeRelH relativeFrom="margin">
+              <wp14:pctWidth>0</wp14:pctWidth>
+            </wp14:sizeRelH>
+            <wp14:sizeRelV relativeFrom="margin">
+              <wp14:pctHeight>0</wp14:pctHeight>
+            </wp14:sizeRelV>
+          </wp:anchor>
+        </w:drawing>
+      </w:r>
+    </w:p>
+    <w:p>
+      <w:pPr>
+        <w:rPr>
+          <w:rFonts w:ascii="Times New Roman" w:hAnsi="Times New Roman" w:cs="Times New Roman"/>
+          <w:u w:val="single"/>
+        </w:rPr>
+      </w:pPr>
+    </w:p>
+    <w:p>
+      <w:pPr>
+        <w:rPr>
+          <w:rFonts w:ascii="Times New Roman" w:hAnsi="Times New Roman" w:cs="Times New Roman"/>
+          <w:u w:val="single"/>
+        </w:rPr>
+      </w:pPr>
+    </w:p>
+    <w:p>
+      <w:pPr>
+        <w:spacing w:line="276" w:lineRule="auto"/>
+        <w:rPr>
+          <w:rFonts w:ascii="Times New Roman" w:hAnsi="Times New Roman" w:cs="Times New Roman"/>
+          <w:i/>
+        </w:rPr>
+      </w:pPr>
+      <w:r>
+        <w:rPr>
+          <w:rFonts w:ascii="Times New Roman" w:hAnsi="Times New Roman" w:cs="Times New Roman"/>
+          <w:i/>
+        </w:rPr>
+        <w:t>Alex Borowicz</w:t>
+      </w:r>
+      <w:r>
+        <w:rPr>
+          <w:rFonts w:ascii="Times New Roman" w:hAnsi="Times New Roman" w:cs="Times New Roman"/>
+          <w:i/>
+        </w:rPr>
+        <w:tab/>
+      </w:r>
+      <w:r>
+        <w:rPr>
+          <w:rFonts w:ascii="Times New Roman" w:hAnsi="Times New Roman" w:cs="Times New Roman"/>
+          <w:i/>
+        </w:rPr>
+        <w:tab/>
+      </w:r>
+      <w:r>
+        <w:rPr>
+          <w:rFonts w:ascii="Times New Roman" w:hAnsi="Times New Roman" w:cs="Times New Roman"/>
+          <w:i/>
+        </w:rPr>
+        <w:tab/>
+      </w:r>
+      <w:r>
+        <w:rPr>
+          <w:rFonts w:ascii="Times New Roman" w:hAnsi="Times New Roman" w:cs="Times New Roman"/>
+          <w:i/>
+        </w:rPr>
+        <w:tab/>
+      </w:r>
+      <w:r>
+        <w:rPr>
+          <w:rFonts w:ascii="Times New Roman" w:hAnsi="Times New Roman" w:cs="Times New Roman"/>
+          <w:i/>
+        </w:rPr>
+        <w:tab/>
+      </w:r>
+      <w:r>
+        <w:rPr>
+          <w:rFonts w:ascii="Times New Roman" w:hAnsi="Times New Roman" w:cs="Times New Roman"/>
+          <w:i/>
+        </w:rPr>
+        <w:tab/>
+      </w:r>
+      <w:r>
+        <w:rPr>
+          <w:rFonts w:ascii="Times New Roman" w:hAnsi="Times New Roman" w:cs="Times New Roman"/>
+          <w:i/>
+        </w:rPr>
+        <w:tab/>
+      </w:r>
+      <w:r>
+        <w:rPr>
+          <w:rFonts w:ascii="Times New Roman" w:hAnsi="Times New Roman" w:cs="Times New Roman"/>
+          <w:i/>
+        </w:rPr>
+        <w:tab/>
+      </w:r>
+      <w:r>
+        <w:rPr>
+          <w:rFonts w:ascii="Times New Roman" w:hAnsi="Times New Roman" w:cs="Times New Roman"/>
+          <w:i/>
+        </w:rPr>
+        <w:tab/>
+      </w:r>
+      <w:r>
+        <w:rPr>
+          <w:rFonts w:ascii="Times New Roman" w:hAnsi="Times New Roman" w:cs="Times New Roman"/>
+          <w:i/>
+        </w:rPr>
+        <w:tab/>
+        <w:t xml:space="preserve">    </w:t>
+      </w:r>
+      <w:r>
+        <w:rPr>
+          <w:rFonts w:ascii="Times New Roman" w:hAnsi="Times New Roman" w:cs="Times New Roman"/>
+        </w:rPr>
+        <w:t>21</w:t>
+      </w:r>
+      <w:r>
+        <w:rPr>
+          <w:rFonts w:ascii="Times New Roman" w:hAnsi="Times New Roman" w:cs="Times New Roman"/>
+        </w:rPr>
+        <w:t xml:space="preserve"> </w:t>
+      </w:r>
+      <w:r>
+        <w:rPr>
+          <w:rFonts w:ascii="Times New Roman" w:hAnsi="Times New Roman" w:cs="Times New Roman"/>
+        </w:rPr>
+        <w:t>May</w:t>
+      </w:r>
+      <w:r>
+        <w:rPr>
+          <w:rFonts w:ascii="Times New Roman" w:hAnsi="Times New Roman" w:cs="Times New Roman"/>
+        </w:rPr>
+        <w:t xml:space="preserve"> 2019</w:t>
+      </w:r>
+      <w:r>
+        <w:rPr>
+          <w:rFonts w:ascii="Times New Roman" w:hAnsi="Times New Roman" w:cs="Times New Roman"/>
+          <w:i/>
+        </w:rPr>
+        <w:br/>
+        <w:t>Ecology &amp; Evolution Department</w:t>
+      </w:r>
+      <w:r>
+        <w:rPr>
+          <w:rFonts w:ascii="Times New Roman" w:hAnsi="Times New Roman" w:cs="Times New Roman"/>
+          <w:i/>
+        </w:rPr>
+        <w:br/>
+        <w:t>Stony Brook University</w:t>
+      </w:r>
+      <w:r>
+        <w:rPr>
+          <w:rFonts w:ascii="Times New Roman" w:hAnsi="Times New Roman" w:cs="Times New Roman"/>
+          <w:i/>
+        </w:rPr>
+        <w:br/>
+        <w:t>Stony Brook, NY 11794</w:t>
+      </w:r>
+    </w:p>
+    <w:p>
+      <w:pPr>
+        <w:spacing w:line="276" w:lineRule="auto"/>
+        <w:rPr>
+          <w:rFonts w:ascii="Times New Roman" w:hAnsi="Times New Roman" w:cs="Times New Roman"/>
+        </w:rPr>
+      </w:pPr>
+      <w:r>
+        <w:rPr>
+          <w:rFonts w:ascii="Times New Roman" w:hAnsi="Times New Roman" w:cs="Times New Roman"/>
+        </w:rPr>
+        <w:t>Dr. Joerg Heber</w:t>
+      </w:r>
+      <w:r>
+        <w:rPr>
+          <w:rFonts w:ascii="Times New Roman" w:hAnsi="Times New Roman" w:cs="Times New Roman"/>
+        </w:rPr>
+        <w:br/>
+        <w:t>Editor-in-Chief</w:t>
+      </w:r>
+      <w:r>
+        <w:rPr>
+          <w:rFonts w:ascii="Times New Roman" w:hAnsi="Times New Roman" w:cs="Times New Roman"/>
+        </w:rPr>
+        <w:br/>
+      </w:r>
+      <w:proofErr w:type="spellStart"/>
+      <w:r>
+        <w:rPr>
+          <w:rFonts w:ascii="Times New Roman" w:hAnsi="Times New Roman" w:cs="Times New Roman"/>
+          <w:i/>
+        </w:rPr>
+        <w:t>PLoS</w:t>
+      </w:r>
+      <w:proofErr w:type="spellEnd"/>
+      <w:r>
+        <w:rPr>
+          <w:rFonts w:ascii="Times New Roman" w:hAnsi="Times New Roman" w:cs="Times New Roman"/>
+          <w:i/>
+        </w:rPr>
+        <w:t xml:space="preserve"> ONE</w:t>
+      </w:r>
+    </w:p>
+    <w:p>
+      <w:pPr>
+        <w:spacing w:line="276" w:lineRule="auto"/>
+        <w:rPr>
+          <w:rFonts w:ascii="Times New Roman" w:hAnsi="Times New Roman" w:cs="Times New Roman"/>
+        </w:rPr>
+      </w:pPr>
+      <w:r>
+        <w:rPr>
+          <w:rFonts w:ascii="Times New Roman" w:hAnsi="Times New Roman" w:cs="Times New Roman"/>
+        </w:rPr>
+        <w:t xml:space="preserve">Dear Dr. Heber, </w:t>
+      </w:r>
+    </w:p>
+    <w:p>
+      <w:pPr>
+        <w:spacing w:line="276" w:lineRule="auto"/>
+        <w:rPr>
+          <w:rFonts w:ascii="Times New Roman" w:hAnsi="Times New Roman" w:cs="Times New Roman"/>
+        </w:rPr>
+      </w:pPr>
+      <w:r>
+        <w:rPr>
+          <w:rFonts w:ascii="Times New Roman" w:hAnsi="Times New Roman" w:cs="Times New Roman"/>
+        </w:rPr>
+        <w:t>We are pleased to re-submit our manuscript, entitled “</w:t>
+      </w:r>
+      <w:r>
+        <w:rPr>
+          <w:rFonts w:ascii="Times New Roman" w:hAnsi="Times New Roman" w:cs="Times New Roman"/>
+        </w:rPr>
+        <w:t>Aerial-trained deep learning networks for surveying cetaceans from satellite imagery</w:t>
+      </w:r>
+      <w:r>
+        <w:rPr>
+          <w:rFonts w:ascii="Times New Roman" w:hAnsi="Times New Roman" w:cs="Times New Roman"/>
+        </w:rPr>
+        <w:t xml:space="preserve">,” with comments and revisions as suggested by the Reviewers. We are grateful for their comments and believe this manuscript has been much improved. As suggested by multiple Reviewers, we have included the results of several parallel model architectures which we believe greatly adds to the utility of this work. We have also included many clarifying details that we hope will make what can be a complicated topic for non-computer scientists intelligible to readers across disciplines. </w:t>
+      </w:r>
+    </w:p>
+    <w:p>
+      <w:pPr>
+        <w:spacing w:line="276" w:lineRule="auto"/>
+        <w:rPr>
+          <w:rFonts w:ascii="Times New Roman" w:hAnsi="Times New Roman" w:cs="Times New Roman"/>
+        </w:rPr>
+      </w:pPr>
+      <w:r>
+        <w:rPr>
+          <w:rFonts w:ascii="Times New Roman" w:hAnsi="Times New Roman" w:cs="Times New Roman"/>
+        </w:rPr>
+        <w:t>The manuscript is now 24 pages in length, with 4069 words of body text, 173 words of abstract, and includes 3 tables, 5 figures, and 53 cited references.</w:t>
+      </w:r>
+      <w:r>
+        <w:rPr>
+          <w:rFonts w:ascii="Times New Roman" w:hAnsi="Times New Roman" w:cs="Times New Roman"/>
+        </w:rPr>
+        <w:t xml:space="preserve"> </w:t>
+      </w:r>
+      <w:r>
+        <w:rPr>
+          <w:rFonts w:ascii="Times New Roman" w:hAnsi="Times New Roman" w:cs="Times New Roman"/>
+        </w:rPr>
+        <w:t>We</w:t>
+      </w:r>
+      <w:r>
+        <w:rPr>
+          <w:rFonts w:ascii="Times New Roman" w:hAnsi="Times New Roman" w:cs="Times New Roman"/>
+        </w:rPr>
+        <w:t xml:space="preserve"> believe that we have corrected any formatting errors that may exist. We include below (and in the “Respond to Reviewers section) our responses to comments made by the Reviewers.</w:t>
+      </w:r>
+      <w:r>
+        <w:rPr>
+          <w:rFonts w:ascii="Times New Roman" w:hAnsi="Times New Roman" w:cs="Times New Roman"/>
+        </w:rPr>
+        <w:t xml:space="preserve"> We have submitted our figures to PACE and have uploaded the versions we have downloaded from PACE.</w:t>
+      </w:r>
+      <w:r>
+        <w:rPr>
+          <w:rFonts w:ascii="Times New Roman" w:hAnsi="Times New Roman" w:cs="Times New Roman"/>
+        </w:rPr>
+        <w:t xml:space="preserve"> All authors have approved this revised manuscript.</w:t>
+      </w:r>
+    </w:p>
+    <w:p>
+      <w:pPr>
+        <w:spacing w:line="276" w:lineRule="auto"/>
+        <w:rPr>
+          <w:rFonts w:ascii="Times New Roman" w:hAnsi="Times New Roman" w:cs="Times New Roman"/>
+        </w:rPr>
+      </w:pPr>
+      <w:r>
+        <w:rPr>
+          <w:rFonts w:ascii="Times New Roman" w:hAnsi="Times New Roman" w:cs="Times New Roman"/>
+        </w:rPr>
+        <w:t>In response to the comment about competing interests, we include the following statement, as requested:</w:t>
+      </w:r>
+    </w:p>
+    <w:p>
+      <w:pPr>
+        <w:spacing w:line="276" w:lineRule="auto"/>
+        <w:rPr>
+          <w:rFonts w:ascii="Times New Roman" w:hAnsi="Times New Roman" w:cs="Times New Roman"/>
+        </w:rPr>
+      </w:pPr>
+      <w:r>
+        <w:rPr>
+          <w:rFonts w:ascii="Times New Roman" w:hAnsi="Times New Roman" w:cs="Times New Roman"/>
+        </w:rPr>
+        <w:t>This does not alter our adherence to PLOS ONE policies on sharing data and materials.</w:t>
+      </w:r>
+    </w:p>
+    <w:p>
+      <w:pPr>
+        <w:spacing w:line="276" w:lineRule="auto"/>
+        <w:rPr>
+          <w:rFonts w:ascii="Times New Roman" w:hAnsi="Times New Roman" w:cs="Times New Roman"/>
+        </w:rPr>
+      </w:pPr>
+    </w:p>
+    <w:p>
+      <w:pPr>
+        <w:spacing w:line="276" w:lineRule="auto"/>
+        <w:rPr>
+          <w:rFonts w:ascii="Times New Roman" w:hAnsi="Times New Roman" w:cs="Times New Roman"/>
+        </w:rPr>
+      </w:pPr>
+      <w:r>
+        <w:rPr>
+          <w:rFonts w:ascii="Times New Roman" w:hAnsi="Times New Roman" w:cs="Times New Roman"/>
+        </w:rPr>
+        <w:t>Sincerely,</w:t>
+      </w:r>
+    </w:p>
+    <w:p>
+      <w:pPr>
+        <w:spacing w:line="276" w:lineRule="auto"/>
+        <w:rPr>
+          <w:rFonts w:ascii="Times New Roman" w:hAnsi="Times New Roman" w:cs="Times New Roman"/>
+        </w:rPr>
+      </w:pPr>
+    </w:p>
+    <w:p>
+      <w:pPr>
+        <w:spacing w:line="276" w:lineRule="auto"/>
+        <w:rPr>
+          <w:rFonts w:ascii="Times New Roman" w:hAnsi="Times New Roman" w:cs="Times New Roman"/>
+        </w:rPr>
+      </w:pPr>
+    </w:p>
+    <w:p>
+      <w:pPr>
+        <w:spacing w:line="276" w:lineRule="auto"/>
+        <w:rPr>
+          <w:rFonts w:ascii="Times New Roman" w:hAnsi="Times New Roman" w:cs="Times New Roman"/>
+        </w:rPr>
+      </w:pPr>
+      <w:r>
+        <w:rPr>
+          <w:rFonts w:ascii="Times New Roman" w:hAnsi="Times New Roman" w:cs="Times New Roman"/>
+        </w:rPr>
+        <w:t>Alex Borowicz (for all authors)</w:t>
+      </w:r>
+    </w:p>
+    <w:p>
+      <w:pPr>
+        <w:rPr>
+          <w:rFonts w:ascii="Times New Roman" w:hAnsi="Times New Roman" w:cs="Times New Roman"/>
+          <w:u w:val="single"/>
+        </w:rPr>
+      </w:pPr>
+      <w:r>
+        <w:rPr>
+          <w:rFonts w:ascii="Times New Roman" w:hAnsi="Times New Roman" w:cs="Times New Roman"/>
+          <w:u w:val="single"/>
+        </w:rPr>
+        <w:t xml:space="preserve">Response to comments </w:t>
+      </w:r>
+      <w:r>
+        <w:rPr>
+          <w:rFonts w:ascii="Times New Roman" w:hAnsi="Times New Roman" w:cs="Times New Roman"/>
+          <w:u w:val="single"/>
+        </w:rPr>
+        <w:t>from the Editor</w:t>
+      </w:r>
+    </w:p>
+    <w:p>
+      <w:pPr>
+        <w:rPr>
+          <w:rFonts w:ascii="Times New Roman" w:hAnsi="Times New Roman" w:cs="Times New Roman"/>
+        </w:rPr>
+      </w:pPr>
+      <w:r>
+        <w:rPr>
+          <w:rFonts w:ascii="Times New Roman" w:hAnsi="Times New Roman" w:cs="Times New Roman"/>
+        </w:rPr>
+        <w:t xml:space="preserve">Please correct the manuscript according to the comments of all reviewers and respond to all reviewers' comments point by point. </w:t>
+      </w:r>
+      <w:proofErr w:type="gramStart"/>
+      <w:r>
+        <w:rPr>
+          <w:rFonts w:ascii="Times New Roman" w:hAnsi="Times New Roman" w:cs="Times New Roman"/>
+        </w:rPr>
+        <w:t>In particular, please</w:t>
+      </w:r>
+      <w:proofErr w:type="gramEnd"/>
+      <w:r>
+        <w:rPr>
+          <w:rFonts w:ascii="Times New Roman" w:hAnsi="Times New Roman" w:cs="Times New Roman"/>
+        </w:rPr>
+        <w:t xml:space="preserve"> prepare a comparison in the form of a table with state-of-the-art works.</w:t>
+      </w:r>
+    </w:p>
+    <w:p>
+      <w:pPr>
+        <w:ind w:left="720"/>
+        <w:rPr>
+          <w:rFonts w:ascii="Times New Roman" w:hAnsi="Times New Roman" w:cs="Times New Roman"/>
+        </w:rPr>
+      </w:pPr>
+      <w:r>
+        <w:rPr>
+          <w:rFonts w:ascii="Times New Roman" w:hAnsi="Times New Roman" w:cs="Times New Roman"/>
+        </w:rPr>
+        <w:lastRenderedPageBreak/>
+        <w:t xml:space="preserve">REPLY: We have included such a table with our results from a further </w:t>
+      </w:r>
+      <w:r>
+        <w:rPr>
+          <w:rFonts w:ascii="Times New Roman" w:hAnsi="Times New Roman" w:cs="Times New Roman"/>
+        </w:rPr>
+        <w:t>three</w:t>
+      </w:r>
+      <w:r>
+        <w:rPr>
+          <w:rFonts w:ascii="Times New Roman" w:hAnsi="Times New Roman" w:cs="Times New Roman"/>
+        </w:rPr>
+        <w:t xml:space="preserve"> model types on Line 259</w:t>
+      </w:r>
+      <w:r>
+        <w:rPr>
+          <w:rFonts w:ascii="Times New Roman" w:hAnsi="Times New Roman" w:cs="Times New Roman"/>
+        </w:rPr>
+        <w:t>.</w:t>
+      </w:r>
+    </w:p>
+    <w:p>
+      <w:pPr>
+        <w:rPr>
+          <w:rFonts w:ascii="Times New Roman" w:hAnsi="Times New Roman" w:cs="Times New Roman"/>
+          <w:u w:val="single"/>
+        </w:rPr>
+      </w:pPr>
+    </w:p>
+    <w:p>
+      <w:pPr>
+        <w:rPr>
+          <w:rFonts w:ascii="Times New Roman" w:hAnsi="Times New Roman" w:cs="Times New Roman"/>
+        </w:rPr>
+      </w:pPr>
+      <w:r>
+        <w:rPr>
+          <w:rFonts w:ascii="Times New Roman" w:hAnsi="Times New Roman" w:cs="Times New Roman"/>
+          <w:u w:val="single"/>
+        </w:rPr>
+        <w:t xml:space="preserve">Response to comments received </w:t>
+      </w:r>
+      <w:r>
+        <w:rPr>
+          <w:rFonts w:ascii="Times New Roman" w:hAnsi="Times New Roman" w:cs="Times New Roman"/>
+          <w:u w:val="single"/>
+        </w:rPr>
+        <w:t>from</w:t>
+      </w:r>
+      <w:r>
+        <w:rPr>
+          <w:rFonts w:ascii="Times New Roman" w:hAnsi="Times New Roman" w:cs="Times New Roman"/>
+          <w:u w:val="single"/>
+        </w:rPr>
+        <w:t xml:space="preserve"> Reviewer #1</w:t>
       </w:r>
     </w:p>
     <w:p>
@@ -110,7 +648,13 @@
         <w:rPr>
           <w:rFonts w:ascii="Times New Roman" w:hAnsi="Times New Roman" w:cs="Times New Roman"/>
         </w:rPr>
-        <w:t>94</w:t>
+        <w:t>9</w:t>
+      </w:r>
+      <w:r>
+        <w:rPr>
+          <w:rFonts w:ascii="Times New Roman" w:hAnsi="Times New Roman" w:cs="Times New Roman"/>
+        </w:rPr>
+        <w:t>5</w:t>
       </w:r>
       <w:r>
         <w:rPr>
@@ -128,26 +672,251 @@
         <w:rPr>
           <w:rFonts w:ascii="Times New Roman" w:hAnsi="Times New Roman" w:cs="Times New Roman"/>
         </w:rPr>
+        <w:t>7</w:t>
+      </w:r>
+      <w:r>
+        <w:rPr>
+          <w:rFonts w:ascii="Times New Roman" w:hAnsi="Times New Roman" w:cs="Times New Roman"/>
+        </w:rPr>
+        <w:t>)</w:t>
+      </w:r>
+      <w:r>
+        <w:rPr>
+          <w:rFonts w:ascii="Times New Roman" w:hAnsi="Times New Roman" w:cs="Times New Roman"/>
+        </w:rPr>
+        <w:t>.</w:t>
+      </w:r>
+    </w:p>
+    <w:p>
+      <w:pPr>
+        <w:rPr>
+          <w:rFonts w:ascii="Times New Roman" w:hAnsi="Times New Roman" w:cs="Times New Roman"/>
+        </w:rPr>
+      </w:pPr>
+      <w:r>
+        <w:rPr>
+          <w:rFonts w:ascii="Times New Roman" w:hAnsi="Times New Roman" w:cs="Times New Roman"/>
+        </w:rPr>
+        <w:t xml:space="preserve">2. Prepare a chapter: Deep learning with convolutional neural networks in a more scientific (technical) form. Describe the different types of layers available (not only convolutional, but also dropout layer, pooling layer). Introduce some schemes. Write about the most popular convolutional neural networks and the importance of image processing. </w:t>
+      </w:r>
+    </w:p>
+    <w:p>
+      <w:pPr>
+        <w:ind w:left="720"/>
+        <w:rPr>
+          <w:rFonts w:ascii="Times New Roman" w:hAnsi="Times New Roman" w:cs="Times New Roman"/>
+        </w:rPr>
+      </w:pPr>
+      <w:r>
+        <w:rPr>
+          <w:rFonts w:ascii="Times New Roman" w:hAnsi="Times New Roman" w:cs="Times New Roman"/>
+        </w:rPr>
+        <w:t xml:space="preserve">REPLY: </w:t>
+      </w:r>
+      <w:r>
+        <w:rPr>
+          <w:rFonts w:ascii="Times New Roman" w:hAnsi="Times New Roman" w:cs="Times New Roman"/>
+        </w:rPr>
+        <w:t xml:space="preserve">We have further expanded our discussion of the models we selected </w:t>
+      </w:r>
+      <w:r>
+        <w:rPr>
+          <w:rFonts w:ascii="Times New Roman" w:hAnsi="Times New Roman" w:cs="Times New Roman"/>
+        </w:rPr>
+        <w:t>(</w:t>
+      </w:r>
+      <w:r>
+        <w:rPr>
+          <w:rFonts w:ascii="Times New Roman" w:hAnsi="Times New Roman" w:cs="Times New Roman"/>
+        </w:rPr>
+        <w:t xml:space="preserve">Lines </w:t>
+      </w:r>
+      <w:r>
+        <w:rPr>
+          <w:rFonts w:ascii="Times New Roman" w:hAnsi="Times New Roman" w:cs="Times New Roman"/>
+        </w:rPr>
+        <w:t>19</w:t>
+      </w:r>
+      <w:r>
+        <w:rPr>
+          <w:rFonts w:ascii="Times New Roman" w:hAnsi="Times New Roman" w:cs="Times New Roman"/>
+        </w:rPr>
+        <w:t>4</w:t>
+      </w:r>
+      <w:r>
+        <w:rPr>
+          <w:rFonts w:ascii="Times New Roman" w:hAnsi="Times New Roman" w:cs="Times New Roman"/>
+        </w:rPr>
+        <w:t>-19</w:t>
+      </w:r>
+      <w:r>
+        <w:rPr>
+          <w:rFonts w:ascii="Times New Roman" w:hAnsi="Times New Roman" w:cs="Times New Roman"/>
+        </w:rPr>
+        <w:t>8</w:t>
+      </w:r>
+      <w:r>
+        <w:rPr>
+          <w:rFonts w:ascii="Times New Roman" w:hAnsi="Times New Roman" w:cs="Times New Roman"/>
+        </w:rPr>
+        <w:t>)</w:t>
+      </w:r>
+      <w:r>
+        <w:rPr>
+          <w:rFonts w:ascii="Times New Roman" w:hAnsi="Times New Roman" w:cs="Times New Roman"/>
+        </w:rPr>
+        <w:t>.</w:t>
+      </w:r>
+      <w:r>
+        <w:rPr>
+          <w:rFonts w:ascii="Times New Roman" w:hAnsi="Times New Roman" w:cs="Times New Roman"/>
+        </w:rPr>
+        <w:t xml:space="preserve"> We have elected to avoid extra detail on the individual networks we’ve chosen, as their characteristics are well</w:t>
+      </w:r>
+      <w:r>
+        <w:rPr>
+          <w:rFonts w:ascii="Times New Roman" w:hAnsi="Times New Roman" w:cs="Times New Roman"/>
+        </w:rPr>
+        <w:t xml:space="preserve"> </w:t>
+      </w:r>
+      <w:r>
+        <w:rPr>
+          <w:rFonts w:ascii="Times New Roman" w:hAnsi="Times New Roman" w:cs="Times New Roman"/>
+        </w:rPr>
+        <w:t>documented in the literature</w:t>
+      </w:r>
+      <w:r>
+        <w:rPr>
+          <w:rFonts w:ascii="Times New Roman" w:hAnsi="Times New Roman" w:cs="Times New Roman"/>
+        </w:rPr>
+        <w:t xml:space="preserve"> and our paper is primarily intended for biologists interested in more efficient survey methods</w:t>
+      </w:r>
+      <w:r>
+        <w:rPr>
+          <w:rFonts w:ascii="Times New Roman" w:hAnsi="Times New Roman" w:cs="Times New Roman"/>
+        </w:rPr>
+        <w:t>. As these models are well known, those with prior knowledge will not require this discussion and those without will find it difficult to</w:t>
+      </w:r>
+      <w:r>
+        <w:rPr>
+          <w:rFonts w:ascii="Times New Roman" w:hAnsi="Times New Roman" w:cs="Times New Roman"/>
+        </w:rPr>
+        <w:t xml:space="preserve"> understand in a condensed form.</w:t>
+      </w:r>
+      <w:r>
+        <w:rPr>
+          <w:rFonts w:ascii="Times New Roman" w:hAnsi="Times New Roman" w:cs="Times New Roman"/>
+        </w:rPr>
+        <w:t xml:space="preserve"> </w:t>
+      </w:r>
+      <w:r>
+        <w:rPr>
+          <w:rFonts w:ascii="Times New Roman" w:hAnsi="Times New Roman" w:cs="Times New Roman"/>
+        </w:rPr>
+        <w:t>B</w:t>
+      </w:r>
+      <w:r>
+        <w:rPr>
+          <w:rFonts w:ascii="Times New Roman" w:hAnsi="Times New Roman" w:cs="Times New Roman"/>
+        </w:rPr>
+        <w:t xml:space="preserve">etter resources are available for discussion of these aspects and </w:t>
+      </w:r>
+      <w:r>
+        <w:rPr>
+          <w:rFonts w:ascii="Times New Roman" w:hAnsi="Times New Roman" w:cs="Times New Roman"/>
+        </w:rPr>
+        <w:t xml:space="preserve">we </w:t>
+      </w:r>
+      <w:r>
+        <w:rPr>
+          <w:rFonts w:ascii="Times New Roman" w:hAnsi="Times New Roman" w:cs="Times New Roman"/>
+        </w:rPr>
+        <w:t xml:space="preserve">have provided </w:t>
+      </w:r>
+      <w:r>
+        <w:rPr>
+          <w:rFonts w:ascii="Times New Roman" w:hAnsi="Times New Roman" w:cs="Times New Roman"/>
+        </w:rPr>
+        <w:t xml:space="preserve">citations which should assist the reader </w:t>
+      </w:r>
+      <w:r>
+        <w:rPr>
+          <w:rFonts w:ascii="Times New Roman" w:hAnsi="Times New Roman" w:cs="Times New Roman"/>
+        </w:rPr>
+        <w:t>(Line 1</w:t>
+      </w:r>
+      <w:r>
+        <w:rPr>
+          <w:rFonts w:ascii="Times New Roman" w:hAnsi="Times New Roman" w:cs="Times New Roman"/>
+        </w:rPr>
         <w:t>6</w:t>
       </w:r>
       <w:r>
         <w:rPr>
           <w:rFonts w:ascii="Times New Roman" w:hAnsi="Times New Roman" w:cs="Times New Roman"/>
         </w:rPr>
+        <w:t>7</w:t>
+      </w:r>
+      <w:r>
+        <w:rPr>
+          <w:rFonts w:ascii="Times New Roman" w:hAnsi="Times New Roman" w:cs="Times New Roman"/>
+        </w:rPr>
+        <w:t>; Line</w:t>
+      </w:r>
+      <w:r>
+        <w:rPr>
+          <w:rFonts w:ascii="Times New Roman" w:hAnsi="Times New Roman" w:cs="Times New Roman"/>
+        </w:rPr>
+        <w:t xml:space="preserve">s </w:t>
+      </w:r>
+      <w:r>
+        <w:rPr>
+          <w:rFonts w:ascii="Times New Roman" w:hAnsi="Times New Roman" w:cs="Times New Roman"/>
+        </w:rPr>
+        <w:t>19</w:t>
+      </w:r>
+      <w:r>
+        <w:rPr>
+          <w:rFonts w:ascii="Times New Roman" w:hAnsi="Times New Roman" w:cs="Times New Roman"/>
+        </w:rPr>
+        <w:t>4</w:t>
+      </w:r>
+      <w:r>
+        <w:rPr>
+          <w:rFonts w:ascii="Times New Roman" w:hAnsi="Times New Roman" w:cs="Times New Roman"/>
+        </w:rPr>
+        <w:t>-19</w:t>
+      </w:r>
+      <w:r>
+        <w:rPr>
+          <w:rFonts w:ascii="Times New Roman" w:hAnsi="Times New Roman" w:cs="Times New Roman"/>
+        </w:rPr>
+        <w:t>5</w:t>
+      </w:r>
+      <w:r>
+        <w:rPr>
+          <w:rFonts w:ascii="Times New Roman" w:hAnsi="Times New Roman" w:cs="Times New Roman"/>
+        </w:rPr>
         <w:t>)</w:t>
       </w:r>
-    </w:p>
-    <w:p>
-      <w:pPr>
-        <w:rPr>
-          <w:rFonts w:ascii="Times New Roman" w:hAnsi="Times New Roman" w:cs="Times New Roman"/>
-        </w:rPr>
-      </w:pPr>
-      <w:r>
-        <w:rPr>
-          <w:rFonts w:ascii="Times New Roman" w:hAnsi="Times New Roman" w:cs="Times New Roman"/>
-        </w:rPr>
-        <w:t xml:space="preserve">2. Prepare a chapter: Deep learning with convolutional neural networks in a more scientific (technical) form. Describe the different types of layers available (not only convolutional, but also dropout layer, pooling layer). Introduce some schemes. Write about the most popular convolutional neural networks and the importance of image processing. </w:t>
+      <w:r>
+        <w:rPr>
+          <w:rFonts w:ascii="Times New Roman" w:hAnsi="Times New Roman" w:cs="Times New Roman"/>
+        </w:rPr>
+        <w:t>.</w:t>
+      </w:r>
+    </w:p>
+    <w:p>
+      <w:pPr>
+        <w:rPr>
+          <w:rFonts w:ascii="Times New Roman" w:hAnsi="Times New Roman" w:cs="Times New Roman"/>
+        </w:rPr>
+      </w:pPr>
+      <w:r>
+        <w:rPr>
+          <w:rFonts w:ascii="Times New Roman" w:hAnsi="Times New Roman" w:cs="Times New Roman"/>
+        </w:rPr>
+        <w:t xml:space="preserve">3. Extend chapter: Model Training with detailed information about your model. Prepare a table describing the 18 layers of your model. What are the layers (convolutional, dropout, pooling)? How many neurons are in these layers? What are the activation functions? What is the optimizer and batch size? </w:t>
       </w:r>
     </w:p>
     <w:p>
@@ -167,7 +936,133 @@
         <w:rPr>
           <w:rFonts w:ascii="Times New Roman" w:hAnsi="Times New Roman" w:cs="Times New Roman"/>
         </w:rPr>
-        <w:t xml:space="preserve">We have further expanded our discussion of the models we selected </w:t>
+        <w:t xml:space="preserve">As discussed in the above reply, these are pre-trained and well-documented models with specifics that are documented </w:t>
+      </w:r>
+      <w:proofErr w:type="gramStart"/>
+      <w:r>
+        <w:rPr>
+          <w:rFonts w:ascii="Times New Roman" w:hAnsi="Times New Roman" w:cs="Times New Roman"/>
+        </w:rPr>
+        <w:t>elsewhere</w:t>
+      </w:r>
+      <w:proofErr w:type="gramEnd"/>
+      <w:r>
+        <w:rPr>
+          <w:rFonts w:ascii="Times New Roman" w:hAnsi="Times New Roman" w:cs="Times New Roman"/>
+        </w:rPr>
+        <w:t xml:space="preserve"> and we have provided citations to direct the reader to a more complete discussion of the technical details (</w:t>
+      </w:r>
+      <w:r>
+        <w:rPr>
+          <w:rFonts w:ascii="Times New Roman" w:hAnsi="Times New Roman" w:cs="Times New Roman"/>
+        </w:rPr>
+        <w:t xml:space="preserve">Lines </w:t>
+      </w:r>
+      <w:r>
+        <w:rPr>
+          <w:rFonts w:ascii="Times New Roman" w:hAnsi="Times New Roman" w:cs="Times New Roman"/>
+        </w:rPr>
+        <w:t>16</w:t>
+      </w:r>
+      <w:r>
+        <w:rPr>
+          <w:rFonts w:ascii="Times New Roman" w:hAnsi="Times New Roman" w:cs="Times New Roman"/>
+        </w:rPr>
+        <w:t>7</w:t>
+      </w:r>
+      <w:r>
+        <w:rPr>
+          <w:rFonts w:ascii="Times New Roman" w:hAnsi="Times New Roman" w:cs="Times New Roman"/>
+        </w:rPr>
+        <w:t xml:space="preserve">; Lines </w:t>
+      </w:r>
+      <w:r>
+        <w:rPr>
+          <w:rFonts w:ascii="Times New Roman" w:hAnsi="Times New Roman" w:cs="Times New Roman"/>
+        </w:rPr>
+        <w:t>19</w:t>
+      </w:r>
+      <w:r>
+        <w:rPr>
+          <w:rFonts w:ascii="Times New Roman" w:hAnsi="Times New Roman" w:cs="Times New Roman"/>
+        </w:rPr>
+        <w:t>4</w:t>
+      </w:r>
+      <w:r>
+        <w:rPr>
+          <w:rFonts w:ascii="Times New Roman" w:hAnsi="Times New Roman" w:cs="Times New Roman"/>
+        </w:rPr>
+        <w:t>-19</w:t>
+      </w:r>
+      <w:r>
+        <w:rPr>
+          <w:rFonts w:ascii="Times New Roman" w:hAnsi="Times New Roman" w:cs="Times New Roman"/>
+        </w:rPr>
+        <w:t>5</w:t>
+      </w:r>
+      <w:r>
+        <w:rPr>
+          <w:rFonts w:ascii="Times New Roman" w:hAnsi="Times New Roman" w:cs="Times New Roman"/>
+        </w:rPr>
+        <w:t>).</w:t>
+      </w:r>
+      <w:r>
+        <w:rPr>
+          <w:rFonts w:ascii="Times New Roman" w:hAnsi="Times New Roman" w:cs="Times New Roman"/>
+          <w:highlight w:val="yellow"/>
+        </w:rPr>
+        <w:t xml:space="preserve"> </w:t>
+      </w:r>
+    </w:p>
+    <w:p>
+      <w:pPr>
+        <w:rPr>
+          <w:rFonts w:ascii="Times New Roman" w:hAnsi="Times New Roman" w:cs="Times New Roman"/>
+        </w:rPr>
+      </w:pPr>
+      <w:r>
+        <w:rPr>
+          <w:rFonts w:ascii="Times New Roman" w:hAnsi="Times New Roman" w:cs="Times New Roman"/>
+        </w:rPr>
+        <w:t xml:space="preserve">4. In Table 2, we can see a larger number of examples in one of the classes. This may be the reason for the high accuracy of the model. Prepare the results also for 10-fold validation (4-fold validation is not typical). Please, show the </w:t>
+      </w:r>
+      <w:r>
+        <w:rPr>
+          <w:rFonts w:ascii="Times New Roman" w:hAnsi="Times New Roman" w:cs="Times New Roman"/>
+        </w:rPr>
+        <w:t>confusion matrix and F1- score value.</w:t>
+      </w:r>
+      <w:r>
+        <w:rPr>
+          <w:rFonts w:ascii="Times New Roman" w:hAnsi="Times New Roman" w:cs="Times New Roman"/>
+        </w:rPr>
+        <w:t xml:space="preserve"> </w:t>
+      </w:r>
+    </w:p>
+    <w:p>
+      <w:pPr>
+        <w:ind w:left="720"/>
+        <w:rPr>
+          <w:rFonts w:ascii="Times New Roman" w:hAnsi="Times New Roman" w:cs="Times New Roman"/>
+        </w:rPr>
+      </w:pPr>
+      <w:r>
+        <w:rPr>
+          <w:rFonts w:ascii="Times New Roman" w:hAnsi="Times New Roman" w:cs="Times New Roman"/>
+        </w:rPr>
+        <w:t xml:space="preserve">REPLY: </w:t>
+      </w:r>
+      <w:r>
+        <w:rPr>
+          <w:rFonts w:ascii="Times New Roman" w:hAnsi="Times New Roman" w:cs="Times New Roman"/>
+        </w:rPr>
+        <w:t>We increased our validation to 10-fold and tested on each of the model architectures (see comment 7).</w:t>
+      </w:r>
+      <w:r>
+        <w:rPr>
+          <w:rFonts w:ascii="Times New Roman" w:hAnsi="Times New Roman" w:cs="Times New Roman"/>
+        </w:rPr>
+        <w:t xml:space="preserve"> As stated, we implemented a weighted sampler to avoid this issue, as we do have very unbalanced classes </w:t>
       </w:r>
       <w:r>
         <w:rPr>
@@ -179,13 +1074,43 @@
         <w:rPr>
           <w:rFonts w:ascii="Times New Roman" w:hAnsi="Times New Roman" w:cs="Times New Roman"/>
         </w:rPr>
-        <w:t xml:space="preserve">Lines </w:t>
-      </w:r>
-      <w:r>
-        <w:rPr>
-          <w:rFonts w:ascii="Times New Roman" w:hAnsi="Times New Roman" w:cs="Times New Roman"/>
-        </w:rPr>
-        <w:t>193-197</w:t>
+        <w:t>Line</w:t>
+      </w:r>
+      <w:r>
+        <w:rPr>
+          <w:rFonts w:ascii="Times New Roman" w:hAnsi="Times New Roman" w:cs="Times New Roman"/>
+        </w:rPr>
+        <w:t>s</w:t>
+      </w:r>
+      <w:r>
+        <w:rPr>
+          <w:rFonts w:ascii="Times New Roman" w:hAnsi="Times New Roman" w:cs="Times New Roman"/>
+        </w:rPr>
+        <w:t xml:space="preserve"> </w:t>
+      </w:r>
+      <w:r>
+        <w:rPr>
+          <w:rFonts w:ascii="Times New Roman" w:hAnsi="Times New Roman" w:cs="Times New Roman"/>
+        </w:rPr>
+        <w:t>20</w:t>
+      </w:r>
+      <w:r>
+        <w:rPr>
+          <w:rFonts w:ascii="Times New Roman" w:hAnsi="Times New Roman" w:cs="Times New Roman"/>
+        </w:rPr>
+        <w:t>4</w:t>
+      </w:r>
+      <w:r>
+        <w:rPr>
+          <w:rFonts w:ascii="Times New Roman" w:hAnsi="Times New Roman" w:cs="Times New Roman"/>
+        </w:rPr>
+        <w:t>-20</w:t>
+      </w:r>
+      <w:r>
+        <w:rPr>
+          <w:rFonts w:ascii="Times New Roman" w:hAnsi="Times New Roman" w:cs="Times New Roman"/>
+        </w:rPr>
+        <w:t>9</w:t>
       </w:r>
       <w:r>
         <w:rPr>
@@ -203,37 +1128,37 @@
         <w:rPr>
           <w:rFonts w:ascii="Times New Roman" w:hAnsi="Times New Roman" w:cs="Times New Roman"/>
         </w:rPr>
-        <w:t xml:space="preserve"> We have elected to avoid extra detail on the individual networks we’ve chosen, as their characteristics are well</w:t>
-      </w:r>
-      <w:r>
-        <w:rPr>
-          <w:rFonts w:ascii="Times New Roman" w:hAnsi="Times New Roman" w:cs="Times New Roman"/>
-        </w:rPr>
         <w:t xml:space="preserve"> </w:t>
       </w:r>
       <w:r>
         <w:rPr>
           <w:rFonts w:ascii="Times New Roman" w:hAnsi="Times New Roman" w:cs="Times New Roman"/>
         </w:rPr>
-        <w:t>documented in the literature</w:t>
-      </w:r>
-      <w:r>
-        <w:rPr>
-          <w:rFonts w:ascii="Times New Roman" w:hAnsi="Times New Roman" w:cs="Times New Roman"/>
-        </w:rPr>
-        <w:t xml:space="preserve"> and our paper is primarily intended for marine mammal biologists interested in more efficient survey methods</w:t>
-      </w:r>
-      <w:r>
-        <w:rPr>
-          <w:rFonts w:ascii="Times New Roman" w:hAnsi="Times New Roman" w:cs="Times New Roman"/>
-        </w:rPr>
-        <w:t>. As these models are well known, those with prior knowledge will not require this discussion and those without will find it difficult to</w:t>
-      </w:r>
-      <w:r>
-        <w:rPr>
-          <w:rFonts w:ascii="Times New Roman" w:hAnsi="Times New Roman" w:cs="Times New Roman"/>
-        </w:rPr>
-        <w:t xml:space="preserve"> understand in a condensed form.</w:t>
+        <w:t xml:space="preserve">As noted in our manuscript, </w:t>
+      </w:r>
+      <w:r>
+        <w:rPr>
+          <w:rFonts w:ascii="Times New Roman" w:hAnsi="Times New Roman" w:cs="Times New Roman"/>
+        </w:rPr>
+        <w:t xml:space="preserve">we are first </w:t>
+      </w:r>
+      <w:r>
+        <w:rPr>
+          <w:rFonts w:ascii="Times New Roman" w:hAnsi="Times New Roman" w:cs="Times New Roman"/>
+        </w:rPr>
+        <w:t xml:space="preserve">and foremost </w:t>
+      </w:r>
+      <w:r>
+        <w:rPr>
+          <w:rFonts w:ascii="Times New Roman" w:hAnsi="Times New Roman" w:cs="Times New Roman"/>
+        </w:rPr>
+        <w:t>interested in maximizing precision</w:t>
+      </w:r>
+      <w:r>
+        <w:rPr>
+          <w:rFonts w:ascii="Times New Roman" w:hAnsi="Times New Roman" w:cs="Times New Roman"/>
+        </w:rPr>
+        <w:t>;</w:t>
       </w:r>
       <w:r>
         <w:rPr>
@@ -245,67 +1170,248 @@
         <w:rPr>
           <w:rFonts w:ascii="Times New Roman" w:hAnsi="Times New Roman" w:cs="Times New Roman"/>
         </w:rPr>
-        <w:t>B</w:t>
-      </w:r>
-      <w:r>
-        <w:rPr>
-          <w:rFonts w:ascii="Times New Roman" w:hAnsi="Times New Roman" w:cs="Times New Roman"/>
-        </w:rPr>
-        <w:t xml:space="preserve">etter resources are available for discussion of these aspects and </w:t>
-      </w:r>
-      <w:r>
-        <w:rPr>
-          <w:rFonts w:ascii="Times New Roman" w:hAnsi="Times New Roman" w:cs="Times New Roman"/>
-        </w:rPr>
-        <w:t xml:space="preserve">we </w:t>
-      </w:r>
-      <w:r>
-        <w:rPr>
-          <w:rFonts w:ascii="Times New Roman" w:hAnsi="Times New Roman" w:cs="Times New Roman"/>
-        </w:rPr>
-        <w:t xml:space="preserve">have provided </w:t>
-      </w:r>
-      <w:r>
-        <w:rPr>
-          <w:rFonts w:ascii="Times New Roman" w:hAnsi="Times New Roman" w:cs="Times New Roman"/>
-        </w:rPr>
-        <w:t xml:space="preserve">citations which should assist the reader </w:t>
-      </w:r>
-      <w:r>
-        <w:rPr>
-          <w:rFonts w:ascii="Times New Roman" w:hAnsi="Times New Roman" w:cs="Times New Roman"/>
-        </w:rPr>
-        <w:t>(Line 1</w:t>
-      </w:r>
-      <w:r>
-        <w:rPr>
-          <w:rFonts w:ascii="Times New Roman" w:hAnsi="Times New Roman" w:cs="Times New Roman"/>
-        </w:rPr>
-        <w:t>66</w:t>
-      </w:r>
-      <w:r>
-        <w:rPr>
-          <w:rFonts w:ascii="Times New Roman" w:hAnsi="Times New Roman" w:cs="Times New Roman"/>
-        </w:rPr>
-        <w:t>; Line</w:t>
-      </w:r>
-      <w:r>
-        <w:rPr>
-          <w:rFonts w:ascii="Times New Roman" w:hAnsi="Times New Roman" w:cs="Times New Roman"/>
-        </w:rPr>
-        <w:t xml:space="preserve">s </w:t>
-      </w:r>
-      <w:r>
-        <w:rPr>
-          <w:rFonts w:ascii="Times New Roman" w:hAnsi="Times New Roman" w:cs="Times New Roman"/>
-        </w:rPr>
-        <w:t>193-194</w:t>
-      </w:r>
-      <w:r>
-        <w:rPr>
-          <w:rFonts w:ascii="Times New Roman" w:hAnsi="Times New Roman" w:cs="Times New Roman"/>
-        </w:rPr>
-        <w:t>)</w:t>
+        <w:t>maximizing recall is of secondary importance because</w:t>
+      </w:r>
+      <w:r>
+        <w:rPr>
+          <w:rFonts w:ascii="Times New Roman" w:hAnsi="Times New Roman" w:cs="Times New Roman"/>
+        </w:rPr>
+        <w:t xml:space="preserve"> while</w:t>
+      </w:r>
+      <w:r>
+        <w:rPr>
+          <w:rFonts w:ascii="Times New Roman" w:hAnsi="Times New Roman" w:cs="Times New Roman"/>
+        </w:rPr>
+        <w:t xml:space="preserve"> false positives can be thrown out by the observer</w:t>
+      </w:r>
+      <w:r>
+        <w:rPr>
+          <w:rFonts w:ascii="Times New Roman" w:hAnsi="Times New Roman" w:cs="Times New Roman"/>
+        </w:rPr>
+        <w:t>,</w:t>
+      </w:r>
+      <w:r>
+        <w:rPr>
+          <w:rFonts w:ascii="Times New Roman" w:hAnsi="Times New Roman" w:cs="Times New Roman"/>
+        </w:rPr>
+        <w:t xml:space="preserve"> false negatives cannot. Our automated pipeline is, at this point, best considered a means of filtering images that greatly </w:t>
+      </w:r>
+      <w:r>
+        <w:rPr>
+          <w:rFonts w:ascii="Times New Roman" w:hAnsi="Times New Roman" w:cs="Times New Roman"/>
+        </w:rPr>
+        <w:lastRenderedPageBreak/>
+        <w:t xml:space="preserve">reduces the time required by (but does not yet eliminate) human annotators. </w:t>
+      </w:r>
+      <w:r>
+        <w:rPr>
+          <w:rFonts w:ascii="Times New Roman" w:hAnsi="Times New Roman" w:cs="Times New Roman"/>
+        </w:rPr>
+        <w:t>As suggested</w:t>
+      </w:r>
+      <w:r>
+        <w:rPr>
+          <w:rFonts w:ascii="Times New Roman" w:hAnsi="Times New Roman" w:cs="Times New Roman"/>
+        </w:rPr>
+        <w:t xml:space="preserve"> by the Reviewer</w:t>
+      </w:r>
+      <w:r>
+        <w:rPr>
+          <w:rFonts w:ascii="Times New Roman" w:hAnsi="Times New Roman" w:cs="Times New Roman"/>
+        </w:rPr>
+        <w:t xml:space="preserve">, we </w:t>
+      </w:r>
+      <w:r>
+        <w:rPr>
+          <w:rFonts w:ascii="Times New Roman" w:hAnsi="Times New Roman" w:cs="Times New Roman"/>
+        </w:rPr>
+        <w:t xml:space="preserve">do now </w:t>
+      </w:r>
+      <w:r>
+        <w:rPr>
+          <w:rFonts w:ascii="Times New Roman" w:hAnsi="Times New Roman" w:cs="Times New Roman"/>
+        </w:rPr>
+        <w:t>include the F1-scores for our models</w:t>
+      </w:r>
+      <w:r>
+        <w:rPr>
+          <w:rFonts w:ascii="Times New Roman" w:hAnsi="Times New Roman" w:cs="Times New Roman"/>
+        </w:rPr>
+        <w:t xml:space="preserve"> (Line 2</w:t>
+      </w:r>
+      <w:r>
+        <w:rPr>
+          <w:rFonts w:ascii="Times New Roman" w:hAnsi="Times New Roman" w:cs="Times New Roman"/>
+        </w:rPr>
+        <w:t>60</w:t>
+      </w:r>
+      <w:r>
+        <w:rPr>
+          <w:rFonts w:ascii="Times New Roman" w:hAnsi="Times New Roman" w:cs="Times New Roman"/>
+        </w:rPr>
+        <w:t>; Table 3)</w:t>
+      </w:r>
+      <w:r>
+        <w:rPr>
+          <w:rFonts w:ascii="Times New Roman" w:hAnsi="Times New Roman" w:cs="Times New Roman"/>
+        </w:rPr>
+        <w:t xml:space="preserve"> </w:t>
+      </w:r>
+      <w:r>
+        <w:rPr>
+          <w:rFonts w:ascii="Times New Roman" w:hAnsi="Times New Roman" w:cs="Times New Roman"/>
+        </w:rPr>
+        <w:t>and</w:t>
+      </w:r>
+      <w:r>
+        <w:rPr>
+          <w:rFonts w:ascii="Times New Roman" w:hAnsi="Times New Roman" w:cs="Times New Roman"/>
+        </w:rPr>
+        <w:t xml:space="preserve"> describe how the model with the highest F1-score may not</w:t>
+      </w:r>
+      <w:r>
+        <w:rPr>
+          <w:rFonts w:ascii="Times New Roman" w:hAnsi="Times New Roman" w:cs="Times New Roman"/>
+        </w:rPr>
+        <w:t xml:space="preserve"> be</w:t>
+      </w:r>
+      <w:r>
+        <w:rPr>
+          <w:rFonts w:ascii="Times New Roman" w:hAnsi="Times New Roman" w:cs="Times New Roman"/>
+        </w:rPr>
+        <w:t xml:space="preserve"> </w:t>
+      </w:r>
+      <w:r>
+        <w:rPr>
+          <w:rFonts w:ascii="Times New Roman" w:hAnsi="Times New Roman" w:cs="Times New Roman"/>
+        </w:rPr>
+        <w:t>optimal</w:t>
+      </w:r>
+      <w:r>
+        <w:rPr>
+          <w:rFonts w:ascii="Times New Roman" w:hAnsi="Times New Roman" w:cs="Times New Roman"/>
+        </w:rPr>
+        <w:t xml:space="preserve"> if another model produces a higher precision with a </w:t>
+      </w:r>
+      <w:r>
+        <w:rPr>
+          <w:rFonts w:ascii="Times New Roman" w:hAnsi="Times New Roman" w:cs="Times New Roman"/>
+        </w:rPr>
+        <w:t>reasonable</w:t>
+      </w:r>
+      <w:r>
+        <w:rPr>
+          <w:rFonts w:ascii="Times New Roman" w:hAnsi="Times New Roman" w:cs="Times New Roman"/>
+        </w:rPr>
+        <w:t xml:space="preserve"> recall rate</w:t>
+      </w:r>
+      <w:r>
+        <w:rPr>
+          <w:rFonts w:ascii="Times New Roman" w:hAnsi="Times New Roman" w:cs="Times New Roman"/>
+        </w:rPr>
+        <w:t xml:space="preserve"> </w:t>
+      </w:r>
+      <w:r>
+        <w:rPr>
+          <w:rFonts w:ascii="Times New Roman" w:hAnsi="Times New Roman" w:cs="Times New Roman"/>
+        </w:rPr>
+        <w:t xml:space="preserve">(Lines </w:t>
+      </w:r>
+      <w:r>
+        <w:rPr>
+          <w:rFonts w:ascii="Times New Roman" w:hAnsi="Times New Roman" w:cs="Times New Roman"/>
+        </w:rPr>
+        <w:t>25</w:t>
+      </w:r>
+      <w:r>
+        <w:rPr>
+          <w:rFonts w:ascii="Times New Roman" w:hAnsi="Times New Roman" w:cs="Times New Roman"/>
+        </w:rPr>
+        <w:t>7</w:t>
+      </w:r>
+      <w:r>
+        <w:rPr>
+          <w:rFonts w:ascii="Times New Roman" w:hAnsi="Times New Roman" w:cs="Times New Roman"/>
+        </w:rPr>
+        <w:t>-25</w:t>
+      </w:r>
+      <w:r>
+        <w:rPr>
+          <w:rFonts w:ascii="Times New Roman" w:hAnsi="Times New Roman" w:cs="Times New Roman"/>
+        </w:rPr>
+        <w:t>9</w:t>
+      </w:r>
+      <w:r>
+        <w:rPr>
+          <w:rFonts w:ascii="Times New Roman" w:hAnsi="Times New Roman" w:cs="Times New Roman"/>
+        </w:rPr>
+        <w:t xml:space="preserve">). </w:t>
+      </w:r>
+      <w:r>
+        <w:rPr>
+          <w:rFonts w:ascii="Times New Roman" w:hAnsi="Times New Roman" w:cs="Times New Roman"/>
+        </w:rPr>
+        <w:t>A</w:t>
+      </w:r>
+      <w:r>
+        <w:rPr>
+          <w:rFonts w:ascii="Times New Roman" w:hAnsi="Times New Roman" w:cs="Times New Roman"/>
+        </w:rPr>
+        <w:t xml:space="preserve"> confusion matrix </w:t>
+      </w:r>
+      <w:r>
+        <w:rPr>
+          <w:rFonts w:ascii="Times New Roman" w:hAnsi="Times New Roman" w:cs="Times New Roman"/>
+        </w:rPr>
+        <w:t xml:space="preserve">can be found </w:t>
+      </w:r>
+      <w:r>
+        <w:rPr>
+          <w:rFonts w:ascii="Times New Roman" w:hAnsi="Times New Roman" w:cs="Times New Roman"/>
+        </w:rPr>
+        <w:t xml:space="preserve">on </w:t>
+      </w:r>
+      <w:r>
+        <w:rPr>
+          <w:rFonts w:ascii="Times New Roman" w:hAnsi="Times New Roman" w:cs="Times New Roman"/>
+        </w:rPr>
+        <w:t>Line 2</w:t>
+      </w:r>
+      <w:r>
+        <w:rPr>
+          <w:rFonts w:ascii="Times New Roman" w:hAnsi="Times New Roman" w:cs="Times New Roman"/>
+        </w:rPr>
+        <w:t>6</w:t>
+      </w:r>
+      <w:r>
+        <w:rPr>
+          <w:rFonts w:ascii="Times New Roman" w:hAnsi="Times New Roman" w:cs="Times New Roman"/>
+        </w:rPr>
+        <w:t>2</w:t>
+      </w:r>
+      <w:r>
+        <w:rPr>
+          <w:rFonts w:ascii="Times New Roman" w:hAnsi="Times New Roman" w:cs="Times New Roman"/>
+        </w:rPr>
+        <w:t xml:space="preserve"> (Fig 4</w:t>
+      </w:r>
+      <w:r>
+        <w:rPr>
+          <w:rFonts w:ascii="Times New Roman" w:hAnsi="Times New Roman" w:cs="Times New Roman"/>
+        </w:rPr>
+        <w:t xml:space="preserve">) </w:t>
+      </w:r>
+      <w:r>
+        <w:rPr>
+          <w:rFonts w:ascii="Times New Roman" w:hAnsi="Times New Roman" w:cs="Times New Roman"/>
+        </w:rPr>
+        <w:t xml:space="preserve">and others are included in supporting materials </w:t>
+      </w:r>
+      <w:r>
+        <w:rPr>
+          <w:rFonts w:ascii="Times New Roman" w:hAnsi="Times New Roman" w:cs="Times New Roman"/>
+        </w:rPr>
+        <w:t>(S2 Fig)</w:t>
       </w:r>
       <w:r>
         <w:rPr>
@@ -324,442 +1430,6 @@
         <w:rPr>
           <w:rFonts w:ascii="Times New Roman" w:hAnsi="Times New Roman" w:cs="Times New Roman"/>
         </w:rPr>
-        <w:t xml:space="preserve">3. Extend chapter: Model Training with detailed information about your model. Prepare a table describing the 18 layers of your model. What are the layers (convolutional, dropout, pooling)? How many neurons are in these layers? What are the activation functions? What is the optimizer and batch size? </w:t>
-      </w:r>
-    </w:p>
-    <w:p>
-      <w:pPr>
-        <w:ind w:left="720"/>
-        <w:rPr>
-          <w:rFonts w:ascii="Times New Roman" w:hAnsi="Times New Roman" w:cs="Times New Roman"/>
-        </w:rPr>
-      </w:pPr>
-      <w:r>
-        <w:rPr>
-          <w:rFonts w:ascii="Times New Roman" w:hAnsi="Times New Roman" w:cs="Times New Roman"/>
-        </w:rPr>
-        <w:t xml:space="preserve">REPLY: </w:t>
-      </w:r>
-      <w:r>
-        <w:rPr>
-          <w:rFonts w:ascii="Times New Roman" w:hAnsi="Times New Roman" w:cs="Times New Roman"/>
-        </w:rPr>
-        <w:t xml:space="preserve">As discussed in the above reply, these are pre-trained and well-documented models with specifics that are well documented </w:t>
-      </w:r>
-      <w:proofErr w:type="gramStart"/>
-      <w:r>
-        <w:rPr>
-          <w:rFonts w:ascii="Times New Roman" w:hAnsi="Times New Roman" w:cs="Times New Roman"/>
-        </w:rPr>
-        <w:t>elsewhere</w:t>
-      </w:r>
-      <w:proofErr w:type="gramEnd"/>
-      <w:r>
-        <w:rPr>
-          <w:rFonts w:ascii="Times New Roman" w:hAnsi="Times New Roman" w:cs="Times New Roman"/>
-        </w:rPr>
-        <w:t xml:space="preserve"> and we have provided citations to direct the reader to a more complete discussion of the technical details (</w:t>
-      </w:r>
-      <w:r>
-        <w:rPr>
-          <w:rFonts w:ascii="Times New Roman" w:hAnsi="Times New Roman" w:cs="Times New Roman"/>
-        </w:rPr>
-        <w:t xml:space="preserve">Lines </w:t>
-      </w:r>
-      <w:r>
-        <w:rPr>
-          <w:rFonts w:ascii="Times New Roman" w:hAnsi="Times New Roman" w:cs="Times New Roman"/>
-        </w:rPr>
-        <w:t>166</w:t>
-      </w:r>
-      <w:r>
-        <w:rPr>
-          <w:rFonts w:ascii="Times New Roman" w:hAnsi="Times New Roman" w:cs="Times New Roman"/>
-        </w:rPr>
-        <w:t xml:space="preserve">; Lines </w:t>
-      </w:r>
-      <w:r>
-        <w:rPr>
-          <w:rFonts w:ascii="Times New Roman" w:hAnsi="Times New Roman" w:cs="Times New Roman"/>
-        </w:rPr>
-        <w:t>193-194</w:t>
-      </w:r>
-      <w:r>
-        <w:rPr>
-          <w:rFonts w:ascii="Times New Roman" w:hAnsi="Times New Roman" w:cs="Times New Roman"/>
-        </w:rPr>
-        <w:t>).</w:t>
-      </w:r>
-      <w:r>
-        <w:rPr>
-          <w:rFonts w:ascii="Times New Roman" w:hAnsi="Times New Roman" w:cs="Times New Roman"/>
-          <w:highlight w:val="yellow"/>
-        </w:rPr>
-        <w:t xml:space="preserve"> </w:t>
-      </w:r>
-    </w:p>
-    <w:p>
-      <w:pPr>
-        <w:rPr>
-          <w:rFonts w:ascii="Times New Roman" w:hAnsi="Times New Roman" w:cs="Times New Roman"/>
-        </w:rPr>
-      </w:pPr>
-      <w:r>
-        <w:rPr>
-          <w:rFonts w:ascii="Times New Roman" w:hAnsi="Times New Roman" w:cs="Times New Roman"/>
-        </w:rPr>
-        <w:t xml:space="preserve">4. In Table 2, we can see a larger number of examples in one of the classes. This may be the reason for the high accuracy of the model. Prepare the results also for 10-fold validation (4-fold validation is not typical). Please, show the </w:t>
-      </w:r>
-      <w:r>
-        <w:rPr>
-          <w:rFonts w:ascii="Times New Roman" w:hAnsi="Times New Roman" w:cs="Times New Roman"/>
-        </w:rPr>
-        <w:t>confusion matrix and F1- score value.</w:t>
-      </w:r>
-      <w:r>
-        <w:rPr>
-          <w:rFonts w:ascii="Times New Roman" w:hAnsi="Times New Roman" w:cs="Times New Roman"/>
-        </w:rPr>
-        <w:t xml:space="preserve"> </w:t>
-      </w:r>
-    </w:p>
-    <w:p>
-      <w:pPr>
-        <w:ind w:left="720"/>
-        <w:rPr>
-          <w:rFonts w:ascii="Times New Roman" w:hAnsi="Times New Roman" w:cs="Times New Roman"/>
-        </w:rPr>
-      </w:pPr>
-      <w:r>
-        <w:rPr>
-          <w:rFonts w:ascii="Times New Roman" w:hAnsi="Times New Roman" w:cs="Times New Roman"/>
-        </w:rPr>
-        <w:t xml:space="preserve">REPLY: </w:t>
-      </w:r>
-      <w:r>
-        <w:rPr>
-          <w:rFonts w:ascii="Times New Roman" w:hAnsi="Times New Roman" w:cs="Times New Roman"/>
-        </w:rPr>
-        <w:t>We increased our validation to 10-fold and tested on each of the model architectures (see comment 7).</w:t>
-      </w:r>
-      <w:r>
-        <w:rPr>
-          <w:rFonts w:ascii="Times New Roman" w:hAnsi="Times New Roman" w:cs="Times New Roman"/>
-        </w:rPr>
-        <w:t xml:space="preserve"> As stated, we implemented a weighted sampler to avoid this issue, as we do have very unbalanced classes </w:t>
-      </w:r>
-      <w:r>
-        <w:rPr>
-          <w:rFonts w:ascii="Times New Roman" w:hAnsi="Times New Roman" w:cs="Times New Roman"/>
-        </w:rPr>
-        <w:t>(</w:t>
-      </w:r>
-      <w:r>
-        <w:rPr>
-          <w:rFonts w:ascii="Times New Roman" w:hAnsi="Times New Roman" w:cs="Times New Roman"/>
-        </w:rPr>
-        <w:t>Line</w:t>
-      </w:r>
-      <w:r>
-        <w:rPr>
-          <w:rFonts w:ascii="Times New Roman" w:hAnsi="Times New Roman" w:cs="Times New Roman"/>
-        </w:rPr>
-        <w:t>s</w:t>
-      </w:r>
-      <w:r>
-        <w:rPr>
-          <w:rFonts w:ascii="Times New Roman" w:hAnsi="Times New Roman" w:cs="Times New Roman"/>
-        </w:rPr>
-        <w:t xml:space="preserve"> </w:t>
-      </w:r>
-      <w:r>
-        <w:rPr>
-          <w:rFonts w:ascii="Times New Roman" w:hAnsi="Times New Roman" w:cs="Times New Roman"/>
-        </w:rPr>
-        <w:t>203-208</w:t>
-      </w:r>
-      <w:r>
-        <w:rPr>
-          <w:rFonts w:ascii="Times New Roman" w:hAnsi="Times New Roman" w:cs="Times New Roman"/>
-        </w:rPr>
-        <w:t>)</w:t>
-      </w:r>
-      <w:r>
-        <w:rPr>
-          <w:rFonts w:ascii="Times New Roman" w:hAnsi="Times New Roman" w:cs="Times New Roman"/>
-        </w:rPr>
-        <w:t>.</w:t>
-      </w:r>
-      <w:r>
-        <w:rPr>
-          <w:rFonts w:ascii="Times New Roman" w:hAnsi="Times New Roman" w:cs="Times New Roman"/>
-        </w:rPr>
-        <w:t xml:space="preserve"> </w:t>
-      </w:r>
-      <w:r>
-        <w:rPr>
-          <w:rFonts w:ascii="Times New Roman" w:hAnsi="Times New Roman" w:cs="Times New Roman"/>
-        </w:rPr>
-        <w:t xml:space="preserve">As noted in our manuscript, </w:t>
-      </w:r>
-      <w:r>
-        <w:rPr>
-          <w:rFonts w:ascii="Times New Roman" w:hAnsi="Times New Roman" w:cs="Times New Roman"/>
-        </w:rPr>
-        <w:t xml:space="preserve">we are first </w:t>
-      </w:r>
-      <w:r>
-        <w:rPr>
-          <w:rFonts w:ascii="Times New Roman" w:hAnsi="Times New Roman" w:cs="Times New Roman"/>
-        </w:rPr>
-        <w:t xml:space="preserve">and foremost </w:t>
-      </w:r>
-      <w:r>
-        <w:rPr>
-          <w:rFonts w:ascii="Times New Roman" w:hAnsi="Times New Roman" w:cs="Times New Roman"/>
-        </w:rPr>
-        <w:t>interested in maximizing precision</w:t>
-      </w:r>
-      <w:r>
-        <w:rPr>
-          <w:rFonts w:ascii="Times New Roman" w:hAnsi="Times New Roman" w:cs="Times New Roman"/>
-        </w:rPr>
-        <w:t>;</w:t>
-      </w:r>
-      <w:r>
-        <w:rPr>
-          <w:rFonts w:ascii="Times New Roman" w:hAnsi="Times New Roman" w:cs="Times New Roman"/>
-        </w:rPr>
-        <w:t xml:space="preserve"> </w:t>
-      </w:r>
-      <w:r>
-        <w:rPr>
-          <w:rFonts w:ascii="Times New Roman" w:hAnsi="Times New Roman" w:cs="Times New Roman"/>
-        </w:rPr>
-        <w:t>maximizing recall is of secondary importance because</w:t>
-      </w:r>
-      <w:r>
-        <w:rPr>
-          <w:rFonts w:ascii="Times New Roman" w:hAnsi="Times New Roman" w:cs="Times New Roman"/>
-        </w:rPr>
-        <w:t xml:space="preserve"> while</w:t>
-      </w:r>
-      <w:r>
-        <w:rPr>
-          <w:rFonts w:ascii="Times New Roman" w:hAnsi="Times New Roman" w:cs="Times New Roman"/>
-        </w:rPr>
-        <w:t xml:space="preserve"> false positives can be thrown out by the observer</w:t>
-      </w:r>
-      <w:r>
-        <w:rPr>
-          <w:rFonts w:ascii="Times New Roman" w:hAnsi="Times New Roman" w:cs="Times New Roman"/>
-        </w:rPr>
-        <w:t>,</w:t>
-      </w:r>
-      <w:r>
-        <w:rPr>
-          <w:rFonts w:ascii="Times New Roman" w:hAnsi="Times New Roman" w:cs="Times New Roman"/>
-        </w:rPr>
-        <w:t xml:space="preserve"> false negatives cannot. Our automated pipeline is, at this point, best considered a means of filtering images that greatly reduces the time required by (but does not yet eliminate) human annotators. </w:t>
-      </w:r>
-      <w:r>
-        <w:rPr>
-          <w:rFonts w:ascii="Times New Roman" w:hAnsi="Times New Roman" w:cs="Times New Roman"/>
-        </w:rPr>
-        <w:t>As suggested</w:t>
-      </w:r>
-      <w:r>
-        <w:rPr>
-          <w:rFonts w:ascii="Times New Roman" w:hAnsi="Times New Roman" w:cs="Times New Roman"/>
-        </w:rPr>
-        <w:t xml:space="preserve"> by the Reviewer</w:t>
-      </w:r>
-      <w:r>
-        <w:rPr>
-          <w:rFonts w:ascii="Times New Roman" w:hAnsi="Times New Roman" w:cs="Times New Roman"/>
-        </w:rPr>
-        <w:t xml:space="preserve">, we </w:t>
-      </w:r>
-      <w:r>
-        <w:rPr>
-          <w:rFonts w:ascii="Times New Roman" w:hAnsi="Times New Roman" w:cs="Times New Roman"/>
-        </w:rPr>
-        <w:t xml:space="preserve">do now </w:t>
-      </w:r>
-      <w:r>
-        <w:rPr>
-          <w:rFonts w:ascii="Times New Roman" w:hAnsi="Times New Roman" w:cs="Times New Roman"/>
-        </w:rPr>
-        <w:t>include the F1-scores for our models</w:t>
-      </w:r>
-      <w:r>
-        <w:rPr>
-          <w:rFonts w:ascii="Times New Roman" w:hAnsi="Times New Roman" w:cs="Times New Roman"/>
-        </w:rPr>
-        <w:t xml:space="preserve"> (Line 259; Table 3)</w:t>
-      </w:r>
-      <w:r>
-        <w:rPr>
-          <w:rFonts w:ascii="Times New Roman" w:hAnsi="Times New Roman" w:cs="Times New Roman"/>
-        </w:rPr>
-        <w:t xml:space="preserve"> </w:t>
-      </w:r>
-      <w:r>
-        <w:rPr>
-          <w:rFonts w:ascii="Times New Roman" w:hAnsi="Times New Roman" w:cs="Times New Roman"/>
-        </w:rPr>
-        <w:t>and</w:t>
-      </w:r>
-      <w:r>
-        <w:rPr>
-          <w:rFonts w:ascii="Times New Roman" w:hAnsi="Times New Roman" w:cs="Times New Roman"/>
-        </w:rPr>
-        <w:t xml:space="preserve"> describe how the model with the highest F1-score may not</w:t>
-      </w:r>
-      <w:r>
-        <w:rPr>
-          <w:rFonts w:ascii="Times New Roman" w:hAnsi="Times New Roman" w:cs="Times New Roman"/>
-        </w:rPr>
-        <w:t xml:space="preserve"> be</w:t>
-      </w:r>
-      <w:r>
-        <w:rPr>
-          <w:rFonts w:ascii="Times New Roman" w:hAnsi="Times New Roman" w:cs="Times New Roman"/>
-        </w:rPr>
-        <w:t xml:space="preserve"> </w:t>
-      </w:r>
-      <w:r>
-        <w:rPr>
-          <w:rFonts w:ascii="Times New Roman" w:hAnsi="Times New Roman" w:cs="Times New Roman"/>
-        </w:rPr>
-        <w:t>optimal</w:t>
-      </w:r>
-      <w:r>
-        <w:rPr>
-          <w:rFonts w:ascii="Times New Roman" w:hAnsi="Times New Roman" w:cs="Times New Roman"/>
-        </w:rPr>
-        <w:t xml:space="preserve"> if another model produces a higher precision with a </w:t>
-      </w:r>
-      <w:r>
-        <w:rPr>
-          <w:rFonts w:ascii="Times New Roman" w:hAnsi="Times New Roman" w:cs="Times New Roman"/>
-        </w:rPr>
-        <w:t>reasonable</w:t>
-      </w:r>
-      <w:r>
-        <w:rPr>
-          <w:rFonts w:ascii="Times New Roman" w:hAnsi="Times New Roman" w:cs="Times New Roman"/>
-        </w:rPr>
-        <w:t xml:space="preserve"> recall rate</w:t>
-      </w:r>
-      <w:r>
-        <w:rPr>
-          <w:rFonts w:ascii="Times New Roman" w:hAnsi="Times New Roman" w:cs="Times New Roman"/>
-        </w:rPr>
-        <w:t xml:space="preserve"> </w:t>
-      </w:r>
-      <w:r>
-        <w:rPr>
-          <w:rFonts w:ascii="Times New Roman" w:hAnsi="Times New Roman" w:cs="Times New Roman"/>
-        </w:rPr>
-        <w:t xml:space="preserve">(Lines </w:t>
-      </w:r>
-      <w:r>
-        <w:rPr>
-          <w:rFonts w:ascii="Times New Roman" w:hAnsi="Times New Roman" w:cs="Times New Roman"/>
-        </w:rPr>
-        <w:t>256-258</w:t>
-      </w:r>
-      <w:r>
-        <w:rPr>
-          <w:rFonts w:ascii="Times New Roman" w:hAnsi="Times New Roman" w:cs="Times New Roman"/>
-        </w:rPr>
-        <w:t xml:space="preserve">). </w:t>
-      </w:r>
-      <w:r>
-        <w:rPr>
-          <w:rFonts w:ascii="Times New Roman" w:hAnsi="Times New Roman" w:cs="Times New Roman"/>
-        </w:rPr>
-        <w:t>A</w:t>
-      </w:r>
-      <w:r>
-        <w:rPr>
-          <w:rFonts w:ascii="Times New Roman" w:hAnsi="Times New Roman" w:cs="Times New Roman"/>
-        </w:rPr>
-        <w:t xml:space="preserve"> confusion matrix </w:t>
-      </w:r>
-      <w:r>
-        <w:rPr>
-          <w:rFonts w:ascii="Times New Roman" w:hAnsi="Times New Roman" w:cs="Times New Roman"/>
-        </w:rPr>
-        <w:t xml:space="preserve">can be found </w:t>
-      </w:r>
-      <w:r>
-        <w:rPr>
-          <w:rFonts w:ascii="Times New Roman" w:hAnsi="Times New Roman" w:cs="Times New Roman"/>
-        </w:rPr>
-        <w:t xml:space="preserve">on </w:t>
-      </w:r>
-      <w:r>
-        <w:rPr>
-          <w:rFonts w:ascii="Times New Roman" w:hAnsi="Times New Roman" w:cs="Times New Roman"/>
-        </w:rPr>
-        <w:t>Line 2</w:t>
-      </w:r>
-      <w:r>
-        <w:rPr>
-          <w:rFonts w:ascii="Times New Roman" w:hAnsi="Times New Roman" w:cs="Times New Roman"/>
-        </w:rPr>
-        <w:t>6</w:t>
-      </w:r>
-      <w:r>
-        <w:rPr>
-          <w:rFonts w:ascii="Times New Roman" w:hAnsi="Times New Roman" w:cs="Times New Roman"/>
-        </w:rPr>
-        <w:t>1</w:t>
-      </w:r>
-      <w:r>
-        <w:rPr>
-          <w:rFonts w:ascii="Times New Roman" w:hAnsi="Times New Roman" w:cs="Times New Roman"/>
-        </w:rPr>
-        <w:t xml:space="preserve"> (Fig 4</w:t>
-      </w:r>
-      <w:r>
-        <w:rPr>
-          <w:rFonts w:ascii="Times New Roman" w:hAnsi="Times New Roman" w:cs="Times New Roman"/>
-        </w:rPr>
-        <w:t xml:space="preserve">) </w:t>
-      </w:r>
-      <w:r>
-        <w:rPr>
-          <w:rFonts w:ascii="Times New Roman" w:hAnsi="Times New Roman" w:cs="Times New Roman"/>
-        </w:rPr>
-        <w:t xml:space="preserve">and others are included in supporting materials </w:t>
-      </w:r>
-      <w:r>
-        <w:rPr>
-          <w:rFonts w:ascii="Times New Roman" w:hAnsi="Times New Roman" w:cs="Times New Roman"/>
-        </w:rPr>
-        <w:t>(S2 Fig)</w:t>
-      </w:r>
-      <w:r>
-        <w:rPr>
-          <w:rFonts w:ascii="Times New Roman" w:hAnsi="Times New Roman" w:cs="Times New Roman"/>
-        </w:rPr>
-        <w:t>.</w:t>
-      </w:r>
-    </w:p>
-    <w:p>
-      <w:pPr>
-        <w:rPr>
-          <w:rFonts w:ascii="Times New Roman" w:hAnsi="Times New Roman" w:cs="Times New Roman"/>
-        </w:rPr>
-      </w:pPr>
-      <w:r>
-        <w:rPr>
-          <w:rFonts w:ascii="Times New Roman" w:hAnsi="Times New Roman" w:cs="Times New Roman"/>
-        </w:rPr>
-        <w:lastRenderedPageBreak/>
         <w:t xml:space="preserve">5. Try to compare the results of accuracy with previous research on this topic. </w:t>
       </w:r>
     </w:p>
@@ -904,7 +1574,19 @@
         <w:rPr>
           <w:rFonts w:ascii="Times New Roman" w:hAnsi="Times New Roman" w:cs="Times New Roman"/>
         </w:rPr>
-        <w:t>users will not need to train the network themselves</w:t>
+        <w:t>users will not need to train the</w:t>
+      </w:r>
+      <w:r>
+        <w:rPr>
+          <w:rFonts w:ascii="Times New Roman" w:hAnsi="Times New Roman" w:cs="Times New Roman"/>
+        </w:rPr>
+        <w:t xml:space="preserve"> full</w:t>
+      </w:r>
+      <w:r>
+        <w:rPr>
+          <w:rFonts w:ascii="Times New Roman" w:hAnsi="Times New Roman" w:cs="Times New Roman"/>
+        </w:rPr>
+        <w:t xml:space="preserve"> network themselves</w:t>
       </w:r>
       <w:r>
         <w:rPr>
@@ -997,7 +1679,19 @@
         <w:rPr>
           <w:rFonts w:ascii="Times New Roman" w:hAnsi="Times New Roman" w:cs="Times New Roman"/>
         </w:rPr>
-        <w:t>4 and</w:t>
+        <w:t>4</w:t>
+      </w:r>
+      <w:r>
+        <w:rPr>
+          <w:rFonts w:ascii="Times New Roman" w:hAnsi="Times New Roman" w:cs="Times New Roman"/>
+        </w:rPr>
+        <w:t>, ResNet-152,</w:t>
+      </w:r>
+      <w:r>
+        <w:rPr>
+          <w:rFonts w:ascii="Times New Roman" w:hAnsi="Times New Roman" w:cs="Times New Roman"/>
+        </w:rPr>
+        <w:t xml:space="preserve"> and</w:t>
       </w:r>
       <w:r>
         <w:rPr>
@@ -1029,7 +1723,25 @@
         <w:rPr>
           <w:rFonts w:ascii="Times New Roman" w:hAnsi="Times New Roman" w:cs="Times New Roman"/>
         </w:rPr>
-        <w:t>193-194</w:t>
+        <w:t>19</w:t>
+      </w:r>
+      <w:r>
+        <w:rPr>
+          <w:rFonts w:ascii="Times New Roman" w:hAnsi="Times New Roman" w:cs="Times New Roman"/>
+        </w:rPr>
+        <w:t>4</w:t>
+      </w:r>
+      <w:r>
+        <w:rPr>
+          <w:rFonts w:ascii="Times New Roman" w:hAnsi="Times New Roman" w:cs="Times New Roman"/>
+        </w:rPr>
+        <w:t>-19</w:t>
+      </w:r>
+      <w:r>
+        <w:rPr>
+          <w:rFonts w:ascii="Times New Roman" w:hAnsi="Times New Roman" w:cs="Times New Roman"/>
+        </w:rPr>
+        <w:t>5</w:t>
       </w:r>
       <w:r>
         <w:rPr>
@@ -1089,7 +1801,13 @@
         <w:rPr>
           <w:rFonts w:ascii="Times New Roman" w:hAnsi="Times New Roman" w:cs="Times New Roman"/>
         </w:rPr>
-        <w:t>259</w:t>
+        <w:t>2</w:t>
+      </w:r>
+      <w:r>
+        <w:rPr>
+          <w:rFonts w:ascii="Times New Roman" w:hAnsi="Times New Roman" w:cs="Times New Roman"/>
+        </w:rPr>
+        <w:t>60</w:t>
       </w:r>
       <w:r>
         <w:rPr>
@@ -1101,7 +1819,13 @@
         <w:rPr>
           <w:rFonts w:ascii="Times New Roman" w:hAnsi="Times New Roman" w:cs="Times New Roman"/>
         </w:rPr>
-        <w:t>62</w:t>
+        <w:t>6</w:t>
+      </w:r>
+      <w:r>
+        <w:rPr>
+          <w:rFonts w:ascii="Times New Roman" w:hAnsi="Times New Roman" w:cs="Times New Roman"/>
+        </w:rPr>
+        <w:t>3</w:t>
       </w:r>
       <w:r>
         <w:rPr>
@@ -1161,7 +1885,19 @@
         <w:rPr>
           <w:rFonts w:ascii="Times New Roman" w:hAnsi="Times New Roman" w:cs="Times New Roman"/>
         </w:rPr>
-        <w:t>2-235</w:t>
+        <w:t>3</w:t>
+      </w:r>
+      <w:r>
+        <w:rPr>
+          <w:rFonts w:ascii="Times New Roman" w:hAnsi="Times New Roman" w:cs="Times New Roman"/>
+        </w:rPr>
+        <w:t>-23</w:t>
+      </w:r>
+      <w:r>
+        <w:rPr>
+          <w:rFonts w:ascii="Times New Roman" w:hAnsi="Times New Roman" w:cs="Times New Roman"/>
+        </w:rPr>
+        <w:t>6</w:t>
       </w:r>
       <w:r>
         <w:rPr>
@@ -1266,7 +2002,13 @@
         <w:rPr>
           <w:rFonts w:ascii="Times New Roman" w:hAnsi="Times New Roman" w:cs="Times New Roman"/>
         </w:rPr>
-        <w:t>30</w:t>
+        <w:t>3</w:t>
+      </w:r>
+      <w:r>
+        <w:rPr>
+          <w:rFonts w:ascii="Times New Roman" w:hAnsi="Times New Roman" w:cs="Times New Roman"/>
+        </w:rPr>
+        <w:t>1</w:t>
       </w:r>
       <w:r>
         <w:rPr>
@@ -1308,7 +2050,13 @@
         <w:rPr>
           <w:rFonts w:ascii="Times New Roman" w:hAnsi="Times New Roman" w:cs="Times New Roman"/>
         </w:rPr>
-        <w:t>08</w:t>
+        <w:t>0</w:t>
+      </w:r>
+      <w:r>
+        <w:rPr>
+          <w:rFonts w:ascii="Times New Roman" w:hAnsi="Times New Roman" w:cs="Times New Roman"/>
+        </w:rPr>
+        <w:t>9</w:t>
       </w:r>
       <w:r>
         <w:rPr>
@@ -1320,7 +2068,13 @@
         <w:rPr>
           <w:rFonts w:ascii="Times New Roman" w:hAnsi="Times New Roman" w:cs="Times New Roman"/>
         </w:rPr>
-        <w:t>14</w:t>
+        <w:t>1</w:t>
+      </w:r>
+      <w:r>
+        <w:rPr>
+          <w:rFonts w:ascii="Times New Roman" w:hAnsi="Times New Roman" w:cs="Times New Roman"/>
+        </w:rPr>
+        <w:t>5</w:t>
       </w:r>
       <w:r>
         <w:rPr>
@@ -1350,7 +2104,31 @@
         <w:rPr>
           <w:rFonts w:ascii="Times New Roman" w:hAnsi="Times New Roman" w:cs="Times New Roman"/>
         </w:rPr>
-        <w:t>32-235; Fig 3</w:t>
+        <w:t>3</w:t>
+      </w:r>
+      <w:r>
+        <w:rPr>
+          <w:rFonts w:ascii="Times New Roman" w:hAnsi="Times New Roman" w:cs="Times New Roman"/>
+        </w:rPr>
+        <w:t>3</w:t>
+      </w:r>
+      <w:r>
+        <w:rPr>
+          <w:rFonts w:ascii="Times New Roman" w:hAnsi="Times New Roman" w:cs="Times New Roman"/>
+        </w:rPr>
+        <w:t>-23</w:t>
+      </w:r>
+      <w:r>
+        <w:rPr>
+          <w:rFonts w:ascii="Times New Roman" w:hAnsi="Times New Roman" w:cs="Times New Roman"/>
+        </w:rPr>
+        <w:t>6</w:t>
+      </w:r>
+      <w:r>
+        <w:rPr>
+          <w:rFonts w:ascii="Times New Roman" w:hAnsi="Times New Roman" w:cs="Times New Roman"/>
+        </w:rPr>
+        <w:t>; Fig 3</w:t>
       </w:r>
       <w:r>
         <w:rPr>
@@ -1386,7 +2164,19 @@
         <w:rPr>
           <w:rFonts w:ascii="Times New Roman" w:hAnsi="Times New Roman" w:cs="Times New Roman"/>
         </w:rPr>
-        <w:t>259:</w:t>
+        <w:t>2</w:t>
+      </w:r>
+      <w:r>
+        <w:rPr>
+          <w:rFonts w:ascii="Times New Roman" w:hAnsi="Times New Roman" w:cs="Times New Roman"/>
+        </w:rPr>
+        <w:t>60</w:t>
+      </w:r>
+      <w:r>
+        <w:rPr>
+          <w:rFonts w:ascii="Times New Roman" w:hAnsi="Times New Roman" w:cs="Times New Roman"/>
+        </w:rPr>
+        <w:t>:</w:t>
       </w:r>
       <w:r>
         <w:rPr>
@@ -1410,7 +2200,31 @@
         <w:rPr>
           <w:rFonts w:ascii="Times New Roman" w:hAnsi="Times New Roman" w:cs="Times New Roman"/>
         </w:rPr>
-        <w:t xml:space="preserve">Lines 261-262: </w:t>
+        <w:t>Lines 26</w:t>
+      </w:r>
+      <w:r>
+        <w:rPr>
+          <w:rFonts w:ascii="Times New Roman" w:hAnsi="Times New Roman" w:cs="Times New Roman"/>
+        </w:rPr>
+        <w:t>2</w:t>
+      </w:r>
+      <w:r>
+        <w:rPr>
+          <w:rFonts w:ascii="Times New Roman" w:hAnsi="Times New Roman" w:cs="Times New Roman"/>
+        </w:rPr>
+        <w:t>-26</w:t>
+      </w:r>
+      <w:r>
+        <w:rPr>
+          <w:rFonts w:ascii="Times New Roman" w:hAnsi="Times New Roman" w:cs="Times New Roman"/>
+        </w:rPr>
+        <w:t>3</w:t>
+      </w:r>
+      <w:r>
+        <w:rPr>
+          <w:rFonts w:ascii="Times New Roman" w:hAnsi="Times New Roman" w:cs="Times New Roman"/>
+        </w:rPr>
+        <w:t xml:space="preserve">: </w:t>
       </w:r>
       <w:r>
         <w:rPr>
@@ -1523,6 +2337,13 @@
           <w:color w:val="000000"/>
         </w:rPr>
         <w:br/>
+      </w:r>
+      <w:r>
+        <w:rPr>
+          <w:rFonts w:ascii="Times New Roman" w:hAnsi="Times New Roman" w:cs="Times New Roman"/>
+          <w:color w:val="000000"/>
+        </w:rPr>
+        <w:lastRenderedPageBreak/>
         <w:t>Title</w:t>
       </w:r>
       <w:r>
@@ -1622,13 +2443,6 @@
           <w:color w:val="000000"/>
         </w:rPr>
         <w:br/>
-      </w:r>
-      <w:r>
-        <w:rPr>
-          <w:rFonts w:ascii="Times New Roman" w:hAnsi="Times New Roman" w:cs="Times New Roman"/>
-          <w:color w:val="000000"/>
-        </w:rPr>
-        <w:lastRenderedPageBreak/>
         <w:t>Introduction:</w:t>
       </w:r>
       <w:r>
@@ -1827,7 +2641,28 @@
           <w:rFonts w:ascii="Times New Roman" w:hAnsi="Times New Roman" w:cs="Times New Roman"/>
           <w:color w:val="000000"/>
         </w:rPr>
-        <w:t>298-300</w:t>
+        <w:t>29</w:t>
+      </w:r>
+      <w:r>
+        <w:rPr>
+          <w:rFonts w:ascii="Times New Roman" w:hAnsi="Times New Roman" w:cs="Times New Roman"/>
+          <w:color w:val="000000"/>
+        </w:rPr>
+        <w:t>9</w:t>
+      </w:r>
+      <w:r>
+        <w:rPr>
+          <w:rFonts w:ascii="Times New Roman" w:hAnsi="Times New Roman" w:cs="Times New Roman"/>
+          <w:color w:val="000000"/>
+        </w:rPr>
+        <w:t>-30</w:t>
+      </w:r>
+      <w:r>
+        <w:rPr>
+          <w:rFonts w:ascii="Times New Roman" w:hAnsi="Times New Roman" w:cs="Times New Roman"/>
+          <w:color w:val="000000"/>
+        </w:rPr>
+        <w:t>1</w:t>
       </w:r>
       <w:r>
         <w:rPr>
@@ -1902,7 +2737,14 @@
           <w:rFonts w:ascii="Times New Roman" w:hAnsi="Times New Roman" w:cs="Times New Roman"/>
           <w:color w:val="000000"/>
         </w:rPr>
-        <w:t>275</w:t>
+        <w:t>27</w:t>
+      </w:r>
+      <w:r>
+        <w:rPr>
+          <w:rFonts w:ascii="Times New Roman" w:hAnsi="Times New Roman" w:cs="Times New Roman"/>
+          <w:color w:val="000000"/>
+        </w:rPr>
+        <w:t>6</w:t>
       </w:r>
       <w:r>
         <w:rPr>
@@ -1916,7 +2758,14 @@
           <w:rFonts w:ascii="Times New Roman" w:hAnsi="Times New Roman" w:cs="Times New Roman"/>
           <w:color w:val="000000"/>
         </w:rPr>
-        <w:t>77</w:t>
+        <w:t>7</w:t>
+      </w:r>
+      <w:r>
+        <w:rPr>
+          <w:rFonts w:ascii="Times New Roman" w:hAnsi="Times New Roman" w:cs="Times New Roman"/>
+          <w:color w:val="000000"/>
+        </w:rPr>
+        <w:t>8</w:t>
       </w:r>
       <w:r>
         <w:rPr>
@@ -2005,7 +2854,28 @@
           <w:rFonts w:ascii="Times New Roman" w:hAnsi="Times New Roman" w:cs="Times New Roman"/>
           <w:color w:val="000000"/>
         </w:rPr>
-        <w:t>305-306</w:t>
+        <w:t>30</w:t>
+      </w:r>
+      <w:r>
+        <w:rPr>
+          <w:rFonts w:ascii="Times New Roman" w:hAnsi="Times New Roman" w:cs="Times New Roman"/>
+          <w:color w:val="000000"/>
+        </w:rPr>
+        <w:t>6</w:t>
+      </w:r>
+      <w:r>
+        <w:rPr>
+          <w:rFonts w:ascii="Times New Roman" w:hAnsi="Times New Roman" w:cs="Times New Roman"/>
+          <w:color w:val="000000"/>
+        </w:rPr>
+        <w:t>-30</w:t>
+      </w:r>
+      <w:r>
+        <w:rPr>
+          <w:rFonts w:ascii="Times New Roman" w:hAnsi="Times New Roman" w:cs="Times New Roman"/>
+          <w:color w:val="000000"/>
+        </w:rPr>
+        <w:t>7</w:t>
       </w:r>
       <w:r>
         <w:rPr>
@@ -2026,7 +2896,28 @@
           <w:rFonts w:ascii="Times New Roman" w:hAnsi="Times New Roman" w:cs="Times New Roman"/>
           <w:color w:val="000000"/>
         </w:rPr>
-        <w:t>62-65</w:t>
+        <w:t>6</w:t>
+      </w:r>
+      <w:r>
+        <w:rPr>
+          <w:rFonts w:ascii="Times New Roman" w:hAnsi="Times New Roman" w:cs="Times New Roman"/>
+          <w:color w:val="000000"/>
+        </w:rPr>
+        <w:t>3</w:t>
+      </w:r>
+      <w:r>
+        <w:rPr>
+          <w:rFonts w:ascii="Times New Roman" w:hAnsi="Times New Roman" w:cs="Times New Roman"/>
+          <w:color w:val="000000"/>
+        </w:rPr>
+        <w:t>-6</w:t>
+      </w:r>
+      <w:r>
+        <w:rPr>
+          <w:rFonts w:ascii="Times New Roman" w:hAnsi="Times New Roman" w:cs="Times New Roman"/>
+          <w:color w:val="000000"/>
+        </w:rPr>
+        <w:t>6</w:t>
       </w:r>
       <w:r>
         <w:rPr>
@@ -2047,7 +2938,14 @@
           <w:rFonts w:ascii="Times New Roman" w:hAnsi="Times New Roman" w:cs="Times New Roman"/>
           <w:color w:val="000000"/>
         </w:rPr>
-        <w:t>22</w:t>
+        <w:t>2</w:t>
+      </w:r>
+      <w:r>
+        <w:rPr>
+          <w:rFonts w:ascii="Times New Roman" w:hAnsi="Times New Roman" w:cs="Times New Roman"/>
+          <w:color w:val="000000"/>
+        </w:rPr>
+        <w:t>3</w:t>
       </w:r>
       <w:r>
         <w:rPr>
@@ -2061,7 +2959,14 @@
           <w:rFonts w:ascii="Times New Roman" w:hAnsi="Times New Roman" w:cs="Times New Roman"/>
           <w:color w:val="000000"/>
         </w:rPr>
-        <w:t>26</w:t>
+        <w:t>2</w:t>
+      </w:r>
+      <w:r>
+        <w:rPr>
+          <w:rFonts w:ascii="Times New Roman" w:hAnsi="Times New Roman" w:cs="Times New Roman"/>
+          <w:color w:val="000000"/>
+        </w:rPr>
+        <w:t>7</w:t>
       </w:r>
       <w:r>
         <w:rPr>
@@ -2110,7 +3015,28 @@
           <w:rFonts w:ascii="Times New Roman" w:hAnsi="Times New Roman" w:cs="Times New Roman"/>
           <w:color w:val="000000"/>
         </w:rPr>
-        <w:t>290-292</w:t>
+        <w:t>29</w:t>
+      </w:r>
+      <w:r>
+        <w:rPr>
+          <w:rFonts w:ascii="Times New Roman" w:hAnsi="Times New Roman" w:cs="Times New Roman"/>
+          <w:color w:val="000000"/>
+        </w:rPr>
+        <w:t>1</w:t>
+      </w:r>
+      <w:r>
+        <w:rPr>
+          <w:rFonts w:ascii="Times New Roman" w:hAnsi="Times New Roman" w:cs="Times New Roman"/>
+          <w:color w:val="000000"/>
+        </w:rPr>
+        <w:t>-29</w:t>
+      </w:r>
+      <w:r>
+        <w:rPr>
+          <w:rFonts w:ascii="Times New Roman" w:hAnsi="Times New Roman" w:cs="Times New Roman"/>
+          <w:color w:val="000000"/>
+        </w:rPr>
+        <w:t>3</w:t>
       </w:r>
       <w:r>
         <w:rPr>
@@ -2124,7 +3050,35 @@
           <w:rFonts w:ascii="Times New Roman" w:hAnsi="Times New Roman" w:cs="Times New Roman"/>
           <w:color w:val="000000"/>
         </w:rPr>
-        <w:t xml:space="preserve">302-303: </w:t>
+        <w:t>30</w:t>
+      </w:r>
+      <w:r>
+        <w:rPr>
+          <w:rFonts w:ascii="Times New Roman" w:hAnsi="Times New Roman" w:cs="Times New Roman"/>
+          <w:color w:val="000000"/>
+        </w:rPr>
+        <w:t>3</w:t>
+      </w:r>
+      <w:r>
+        <w:rPr>
+          <w:rFonts w:ascii="Times New Roman" w:hAnsi="Times New Roman" w:cs="Times New Roman"/>
+          <w:color w:val="000000"/>
+        </w:rPr>
+        <w:t>-30</w:t>
+      </w:r>
+      <w:r>
+        <w:rPr>
+          <w:rFonts w:ascii="Times New Roman" w:hAnsi="Times New Roman" w:cs="Times New Roman"/>
+          <w:color w:val="000000"/>
+        </w:rPr>
+        <w:t>4</w:t>
+      </w:r>
+      <w:r>
+        <w:rPr>
+          <w:rFonts w:ascii="Times New Roman" w:hAnsi="Times New Roman" w:cs="Times New Roman"/>
+          <w:color w:val="000000"/>
+        </w:rPr>
+        <w:t xml:space="preserve">: </w:t>
       </w:r>
       <w:r>
         <w:rPr>
@@ -2269,7 +3223,28 @@
           <w:rFonts w:ascii="Times New Roman" w:hAnsi="Times New Roman" w:cs="Times New Roman"/>
           <w:color w:val="000000"/>
         </w:rPr>
-        <w:t>s 365-367</w:t>
+        <w:t>s 36</w:t>
+      </w:r>
+      <w:r>
+        <w:rPr>
+          <w:rFonts w:ascii="Times New Roman" w:hAnsi="Times New Roman" w:cs="Times New Roman"/>
+          <w:color w:val="000000"/>
+        </w:rPr>
+        <w:t>6</w:t>
+      </w:r>
+      <w:r>
+        <w:rPr>
+          <w:rFonts w:ascii="Times New Roman" w:hAnsi="Times New Roman" w:cs="Times New Roman"/>
+          <w:color w:val="000000"/>
+        </w:rPr>
+        <w:t>-36</w:t>
+      </w:r>
+      <w:r>
+        <w:rPr>
+          <w:rFonts w:ascii="Times New Roman" w:hAnsi="Times New Roman" w:cs="Times New Roman"/>
+          <w:color w:val="000000"/>
+        </w:rPr>
+        <w:t>8</w:t>
       </w:r>
       <w:r>
         <w:rPr>
@@ -2291,6 +3266,7 @@
           <w:rFonts w:ascii="Times New Roman" w:hAnsi="Times New Roman" w:cs="Times New Roman"/>
           <w:color w:val="000000"/>
         </w:rPr>
+        <w:lastRenderedPageBreak/>
         <w:t>Specific comments</w:t>
       </w:r>
       <w:r>
@@ -2450,7 +3426,6 @@
           <w:rFonts w:ascii="Times New Roman" w:hAnsi="Times New Roman" w:cs="Times New Roman"/>
           <w:color w:val="000000"/>
         </w:rPr>
-        <w:lastRenderedPageBreak/>
         <w:t>REPLY:</w:t>
       </w:r>
       <w:r>
@@ -2540,159 +3515,180 @@
           <w:rFonts w:ascii="Times New Roman" w:hAnsi="Times New Roman" w:cs="Times New Roman"/>
           <w:color w:val="000000"/>
         </w:rPr>
+        <w:t>7</w:t>
+      </w:r>
+      <w:r>
+        <w:rPr>
+          <w:rFonts w:ascii="Times New Roman" w:hAnsi="Times New Roman" w:cs="Times New Roman"/>
+          <w:color w:val="000000"/>
+        </w:rPr>
+        <w:t>).</w:t>
+      </w:r>
+    </w:p>
+    <w:p>
+      <w:pPr>
+        <w:rPr>
+          <w:rFonts w:ascii="Times New Roman" w:hAnsi="Times New Roman" w:cs="Times New Roman"/>
+          <w:color w:val="000000"/>
+        </w:rPr>
+      </w:pPr>
+    </w:p>
+    <w:p>
+      <w:pPr>
+        <w:rPr>
+          <w:rFonts w:ascii="Times New Roman" w:hAnsi="Times New Roman" w:cs="Times New Roman"/>
+          <w:color w:val="000000"/>
+        </w:rPr>
+      </w:pPr>
+      <w:r>
+        <w:rPr>
+          <w:rFonts w:ascii="Times New Roman" w:hAnsi="Times New Roman" w:cs="Times New Roman"/>
+          <w:color w:val="000000"/>
+          <w:u w:val="single"/>
+        </w:rPr>
+        <w:t>Response to comments by Reviewer #3:</w:t>
+      </w:r>
+    </w:p>
+    <w:p>
+      <w:pPr>
+        <w:rPr>
+          <w:rFonts w:ascii="Times New Roman" w:hAnsi="Times New Roman" w:cs="Times New Roman"/>
+          <w:color w:val="000000"/>
+        </w:rPr>
+      </w:pPr>
+      <w:r>
+        <w:rPr>
+          <w:rFonts w:ascii="Times New Roman" w:hAnsi="Times New Roman" w:cs="Times New Roman"/>
+          <w:color w:val="000000"/>
+        </w:rPr>
+        <w:t xml:space="preserve">Reviewer #3: This paper provides an algorithm for the automated detection of whales in satellite imagery. This paper is novel and timely given that </w:t>
+      </w:r>
+      <w:proofErr w:type="spellStart"/>
+      <w:r>
+        <w:rPr>
+          <w:rFonts w:ascii="Times New Roman" w:hAnsi="Times New Roman" w:cs="Times New Roman"/>
+          <w:color w:val="000000"/>
+        </w:rPr>
+        <w:t>satelitle</w:t>
+      </w:r>
+      <w:proofErr w:type="spellEnd"/>
+      <w:r>
+        <w:rPr>
+          <w:rFonts w:ascii="Times New Roman" w:hAnsi="Times New Roman" w:cs="Times New Roman"/>
+          <w:color w:val="000000"/>
+        </w:rPr>
+        <w:t xml:space="preserve"> imagery is becoming more readily available and that monitoring for whales in increasingly important because of environmental changes.</w:t>
+      </w:r>
+    </w:p>
+    <w:p>
+      <w:pPr>
+        <w:rPr>
+          <w:rFonts w:ascii="Times New Roman" w:hAnsi="Times New Roman" w:cs="Times New Roman"/>
+          <w:color w:val="000000"/>
+        </w:rPr>
+      </w:pPr>
+      <w:r>
+        <w:rPr>
+          <w:rFonts w:ascii="Times New Roman" w:hAnsi="Times New Roman" w:cs="Times New Roman"/>
+          <w:color w:val="000000"/>
+        </w:rPr>
+        <w:t>In general, some of the technical terms related to neural network could be explained a bit better to help the readers that are not familiar with deep learning methods.</w:t>
+      </w:r>
+    </w:p>
+    <w:p>
+      <w:pPr>
+        <w:rPr>
+          <w:rFonts w:ascii="Times New Roman" w:hAnsi="Times New Roman" w:cs="Times New Roman"/>
+          <w:color w:val="000000"/>
+        </w:rPr>
+      </w:pPr>
+      <w:r>
+        <w:rPr>
+          <w:rFonts w:ascii="Times New Roman" w:hAnsi="Times New Roman" w:cs="Times New Roman"/>
+          <w:color w:val="000000"/>
+        </w:rPr>
+        <w:t xml:space="preserve">Lines 184-185: Please, clarify. Do you mean that you divided the images in 4 folds, and within each of the 4 folds, you pick 75% of the photos for training and 25% for </w:t>
+      </w:r>
+      <w:proofErr w:type="gramStart"/>
+      <w:r>
+        <w:rPr>
+          <w:rFonts w:ascii="Times New Roman" w:hAnsi="Times New Roman" w:cs="Times New Roman"/>
+          <w:color w:val="000000"/>
+        </w:rPr>
+        <w:t>test.</w:t>
+      </w:r>
+      <w:proofErr w:type="gramEnd"/>
+      <w:r>
+        <w:rPr>
+          <w:rFonts w:ascii="Times New Roman" w:hAnsi="Times New Roman" w:cs="Times New Roman"/>
+          <w:color w:val="000000"/>
+        </w:rPr>
+        <w:t xml:space="preserve"> Or, do you mean that you divided the 25% of the testing photos into 4 folds?</w:t>
+      </w:r>
+    </w:p>
+    <w:p>
+      <w:pPr>
+        <w:ind w:left="720"/>
+        <w:rPr>
+          <w:rFonts w:ascii="Times New Roman" w:hAnsi="Times New Roman" w:cs="Times New Roman"/>
+          <w:color w:val="000000"/>
+        </w:rPr>
+      </w:pPr>
+      <w:r>
+        <w:rPr>
+          <w:rFonts w:ascii="Times New Roman" w:hAnsi="Times New Roman" w:cs="Times New Roman"/>
+          <w:color w:val="000000"/>
+        </w:rPr>
+        <w:t>REPLY:</w:t>
+      </w:r>
+      <w:r>
+        <w:rPr>
+          <w:rFonts w:ascii="Times New Roman" w:hAnsi="Times New Roman" w:cs="Times New Roman"/>
+          <w:color w:val="000000"/>
+        </w:rPr>
+        <w:t xml:space="preserve"> At the suggestion of another reviewer we changed the validation stage to incorporate 10-fold rather than 4-fold validation and have added language to improve the clarity</w:t>
+      </w:r>
+      <w:r>
+        <w:rPr>
+          <w:rFonts w:ascii="Times New Roman" w:hAnsi="Times New Roman" w:cs="Times New Roman"/>
+          <w:color w:val="000000"/>
+        </w:rPr>
+        <w:t xml:space="preserve"> (</w:t>
+      </w:r>
+      <w:r>
+        <w:rPr>
+          <w:rFonts w:ascii="Times New Roman" w:hAnsi="Times New Roman" w:cs="Times New Roman"/>
+          <w:color w:val="000000"/>
+        </w:rPr>
+        <w:t xml:space="preserve">Lines </w:t>
+      </w:r>
+      <w:r>
+        <w:rPr>
+          <w:rFonts w:ascii="Times New Roman" w:hAnsi="Times New Roman" w:cs="Times New Roman"/>
+          <w:color w:val="000000"/>
+        </w:rPr>
+        <w:t>18</w:t>
+      </w:r>
+      <w:r>
+        <w:rPr>
+          <w:rFonts w:ascii="Times New Roman" w:hAnsi="Times New Roman" w:cs="Times New Roman"/>
+          <w:color w:val="000000"/>
+        </w:rPr>
+        <w:t>3</w:t>
+      </w:r>
+      <w:r>
+        <w:rPr>
+          <w:rFonts w:ascii="Times New Roman" w:hAnsi="Times New Roman" w:cs="Times New Roman"/>
+          <w:color w:val="000000"/>
+        </w:rPr>
+        <w:t>-18</w:t>
+      </w:r>
+      <w:r>
+        <w:rPr>
+          <w:rFonts w:ascii="Times New Roman" w:hAnsi="Times New Roman" w:cs="Times New Roman"/>
+          <w:color w:val="000000"/>
+        </w:rPr>
         <w:t>6</w:t>
-      </w:r>
-      <w:r>
-        <w:rPr>
-          <w:rFonts w:ascii="Times New Roman" w:hAnsi="Times New Roman" w:cs="Times New Roman"/>
-          <w:color w:val="000000"/>
-        </w:rPr>
-        <w:t>).</w:t>
-      </w:r>
-    </w:p>
-    <w:p>
-      <w:pPr>
-        <w:rPr>
-          <w:rFonts w:ascii="Times New Roman" w:hAnsi="Times New Roman" w:cs="Times New Roman"/>
-          <w:color w:val="000000"/>
-        </w:rPr>
-      </w:pPr>
-    </w:p>
-    <w:p>
-      <w:pPr>
-        <w:rPr>
-          <w:rFonts w:ascii="Times New Roman" w:hAnsi="Times New Roman" w:cs="Times New Roman"/>
-          <w:color w:val="000000"/>
-        </w:rPr>
-      </w:pPr>
-      <w:r>
-        <w:rPr>
-          <w:rFonts w:ascii="Times New Roman" w:hAnsi="Times New Roman" w:cs="Times New Roman"/>
-          <w:color w:val="000000"/>
-          <w:u w:val="single"/>
-        </w:rPr>
-        <w:t>Response to comments by Reviewer #3:</w:t>
-      </w:r>
-    </w:p>
-    <w:p>
-      <w:pPr>
-        <w:rPr>
-          <w:rFonts w:ascii="Times New Roman" w:hAnsi="Times New Roman" w:cs="Times New Roman"/>
-          <w:color w:val="000000"/>
-        </w:rPr>
-      </w:pPr>
-      <w:r>
-        <w:rPr>
-          <w:rFonts w:ascii="Times New Roman" w:hAnsi="Times New Roman" w:cs="Times New Roman"/>
-          <w:color w:val="000000"/>
-        </w:rPr>
-        <w:t xml:space="preserve">Reviewer #3: This paper provides an algorithm for the automated detection of whales in satellite imagery. This paper is novel and timely given that </w:t>
-      </w:r>
-      <w:proofErr w:type="spellStart"/>
-      <w:r>
-        <w:rPr>
-          <w:rFonts w:ascii="Times New Roman" w:hAnsi="Times New Roman" w:cs="Times New Roman"/>
-          <w:color w:val="000000"/>
-        </w:rPr>
-        <w:t>satelitle</w:t>
-      </w:r>
-      <w:proofErr w:type="spellEnd"/>
-      <w:r>
-        <w:rPr>
-          <w:rFonts w:ascii="Times New Roman" w:hAnsi="Times New Roman" w:cs="Times New Roman"/>
-          <w:color w:val="000000"/>
-        </w:rPr>
-        <w:t xml:space="preserve"> imagery is becoming more readily available and that monitoring for whales in increasingly important because of environmental changes.</w:t>
-      </w:r>
-    </w:p>
-    <w:p>
-      <w:pPr>
-        <w:rPr>
-          <w:rFonts w:ascii="Times New Roman" w:hAnsi="Times New Roman" w:cs="Times New Roman"/>
-          <w:color w:val="000000"/>
-        </w:rPr>
-      </w:pPr>
-      <w:r>
-        <w:rPr>
-          <w:rFonts w:ascii="Times New Roman" w:hAnsi="Times New Roman" w:cs="Times New Roman"/>
-          <w:color w:val="000000"/>
-        </w:rPr>
-        <w:t>In general, some of the technical terms related to neural network could be explained a bit better to help the readers that are not familiar with deep learning methods.</w:t>
-      </w:r>
-    </w:p>
-    <w:p>
-      <w:pPr>
-        <w:rPr>
-          <w:rFonts w:ascii="Times New Roman" w:hAnsi="Times New Roman" w:cs="Times New Roman"/>
-          <w:color w:val="000000"/>
-        </w:rPr>
-      </w:pPr>
-      <w:r>
-        <w:rPr>
-          <w:rFonts w:ascii="Times New Roman" w:hAnsi="Times New Roman" w:cs="Times New Roman"/>
-          <w:color w:val="000000"/>
-        </w:rPr>
-        <w:t xml:space="preserve">Lines 184-185: Please, clarify. Do you mean that you divided the images in 4 folds, and within each of the 4 folds, you pick 75% of the photos for training and 25% for </w:t>
-      </w:r>
-      <w:proofErr w:type="gramStart"/>
-      <w:r>
-        <w:rPr>
-          <w:rFonts w:ascii="Times New Roman" w:hAnsi="Times New Roman" w:cs="Times New Roman"/>
-          <w:color w:val="000000"/>
-        </w:rPr>
-        <w:t>test.</w:t>
-      </w:r>
-      <w:proofErr w:type="gramEnd"/>
-      <w:r>
-        <w:rPr>
-          <w:rFonts w:ascii="Times New Roman" w:hAnsi="Times New Roman" w:cs="Times New Roman"/>
-          <w:color w:val="000000"/>
-        </w:rPr>
-        <w:t xml:space="preserve"> Or, do you mean that you divided the 25% of the testing photos into 4 folds?</w:t>
-      </w:r>
-    </w:p>
-    <w:p>
-      <w:pPr>
-        <w:ind w:left="720"/>
-        <w:rPr>
-          <w:rFonts w:ascii="Times New Roman" w:hAnsi="Times New Roman" w:cs="Times New Roman"/>
-          <w:color w:val="000000"/>
-        </w:rPr>
-      </w:pPr>
-      <w:r>
-        <w:rPr>
-          <w:rFonts w:ascii="Times New Roman" w:hAnsi="Times New Roman" w:cs="Times New Roman"/>
-          <w:color w:val="000000"/>
-        </w:rPr>
-        <w:t>REPLY:</w:t>
-      </w:r>
-      <w:r>
-        <w:rPr>
-          <w:rFonts w:ascii="Times New Roman" w:hAnsi="Times New Roman" w:cs="Times New Roman"/>
-          <w:color w:val="000000"/>
-        </w:rPr>
-        <w:t xml:space="preserve"> At the suggestion of another reviewer we changed the validation stage to incorporate 10-fold rather than 4-fold validation and have added language to improve the clarity</w:t>
-      </w:r>
-      <w:r>
-        <w:rPr>
-          <w:rFonts w:ascii="Times New Roman" w:hAnsi="Times New Roman" w:cs="Times New Roman"/>
-          <w:color w:val="000000"/>
-        </w:rPr>
-        <w:t xml:space="preserve"> (</w:t>
-      </w:r>
-      <w:r>
-        <w:rPr>
-          <w:rFonts w:ascii="Times New Roman" w:hAnsi="Times New Roman" w:cs="Times New Roman"/>
-          <w:color w:val="000000"/>
-        </w:rPr>
-        <w:t xml:space="preserve">Lines </w:t>
-      </w:r>
-      <w:r>
-        <w:rPr>
-          <w:rFonts w:ascii="Times New Roman" w:hAnsi="Times New Roman" w:cs="Times New Roman"/>
-          <w:color w:val="000000"/>
-        </w:rPr>
-        <w:t>182-185</w:t>
       </w:r>
       <w:r>
         <w:rPr>
@@ -2772,7 +3768,14 @@
           <w:rFonts w:ascii="Times New Roman" w:hAnsi="Times New Roman" w:cs="Times New Roman"/>
           <w:color w:val="000000"/>
         </w:rPr>
-        <w:t>200</w:t>
+        <w:t>20</w:t>
+      </w:r>
+      <w:r>
+        <w:rPr>
+          <w:rFonts w:ascii="Times New Roman" w:hAnsi="Times New Roman" w:cs="Times New Roman"/>
+          <w:color w:val="000000"/>
+        </w:rPr>
+        <w:t>1</w:t>
       </w:r>
       <w:r>
         <w:rPr>
@@ -2831,7 +3834,14 @@
           <w:rFonts w:ascii="Times New Roman" w:hAnsi="Times New Roman" w:cs="Times New Roman"/>
           <w:color w:val="000000"/>
         </w:rPr>
-        <w:t>239</w:t>
+        <w:t>2</w:t>
+      </w:r>
+      <w:r>
+        <w:rPr>
+          <w:rFonts w:ascii="Times New Roman" w:hAnsi="Times New Roman" w:cs="Times New Roman"/>
+          <w:color w:val="000000"/>
+        </w:rPr>
+        <w:t>40</w:t>
       </w:r>
       <w:r>
         <w:rPr>
@@ -2840,6 +3850,13 @@
         </w:rPr>
         <w:t>)</w:t>
       </w:r>
+      <w:r>
+        <w:rPr>
+          <w:rFonts w:ascii="Times New Roman" w:hAnsi="Times New Roman" w:cs="Times New Roman"/>
+          <w:color w:val="000000"/>
+        </w:rPr>
+        <w:t>.</w:t>
+      </w:r>
     </w:p>
     <w:p>
       <w:pPr>
@@ -2883,7 +3900,894 @@
           <w:rFonts w:ascii="Times New Roman" w:hAnsi="Times New Roman" w:cs="Times New Roman"/>
           <w:color w:val="000000"/>
         </w:rPr>
-        <w:t xml:space="preserve">We have added discussion of the likely causes of false positives and ways in which the false positive rate could be improved </w:t>
+        <w:t>We have added discussion of the likely causes of false positives and ways in which the false positive rate could be improved (Lines 29</w:t>
+      </w:r>
+      <w:r>
+        <w:rPr>
+          <w:rFonts w:ascii="Times New Roman" w:hAnsi="Times New Roman" w:cs="Times New Roman"/>
+          <w:color w:val="000000"/>
+        </w:rPr>
+        <w:t>1</w:t>
+      </w:r>
+      <w:r>
+        <w:rPr>
+          <w:rFonts w:ascii="Times New Roman" w:hAnsi="Times New Roman" w:cs="Times New Roman"/>
+          <w:color w:val="000000"/>
+        </w:rPr>
+        <w:t>-30</w:t>
+      </w:r>
+      <w:r>
+        <w:rPr>
+          <w:rFonts w:ascii="Times New Roman" w:hAnsi="Times New Roman" w:cs="Times New Roman"/>
+          <w:color w:val="000000"/>
+        </w:rPr>
+        <w:t>1</w:t>
+      </w:r>
+      <w:r>
+        <w:rPr>
+          <w:rFonts w:ascii="Times New Roman" w:hAnsi="Times New Roman" w:cs="Times New Roman"/>
+          <w:color w:val="000000"/>
+        </w:rPr>
+        <w:t>).</w:t>
+      </w:r>
+    </w:p>
+    <w:p>
+      <w:pPr>
+        <w:rPr>
+          <w:rFonts w:ascii="Times New Roman" w:hAnsi="Times New Roman" w:cs="Times New Roman"/>
+          <w:color w:val="000000"/>
+        </w:rPr>
+      </w:pPr>
+      <w:r>
+        <w:rPr>
+          <w:rFonts w:ascii="Times New Roman" w:hAnsi="Times New Roman" w:cs="Times New Roman"/>
+          <w:color w:val="000000"/>
+        </w:rPr>
+        <w:t xml:space="preserve">Discussion: it would be interesting to write a paragraph in which the precision and recall of the algorithm is compared to </w:t>
+      </w:r>
+      <w:proofErr w:type="gramStart"/>
+      <w:r>
+        <w:rPr>
+          <w:rFonts w:ascii="Times New Roman" w:hAnsi="Times New Roman" w:cs="Times New Roman"/>
+          <w:color w:val="000000"/>
+        </w:rPr>
+        <w:t>other</w:t>
+      </w:r>
+      <w:proofErr w:type="gramEnd"/>
+      <w:r>
+        <w:rPr>
+          <w:rFonts w:ascii="Times New Roman" w:hAnsi="Times New Roman" w:cs="Times New Roman"/>
+          <w:color w:val="000000"/>
+        </w:rPr>
+        <w:t xml:space="preserve"> similar detector.</w:t>
+      </w:r>
+    </w:p>
+    <w:p>
+      <w:pPr>
+        <w:ind w:left="720"/>
+        <w:rPr>
+          <w:rFonts w:ascii="Times New Roman" w:hAnsi="Times New Roman" w:cs="Times New Roman"/>
+          <w:color w:val="000000"/>
+        </w:rPr>
+      </w:pPr>
+      <w:r>
+        <w:rPr>
+          <w:rFonts w:ascii="Times New Roman" w:hAnsi="Times New Roman" w:cs="Times New Roman"/>
+          <w:color w:val="000000"/>
+        </w:rPr>
+        <w:t>REPLY:</w:t>
+      </w:r>
+      <w:r>
+        <w:rPr>
+          <w:rFonts w:ascii="Times New Roman" w:hAnsi="Times New Roman" w:cs="Times New Roman"/>
+          <w:color w:val="000000"/>
+        </w:rPr>
+        <w:t xml:space="preserve"> Following the suggestions of another reviewer, we have implemented several different model architectures with which to compare our original model </w:t>
+      </w:r>
+      <w:r>
+        <w:rPr>
+          <w:rFonts w:ascii="Times New Roman" w:hAnsi="Times New Roman" w:cs="Times New Roman"/>
+          <w:color w:val="000000"/>
+        </w:rPr>
+        <w:t>(</w:t>
+      </w:r>
+      <w:r>
+        <w:rPr>
+          <w:rFonts w:ascii="Times New Roman" w:hAnsi="Times New Roman" w:cs="Times New Roman"/>
+          <w:color w:val="000000"/>
+        </w:rPr>
+        <w:t xml:space="preserve">Lines </w:t>
+      </w:r>
+      <w:r>
+        <w:rPr>
+          <w:rFonts w:ascii="Times New Roman" w:hAnsi="Times New Roman" w:cs="Times New Roman"/>
+          <w:color w:val="000000"/>
+        </w:rPr>
+        <w:t>19</w:t>
+      </w:r>
+      <w:r>
+        <w:rPr>
+          <w:rFonts w:ascii="Times New Roman" w:hAnsi="Times New Roman" w:cs="Times New Roman"/>
+          <w:color w:val="000000"/>
+        </w:rPr>
+        <w:t>4</w:t>
+      </w:r>
+      <w:r>
+        <w:rPr>
+          <w:rFonts w:ascii="Times New Roman" w:hAnsi="Times New Roman" w:cs="Times New Roman"/>
+          <w:color w:val="000000"/>
+        </w:rPr>
+        <w:t>-19</w:t>
+      </w:r>
+      <w:r>
+        <w:rPr>
+          <w:rFonts w:ascii="Times New Roman" w:hAnsi="Times New Roman" w:cs="Times New Roman"/>
+          <w:color w:val="000000"/>
+        </w:rPr>
+        <w:t>5</w:t>
+      </w:r>
+      <w:r>
+        <w:rPr>
+          <w:rFonts w:ascii="Times New Roman" w:hAnsi="Times New Roman" w:cs="Times New Roman"/>
+          <w:color w:val="000000"/>
+        </w:rPr>
+        <w:t>).</w:t>
+      </w:r>
+    </w:p>
+    <w:p>
+      <w:pPr>
+        <w:rPr>
+          <w:rFonts w:ascii="Times New Roman" w:hAnsi="Times New Roman" w:cs="Times New Roman"/>
+          <w:color w:val="000000"/>
+        </w:rPr>
+      </w:pPr>
+      <w:r>
+        <w:rPr>
+          <w:rFonts w:ascii="Times New Roman" w:hAnsi="Times New Roman" w:cs="Times New Roman"/>
+          <w:color w:val="000000"/>
+        </w:rPr>
+        <w:lastRenderedPageBreak/>
+        <w:t>Line 263: Could you provide more detail about the sea condition of the images used in the study? Could you provide a value on the Beaufort Sea scale?</w:t>
+      </w:r>
+    </w:p>
+    <w:p>
+      <w:pPr>
+        <w:ind w:left="720"/>
+        <w:rPr>
+          <w:rFonts w:ascii="Times New Roman" w:hAnsi="Times New Roman" w:cs="Times New Roman"/>
+          <w:color w:val="000000"/>
+        </w:rPr>
+      </w:pPr>
+      <w:r>
+        <w:rPr>
+          <w:rFonts w:ascii="Times New Roman" w:hAnsi="Times New Roman" w:cs="Times New Roman"/>
+          <w:color w:val="000000"/>
+        </w:rPr>
+        <w:t>REPLY:</w:t>
+      </w:r>
+      <w:r>
+        <w:rPr>
+          <w:rFonts w:ascii="Times New Roman" w:hAnsi="Times New Roman" w:cs="Times New Roman"/>
+          <w:color w:val="000000"/>
+        </w:rPr>
+        <w:t xml:space="preserve"> </w:t>
+      </w:r>
+      <w:r>
+        <w:rPr>
+          <w:rFonts w:ascii="Times New Roman" w:hAnsi="Times New Roman" w:cs="Times New Roman"/>
+          <w:color w:val="000000"/>
+        </w:rPr>
+        <w:t xml:space="preserve">We have provided some further discussion on sea-state limitations </w:t>
+      </w:r>
+      <w:r>
+        <w:rPr>
+          <w:rFonts w:ascii="Times New Roman" w:hAnsi="Times New Roman" w:cs="Times New Roman"/>
+          <w:color w:val="000000"/>
+        </w:rPr>
+        <w:t xml:space="preserve">(Lines </w:t>
+      </w:r>
+      <w:r>
+        <w:rPr>
+          <w:rFonts w:ascii="Times New Roman" w:hAnsi="Times New Roman" w:cs="Times New Roman"/>
+          <w:color w:val="000000"/>
+        </w:rPr>
+        <w:t>30</w:t>
+      </w:r>
+      <w:r>
+        <w:rPr>
+          <w:rFonts w:ascii="Times New Roman" w:hAnsi="Times New Roman" w:cs="Times New Roman"/>
+          <w:color w:val="000000"/>
+        </w:rPr>
+        <w:t>8</w:t>
+      </w:r>
+      <w:r>
+        <w:rPr>
+          <w:rFonts w:ascii="Times New Roman" w:hAnsi="Times New Roman" w:cs="Times New Roman"/>
+          <w:color w:val="000000"/>
+        </w:rPr>
+        <w:t>-31</w:t>
+      </w:r>
+      <w:r>
+        <w:rPr>
+          <w:rFonts w:ascii="Times New Roman" w:hAnsi="Times New Roman" w:cs="Times New Roman"/>
+          <w:color w:val="000000"/>
+        </w:rPr>
+        <w:t>6</w:t>
+      </w:r>
+      <w:r>
+        <w:rPr>
+          <w:rFonts w:ascii="Times New Roman" w:hAnsi="Times New Roman" w:cs="Times New Roman"/>
+          <w:color w:val="000000"/>
+        </w:rPr>
+        <w:t xml:space="preserve">). It is </w:t>
+      </w:r>
+      <w:r>
+        <w:rPr>
+          <w:rFonts w:ascii="Times New Roman" w:hAnsi="Times New Roman" w:cs="Times New Roman"/>
+          <w:color w:val="000000"/>
+        </w:rPr>
+        <w:br/>
+        <w:t>not possible to make a clear assessment of sea state given the imagery resolution, but we discuss how any image below Beaufort 4 should appear similar in quality.</w:t>
+      </w:r>
+    </w:p>
+    <w:p>
+      <w:pPr>
+        <w:rPr>
+          <w:rFonts w:ascii="Times New Roman" w:hAnsi="Times New Roman" w:cs="Times New Roman"/>
+          <w:color w:val="000000"/>
+        </w:rPr>
+      </w:pPr>
+      <w:r>
+        <w:rPr>
+          <w:rFonts w:ascii="Times New Roman" w:hAnsi="Times New Roman" w:cs="Times New Roman"/>
+          <w:color w:val="000000"/>
+        </w:rPr>
+        <w:t>Lines 269-272: Could you comment on the minimum resolution needed for detection in satellite imagery and the resolution of the other imagery currently available. Similarly, could you comment on the minimal size of a whale that could be detected by the algorithm.</w:t>
+      </w:r>
+    </w:p>
+    <w:p>
+      <w:pPr>
+        <w:ind w:left="720"/>
+        <w:rPr>
+          <w:rFonts w:ascii="Times New Roman" w:hAnsi="Times New Roman" w:cs="Times New Roman"/>
+          <w:color w:val="000000"/>
+        </w:rPr>
+      </w:pPr>
+      <w:r>
+        <w:rPr>
+          <w:rFonts w:ascii="Times New Roman" w:hAnsi="Times New Roman" w:cs="Times New Roman"/>
+          <w:color w:val="000000"/>
+        </w:rPr>
+        <w:t>REPLY:</w:t>
+      </w:r>
+      <w:r>
+        <w:rPr>
+          <w:rFonts w:ascii="Times New Roman" w:hAnsi="Times New Roman" w:cs="Times New Roman"/>
+          <w:color w:val="000000"/>
+        </w:rPr>
+        <w:t xml:space="preserve"> We have added the resolution of the previous use of satellite imagery for manual whale detection</w:t>
+      </w:r>
+      <w:r>
+        <w:rPr>
+          <w:rFonts w:ascii="Times New Roman" w:hAnsi="Times New Roman" w:cs="Times New Roman"/>
+          <w:color w:val="000000"/>
+        </w:rPr>
+        <w:t xml:space="preserve"> (</w:t>
+      </w:r>
+      <w:r>
+        <w:rPr>
+          <w:rFonts w:ascii="Times New Roman" w:hAnsi="Times New Roman" w:cs="Times New Roman"/>
+          <w:color w:val="000000"/>
+        </w:rPr>
+        <w:t xml:space="preserve">Line </w:t>
+      </w:r>
+      <w:r>
+        <w:rPr>
+          <w:rFonts w:ascii="Times New Roman" w:hAnsi="Times New Roman" w:cs="Times New Roman"/>
+          <w:color w:val="000000"/>
+        </w:rPr>
+        <w:t>7</w:t>
+      </w:r>
+      <w:r>
+        <w:rPr>
+          <w:rFonts w:ascii="Times New Roman" w:hAnsi="Times New Roman" w:cs="Times New Roman"/>
+          <w:color w:val="000000"/>
+        </w:rPr>
+        <w:t>4</w:t>
+      </w:r>
+      <w:r>
+        <w:rPr>
+          <w:rFonts w:ascii="Times New Roman" w:hAnsi="Times New Roman" w:cs="Times New Roman"/>
+          <w:color w:val="000000"/>
+        </w:rPr>
+        <w:t xml:space="preserve">). We would prefer not to comment on a minimum size as we have no firm evidence for a minimum. We do note however that the model was trained on images of minke whales, the smallest baleen whale and roughly the size of an orca or beaked </w:t>
+      </w:r>
+      <w:r>
+        <w:rPr>
+          <w:rFonts w:ascii="Times New Roman" w:hAnsi="Times New Roman" w:cs="Times New Roman"/>
+          <w:color w:val="000000"/>
+        </w:rPr>
+        <w:t>whale</w:t>
+      </w:r>
+      <w:r>
+        <w:rPr>
+          <w:rFonts w:ascii="Times New Roman" w:hAnsi="Times New Roman" w:cs="Times New Roman"/>
+          <w:color w:val="000000"/>
+        </w:rPr>
+        <w:t xml:space="preserve"> </w:t>
+      </w:r>
+      <w:r>
+        <w:rPr>
+          <w:rFonts w:ascii="Times New Roman" w:hAnsi="Times New Roman" w:cs="Times New Roman"/>
+          <w:color w:val="000000"/>
+        </w:rPr>
+        <w:t xml:space="preserve">(Lines </w:t>
+      </w:r>
+      <w:r>
+        <w:rPr>
+          <w:rFonts w:ascii="Times New Roman" w:hAnsi="Times New Roman" w:cs="Times New Roman"/>
+          <w:color w:val="000000"/>
+        </w:rPr>
+        <w:t>28</w:t>
+      </w:r>
+      <w:r>
+        <w:rPr>
+          <w:rFonts w:ascii="Times New Roman" w:hAnsi="Times New Roman" w:cs="Times New Roman"/>
+          <w:color w:val="000000"/>
+        </w:rPr>
+        <w:t>7</w:t>
+      </w:r>
+      <w:r>
+        <w:rPr>
+          <w:rFonts w:ascii="Times New Roman" w:hAnsi="Times New Roman" w:cs="Times New Roman"/>
+          <w:color w:val="000000"/>
+        </w:rPr>
+        <w:t>-28</w:t>
+      </w:r>
+      <w:r>
+        <w:rPr>
+          <w:rFonts w:ascii="Times New Roman" w:hAnsi="Times New Roman" w:cs="Times New Roman"/>
+          <w:color w:val="000000"/>
+        </w:rPr>
+        <w:t>9</w:t>
+      </w:r>
+      <w:r>
+        <w:rPr>
+          <w:rFonts w:ascii="Times New Roman" w:hAnsi="Times New Roman" w:cs="Times New Roman"/>
+          <w:color w:val="000000"/>
+        </w:rPr>
+        <w:t>)</w:t>
+      </w:r>
+      <w:r>
+        <w:rPr>
+          <w:rFonts w:ascii="Times New Roman" w:hAnsi="Times New Roman" w:cs="Times New Roman"/>
+          <w:color w:val="000000"/>
+        </w:rPr>
+        <w:t>.</w:t>
+      </w:r>
+    </w:p>
+    <w:p>
+      <w:pPr>
+        <w:rPr>
+          <w:rFonts w:ascii="Times New Roman" w:hAnsi="Times New Roman" w:cs="Times New Roman"/>
+          <w:color w:val="000000"/>
+        </w:rPr>
+      </w:pPr>
+      <w:r>
+        <w:rPr>
+          <w:rFonts w:ascii="Times New Roman" w:hAnsi="Times New Roman" w:cs="Times New Roman"/>
+          <w:color w:val="000000"/>
+        </w:rPr>
+        <w:t>Line 276: Could you comment on the likelihood of getting daily images for a given location. Our experience in the Arctic is that images are hard to get</w:t>
+      </w:r>
+    </w:p>
+    <w:p>
+      <w:pPr>
+        <w:ind w:left="720"/>
+        <w:rPr>
+          <w:rFonts w:ascii="Times New Roman" w:hAnsi="Times New Roman" w:cs="Times New Roman"/>
+          <w:color w:val="000000"/>
+        </w:rPr>
+      </w:pPr>
+      <w:r>
+        <w:rPr>
+          <w:rFonts w:ascii="Times New Roman" w:hAnsi="Times New Roman" w:cs="Times New Roman"/>
+          <w:color w:val="000000"/>
+        </w:rPr>
+        <w:t>REPLY:</w:t>
+      </w:r>
+      <w:r>
+        <w:rPr>
+          <w:rFonts w:ascii="Times New Roman" w:hAnsi="Times New Roman" w:cs="Times New Roman"/>
+          <w:color w:val="000000"/>
+        </w:rPr>
+        <w:t xml:space="preserve"> A great deal of detail may be outside of the scope of this paper, but we agree that this is </w:t>
+      </w:r>
+      <w:r>
+        <w:rPr>
+          <w:rFonts w:ascii="Times New Roman" w:hAnsi="Times New Roman" w:cs="Times New Roman"/>
+          <w:color w:val="000000"/>
+        </w:rPr>
+        <w:br/>
+      </w:r>
+      <w:r>
+        <w:rPr>
+          <w:rFonts w:ascii="Times New Roman" w:hAnsi="Times New Roman" w:cs="Times New Roman"/>
+          <w:color w:val="000000"/>
+        </w:rPr>
+        <w:t xml:space="preserve">an important consideration, especially for those new to satellite imagery and have added some clarifying language about the process of image collection and the current orbits of the commercial constellation. </w:t>
+      </w:r>
+      <w:r>
+        <w:rPr>
+          <w:rFonts w:ascii="Times New Roman" w:hAnsi="Times New Roman" w:cs="Times New Roman"/>
+          <w:color w:val="000000"/>
+        </w:rPr>
+        <w:t>We specifically address the question of high-latitude image collection which we agree can be challenging (</w:t>
+      </w:r>
+      <w:r>
+        <w:rPr>
+          <w:rFonts w:ascii="Times New Roman" w:hAnsi="Times New Roman" w:cs="Times New Roman"/>
+          <w:color w:val="000000"/>
+        </w:rPr>
+        <w:t xml:space="preserve">Lines </w:t>
+      </w:r>
+      <w:r>
+        <w:rPr>
+          <w:rFonts w:ascii="Times New Roman" w:hAnsi="Times New Roman" w:cs="Times New Roman"/>
+          <w:color w:val="000000"/>
+        </w:rPr>
+        <w:t>27</w:t>
+      </w:r>
+      <w:r>
+        <w:rPr>
+          <w:rFonts w:ascii="Times New Roman" w:hAnsi="Times New Roman" w:cs="Times New Roman"/>
+          <w:color w:val="000000"/>
+        </w:rPr>
+        <w:t>8</w:t>
+      </w:r>
+      <w:r>
+        <w:rPr>
+          <w:rFonts w:ascii="Times New Roman" w:hAnsi="Times New Roman" w:cs="Times New Roman"/>
+          <w:color w:val="000000"/>
+        </w:rPr>
+        <w:t>-28</w:t>
+      </w:r>
+      <w:r>
+        <w:rPr>
+          <w:rFonts w:ascii="Times New Roman" w:hAnsi="Times New Roman" w:cs="Times New Roman"/>
+          <w:color w:val="000000"/>
+        </w:rPr>
+        <w:t>1</w:t>
+      </w:r>
+      <w:r>
+        <w:rPr>
+          <w:rFonts w:ascii="Times New Roman" w:hAnsi="Times New Roman" w:cs="Times New Roman"/>
+          <w:color w:val="000000"/>
+        </w:rPr>
+        <w:t>).</w:t>
+      </w:r>
+    </w:p>
+    <w:p>
+      <w:pPr>
+        <w:rPr>
+          <w:rFonts w:ascii="Times New Roman" w:hAnsi="Times New Roman" w:cs="Times New Roman"/>
+          <w:color w:val="000000"/>
+        </w:rPr>
+      </w:pPr>
+      <w:r>
+        <w:rPr>
+          <w:rFonts w:ascii="Times New Roman" w:hAnsi="Times New Roman" w:cs="Times New Roman"/>
+          <w:color w:val="000000"/>
+        </w:rPr>
+        <w:t>Supplement files: the names of the files are confusing and contradictory. For example, the file names Supplement S1 has for title Supplement S3.</w:t>
+      </w:r>
+    </w:p>
+    <w:p>
+      <w:pPr>
+        <w:rPr>
+          <w:rFonts w:ascii="Times New Roman" w:hAnsi="Times New Roman" w:cs="Times New Roman"/>
+          <w:color w:val="000000"/>
+        </w:rPr>
+      </w:pPr>
+      <w:r>
+        <w:rPr>
+          <w:rFonts w:ascii="Times New Roman" w:hAnsi="Times New Roman" w:cs="Times New Roman"/>
+          <w:color w:val="000000"/>
+        </w:rPr>
+        <w:tab/>
+        <w:t>REPLY:</w:t>
+      </w:r>
+      <w:r>
+        <w:rPr>
+          <w:rFonts w:ascii="Times New Roman" w:hAnsi="Times New Roman" w:cs="Times New Roman"/>
+          <w:color w:val="000000"/>
+        </w:rPr>
+        <w:t xml:space="preserve"> </w:t>
+      </w:r>
+      <w:r>
+        <w:rPr>
+          <w:rFonts w:ascii="Times New Roman" w:hAnsi="Times New Roman" w:cs="Times New Roman"/>
+          <w:color w:val="000000"/>
+        </w:rPr>
+        <w:t>We have edited the supplements and corrected any errors.</w:t>
+      </w:r>
+    </w:p>
+    <w:p>
+      <w:pPr>
+        <w:rPr>
+          <w:rFonts w:ascii="Times New Roman" w:hAnsi="Times New Roman" w:cs="Times New Roman"/>
+          <w:color w:val="000000"/>
+        </w:rPr>
+      </w:pPr>
+    </w:p>
+    <w:p>
+      <w:pPr>
+        <w:rPr>
+          <w:rFonts w:ascii="Times New Roman" w:hAnsi="Times New Roman" w:cs="Times New Roman"/>
+          <w:color w:val="000000"/>
+        </w:rPr>
+      </w:pPr>
+      <w:r>
+        <w:rPr>
+          <w:rFonts w:ascii="Times New Roman" w:hAnsi="Times New Roman" w:cs="Times New Roman"/>
+          <w:color w:val="000000"/>
+          <w:u w:val="single"/>
+        </w:rPr>
+        <w:t>Response to comments by Reviewer #4:</w:t>
+      </w:r>
+    </w:p>
+    <w:p>
+      <w:pPr>
+        <w:rPr>
+          <w:rFonts w:ascii="Times New Roman" w:hAnsi="Times New Roman" w:cs="Times New Roman"/>
+          <w:color w:val="000000"/>
+        </w:rPr>
+      </w:pPr>
+      <w:r>
+        <w:rPr>
+          <w:rFonts w:ascii="Times New Roman" w:hAnsi="Times New Roman" w:cs="Times New Roman"/>
+          <w:color w:val="000000"/>
+        </w:rPr>
+        <w:t xml:space="preserve">This paper </w:t>
+      </w:r>
+      <w:proofErr w:type="gramStart"/>
+      <w:r>
+        <w:rPr>
+          <w:rFonts w:ascii="Times New Roman" w:hAnsi="Times New Roman" w:cs="Times New Roman"/>
+          <w:color w:val="000000"/>
+        </w:rPr>
+        <w:t>propose</w:t>
+      </w:r>
+      <w:proofErr w:type="gramEnd"/>
+      <w:r>
+        <w:rPr>
+          <w:rFonts w:ascii="Times New Roman" w:hAnsi="Times New Roman" w:cs="Times New Roman"/>
+          <w:color w:val="000000"/>
+        </w:rPr>
+        <w:t xml:space="preserve"> to use CNNs to classify satellite cetacean image tiles in order to eliminate laborious human screening efforts. The idea is technically intuitive and sound. The experimental setup is clearly described. However, I have strong concerns about the novelty of this paper. The proposed CNN is a common classification network. The authors used by </w:t>
+      </w:r>
+      <w:proofErr w:type="spellStart"/>
+      <w:r>
+        <w:rPr>
+          <w:rFonts w:ascii="Times New Roman" w:hAnsi="Times New Roman" w:cs="Times New Roman"/>
+          <w:color w:val="000000"/>
+        </w:rPr>
+        <w:t>pytorch</w:t>
+      </w:r>
+      <w:proofErr w:type="spellEnd"/>
+      <w:r>
+        <w:rPr>
+          <w:rFonts w:ascii="Times New Roman" w:hAnsi="Times New Roman" w:cs="Times New Roman"/>
+          <w:color w:val="000000"/>
+        </w:rPr>
+        <w:t xml:space="preserve"> as the deep learning framework. By checking the implementation details I feel like the implementation is merely re-organizing customized cetacean training data with out-of-the-box </w:t>
+      </w:r>
+      <w:proofErr w:type="spellStart"/>
+      <w:r>
+        <w:rPr>
+          <w:rFonts w:ascii="Times New Roman" w:hAnsi="Times New Roman" w:cs="Times New Roman"/>
+          <w:color w:val="000000"/>
+        </w:rPr>
+        <w:t>pytorch</w:t>
+      </w:r>
+      <w:proofErr w:type="spellEnd"/>
+      <w:r>
+        <w:rPr>
+          <w:rFonts w:ascii="Times New Roman" w:hAnsi="Times New Roman" w:cs="Times New Roman"/>
+          <w:color w:val="000000"/>
+        </w:rPr>
+        <w:t xml:space="preserve"> training pipelines. What make things worse, the results are plain and have no comparison with state-of-the-art works. Based on these reasons, my </w:t>
+      </w:r>
+      <w:proofErr w:type="spellStart"/>
+      <w:r>
+        <w:rPr>
+          <w:rFonts w:ascii="Times New Roman" w:hAnsi="Times New Roman" w:cs="Times New Roman"/>
+          <w:color w:val="000000"/>
+        </w:rPr>
+        <w:t>recommandation</w:t>
+      </w:r>
+      <w:proofErr w:type="spellEnd"/>
+      <w:r>
+        <w:rPr>
+          <w:rFonts w:ascii="Times New Roman" w:hAnsi="Times New Roman" w:cs="Times New Roman"/>
+          <w:color w:val="000000"/>
+        </w:rPr>
+        <w:t xml:space="preserve"> is Major Revision to Reject.</w:t>
+      </w:r>
+    </w:p>
+    <w:p>
+      <w:pPr>
+        <w:ind w:left="720"/>
+        <w:rPr>
+          <w:rFonts w:ascii="Times New Roman" w:hAnsi="Times New Roman" w:cs="Times New Roman"/>
+          <w:color w:val="000000"/>
+        </w:rPr>
+      </w:pPr>
+      <w:r>
+        <w:rPr>
+          <w:rFonts w:ascii="Times New Roman" w:hAnsi="Times New Roman" w:cs="Times New Roman"/>
+          <w:color w:val="000000"/>
+        </w:rPr>
+        <w:t>REPLY: While the reviewer is correct that we have employed a common CNN, novelty is not a criterion for publication in PLOS ONE and an off-the-shelf CNN improves the portability of this method to new users who are more familiar with field-based studies than machine-learning solutions.</w:t>
+      </w:r>
+      <w:r>
+        <w:rPr>
+          <w:rFonts w:ascii="Times New Roman" w:hAnsi="Times New Roman" w:cs="Times New Roman"/>
+          <w:color w:val="000000"/>
+        </w:rPr>
+        <w:t xml:space="preserve"> With this method, a potential user has a wealth of support available from other users and will be able to troubleshoot common problems. Complicating the process by creating a more bespoke approach will limit the utility and </w:t>
+      </w:r>
+      <w:r>
+        <w:rPr>
+          <w:rFonts w:ascii="Times New Roman" w:hAnsi="Times New Roman" w:cs="Times New Roman"/>
+          <w:color w:val="000000"/>
+        </w:rPr>
+        <w:t>interpretability</w:t>
+      </w:r>
+      <w:r>
+        <w:rPr>
+          <w:rFonts w:ascii="Times New Roman" w:hAnsi="Times New Roman" w:cs="Times New Roman"/>
+          <w:color w:val="000000"/>
+        </w:rPr>
+        <w:t xml:space="preserve"> of this method. We hope that our approach is accessible enough that those with minimal experience with machine learning could feel empowered to take our code and begin to deploy it for their own regions and species.</w:t>
+      </w:r>
+    </w:p>
+    <w:p>
+      <w:pPr>
+        <w:ind w:left="720"/>
+        <w:rPr>
+          <w:rFonts w:ascii="Times New Roman" w:hAnsi="Times New Roman" w:cs="Times New Roman"/>
+          <w:color w:val="000000"/>
+        </w:rPr>
+      </w:pPr>
+      <w:r>
+        <w:rPr>
+          <w:rFonts w:ascii="Times New Roman" w:hAnsi="Times New Roman" w:cs="Times New Roman"/>
+          <w:color w:val="000000"/>
+        </w:rPr>
+        <w:lastRenderedPageBreak/>
+        <w:t>With regard to comments regarding the plainness of results and comparisons with other methods, we have</w:t>
+      </w:r>
+      <w:r>
+        <w:rPr>
+          <w:rFonts w:ascii="Times New Roman" w:hAnsi="Times New Roman" w:cs="Times New Roman"/>
+          <w:color w:val="000000"/>
+        </w:rPr>
+        <w:t xml:space="preserve"> elected to compare the ResNet-18 implementation with </w:t>
+      </w:r>
+      <w:r>
+        <w:rPr>
+          <w:rFonts w:ascii="Times New Roman" w:hAnsi="Times New Roman" w:cs="Times New Roman"/>
+          <w:color w:val="000000"/>
+        </w:rPr>
+        <w:t>three</w:t>
+      </w:r>
+      <w:r>
+        <w:rPr>
+          <w:rFonts w:ascii="Times New Roman" w:hAnsi="Times New Roman" w:cs="Times New Roman"/>
+          <w:color w:val="000000"/>
+        </w:rPr>
+        <w:t xml:space="preserve"> other models: </w:t>
+      </w:r>
+      <w:proofErr w:type="spellStart"/>
+      <w:r>
+        <w:rPr>
+          <w:rFonts w:ascii="Times New Roman" w:hAnsi="Times New Roman" w:cs="Times New Roman"/>
+          <w:color w:val="000000"/>
+        </w:rPr>
+        <w:t>DenseNet</w:t>
+      </w:r>
+      <w:proofErr w:type="spellEnd"/>
+      <w:r>
+        <w:rPr>
+          <w:rFonts w:ascii="Times New Roman" w:hAnsi="Times New Roman" w:cs="Times New Roman"/>
+          <w:color w:val="000000"/>
+        </w:rPr>
+        <w:t xml:space="preserve"> and </w:t>
+      </w:r>
+      <w:r>
+        <w:rPr>
+          <w:rFonts w:ascii="Times New Roman" w:hAnsi="Times New Roman" w:cs="Times New Roman"/>
+          <w:color w:val="000000"/>
+        </w:rPr>
+        <w:t>another</w:t>
+      </w:r>
+      <w:r>
+        <w:rPr>
+          <w:rFonts w:ascii="Times New Roman" w:hAnsi="Times New Roman" w:cs="Times New Roman"/>
+          <w:color w:val="000000"/>
+        </w:rPr>
+        <w:t xml:space="preserve"> two</w:t>
+      </w:r>
+      <w:r>
+        <w:rPr>
+          <w:rFonts w:ascii="Times New Roman" w:hAnsi="Times New Roman" w:cs="Times New Roman"/>
+          <w:color w:val="000000"/>
+        </w:rPr>
+        <w:t xml:space="preserve"> implementation</w:t>
+      </w:r>
+      <w:r>
+        <w:rPr>
+          <w:rFonts w:ascii="Times New Roman" w:hAnsi="Times New Roman" w:cs="Times New Roman"/>
+          <w:color w:val="000000"/>
+        </w:rPr>
+        <w:t>s</w:t>
+      </w:r>
+      <w:r>
+        <w:rPr>
+          <w:rFonts w:ascii="Times New Roman" w:hAnsi="Times New Roman" w:cs="Times New Roman"/>
+          <w:color w:val="000000"/>
+        </w:rPr>
+        <w:t xml:space="preserve"> of </w:t>
+      </w:r>
+      <w:proofErr w:type="spellStart"/>
+      <w:r>
+        <w:rPr>
+          <w:rFonts w:ascii="Times New Roman" w:hAnsi="Times New Roman" w:cs="Times New Roman"/>
+          <w:color w:val="000000"/>
+        </w:rPr>
+        <w:t>ResNet</w:t>
+      </w:r>
+      <w:proofErr w:type="spellEnd"/>
+      <w:r>
+        <w:rPr>
+          <w:rFonts w:ascii="Times New Roman" w:hAnsi="Times New Roman" w:cs="Times New Roman"/>
+          <w:color w:val="000000"/>
+        </w:rPr>
+        <w:t xml:space="preserve">, the </w:t>
+      </w:r>
+      <w:r>
+        <w:rPr>
+          <w:rFonts w:ascii="Times New Roman" w:hAnsi="Times New Roman" w:cs="Times New Roman"/>
+          <w:color w:val="000000"/>
+        </w:rPr>
+        <w:t>ResNet-</w:t>
+      </w:r>
+      <w:r>
+        <w:rPr>
+          <w:rFonts w:ascii="Times New Roman" w:hAnsi="Times New Roman" w:cs="Times New Roman"/>
+          <w:color w:val="000000"/>
+        </w:rPr>
+        <w:t>34</w:t>
+      </w:r>
+      <w:r>
+        <w:rPr>
+          <w:rFonts w:ascii="Times New Roman" w:hAnsi="Times New Roman" w:cs="Times New Roman"/>
+          <w:color w:val="000000"/>
+        </w:rPr>
+        <w:t xml:space="preserve"> </w:t>
+      </w:r>
+      <w:r>
+        <w:rPr>
+          <w:rFonts w:ascii="Times New Roman" w:hAnsi="Times New Roman" w:cs="Times New Roman"/>
+          <w:color w:val="000000"/>
+        </w:rPr>
+        <w:t xml:space="preserve">and ResNet-152 </w:t>
+      </w:r>
+      <w:r>
+        <w:rPr>
+          <w:rFonts w:ascii="Times New Roman" w:hAnsi="Times New Roman" w:cs="Times New Roman"/>
+          <w:color w:val="000000"/>
+        </w:rPr>
+        <w:t>architecture</w:t>
+      </w:r>
+      <w:r>
+        <w:rPr>
+          <w:rFonts w:ascii="Times New Roman" w:hAnsi="Times New Roman" w:cs="Times New Roman"/>
+          <w:color w:val="000000"/>
+        </w:rPr>
+        <w:t>s</w:t>
+      </w:r>
+      <w:r>
+        <w:rPr>
+          <w:rFonts w:ascii="Times New Roman" w:hAnsi="Times New Roman" w:cs="Times New Roman"/>
+          <w:color w:val="000000"/>
+        </w:rPr>
+        <w:t xml:space="preserve"> (</w:t>
+      </w:r>
+      <w:r>
+        <w:rPr>
+          <w:rFonts w:ascii="Times New Roman" w:hAnsi="Times New Roman" w:cs="Times New Roman"/>
+          <w:color w:val="000000"/>
+        </w:rPr>
+        <w:t xml:space="preserve">Lines </w:t>
+      </w:r>
+      <w:r>
+        <w:rPr>
+          <w:rFonts w:ascii="Times New Roman" w:hAnsi="Times New Roman" w:cs="Times New Roman"/>
+          <w:color w:val="000000"/>
+        </w:rPr>
+        <w:t>19</w:t>
+      </w:r>
+      <w:r>
+        <w:rPr>
+          <w:rFonts w:ascii="Times New Roman" w:hAnsi="Times New Roman" w:cs="Times New Roman"/>
+          <w:color w:val="000000"/>
+        </w:rPr>
+        <w:t>4</w:t>
+      </w:r>
+      <w:r>
+        <w:rPr>
+          <w:rFonts w:ascii="Times New Roman" w:hAnsi="Times New Roman" w:cs="Times New Roman"/>
+          <w:color w:val="000000"/>
+        </w:rPr>
+        <w:t>-19</w:t>
+      </w:r>
+      <w:r>
+        <w:rPr>
+          <w:rFonts w:ascii="Times New Roman" w:hAnsi="Times New Roman" w:cs="Times New Roman"/>
+          <w:color w:val="000000"/>
+        </w:rPr>
+        <w:t>6</w:t>
+      </w:r>
+      <w:r>
+        <w:rPr>
+          <w:rFonts w:ascii="Times New Roman" w:hAnsi="Times New Roman" w:cs="Times New Roman"/>
+          <w:color w:val="000000"/>
+        </w:rPr>
+        <w:t xml:space="preserve">; </w:t>
+      </w:r>
+      <w:r>
+        <w:rPr>
+          <w:rFonts w:ascii="Times New Roman" w:hAnsi="Times New Roman" w:cs="Times New Roman"/>
+          <w:color w:val="000000"/>
+        </w:rPr>
+        <w:t>2</w:t>
+      </w:r>
+      <w:r>
+        <w:rPr>
+          <w:rFonts w:ascii="Times New Roman" w:hAnsi="Times New Roman" w:cs="Times New Roman"/>
+          <w:color w:val="000000"/>
+        </w:rPr>
+        <w:t>60</w:t>
+      </w:r>
+      <w:r>
+        <w:rPr>
+          <w:rFonts w:ascii="Times New Roman" w:hAnsi="Times New Roman" w:cs="Times New Roman"/>
+          <w:color w:val="000000"/>
+        </w:rPr>
+        <w:t>:</w:t>
+      </w:r>
+      <w:r>
+        <w:rPr>
+          <w:rFonts w:ascii="Times New Roman" w:hAnsi="Times New Roman" w:cs="Times New Roman"/>
+          <w:color w:val="000000"/>
+        </w:rPr>
+        <w:t xml:space="preserve"> Table 3</w:t>
+      </w:r>
+      <w:r>
+        <w:rPr>
+          <w:rFonts w:ascii="Times New Roman" w:hAnsi="Times New Roman" w:cs="Times New Roman"/>
+          <w:color w:val="000000"/>
+        </w:rPr>
+        <w:t>; Line 26</w:t>
+      </w:r>
+      <w:r>
+        <w:rPr>
+          <w:rFonts w:ascii="Times New Roman" w:hAnsi="Times New Roman" w:cs="Times New Roman"/>
+          <w:color w:val="000000"/>
+        </w:rPr>
+        <w:t>2</w:t>
       </w:r>
       <w:bookmarkStart w:id="0" w:name="_GoBack"/>
       <w:bookmarkEnd w:id="0"/>
@@ -2892,671 +4796,7 @@
           <w:rFonts w:ascii="Times New Roman" w:hAnsi="Times New Roman" w:cs="Times New Roman"/>
           <w:color w:val="000000"/>
         </w:rPr>
-        <w:t>(Lines 290-300).</w:t>
-      </w:r>
-    </w:p>
-    <w:p>
-      <w:pPr>
-        <w:rPr>
-          <w:rFonts w:ascii="Times New Roman" w:hAnsi="Times New Roman" w:cs="Times New Roman"/>
-          <w:color w:val="000000"/>
-        </w:rPr>
-      </w:pPr>
-      <w:r>
-        <w:rPr>
-          <w:rFonts w:ascii="Times New Roman" w:hAnsi="Times New Roman" w:cs="Times New Roman"/>
-          <w:color w:val="000000"/>
-        </w:rPr>
-        <w:t xml:space="preserve">Discussion: it would be interesting to write a paragraph in which the precision and recall of the algorithm is compared to </w:t>
-      </w:r>
-      <w:proofErr w:type="gramStart"/>
-      <w:r>
-        <w:rPr>
-          <w:rFonts w:ascii="Times New Roman" w:hAnsi="Times New Roman" w:cs="Times New Roman"/>
-          <w:color w:val="000000"/>
-        </w:rPr>
-        <w:t>other</w:t>
-      </w:r>
-      <w:proofErr w:type="gramEnd"/>
-      <w:r>
-        <w:rPr>
-          <w:rFonts w:ascii="Times New Roman" w:hAnsi="Times New Roman" w:cs="Times New Roman"/>
-          <w:color w:val="000000"/>
-        </w:rPr>
-        <w:t xml:space="preserve"> similar detector.</w:t>
-      </w:r>
-    </w:p>
-    <w:p>
-      <w:pPr>
-        <w:ind w:left="720"/>
-        <w:rPr>
-          <w:rFonts w:ascii="Times New Roman" w:hAnsi="Times New Roman" w:cs="Times New Roman"/>
-          <w:color w:val="000000"/>
-        </w:rPr>
-      </w:pPr>
-      <w:r>
-        <w:rPr>
-          <w:rFonts w:ascii="Times New Roman" w:hAnsi="Times New Roman" w:cs="Times New Roman"/>
-          <w:color w:val="000000"/>
-        </w:rPr>
-        <w:t>REPLY:</w:t>
-      </w:r>
-      <w:r>
-        <w:rPr>
-          <w:rFonts w:ascii="Times New Roman" w:hAnsi="Times New Roman" w:cs="Times New Roman"/>
-          <w:color w:val="000000"/>
-        </w:rPr>
-        <w:t xml:space="preserve"> Following the suggestions of another reviewer, we have implemented several different model architectures with which to compare our original model </w:t>
-      </w:r>
-      <w:r>
-        <w:rPr>
-          <w:rFonts w:ascii="Times New Roman" w:hAnsi="Times New Roman" w:cs="Times New Roman"/>
-          <w:color w:val="000000"/>
-        </w:rPr>
-        <w:t>(</w:t>
-      </w:r>
-      <w:r>
-        <w:rPr>
-          <w:rFonts w:ascii="Times New Roman" w:hAnsi="Times New Roman" w:cs="Times New Roman"/>
-          <w:color w:val="000000"/>
-        </w:rPr>
-        <w:t xml:space="preserve">Lines </w:t>
-      </w:r>
-      <w:r>
-        <w:rPr>
-          <w:rFonts w:ascii="Times New Roman" w:hAnsi="Times New Roman" w:cs="Times New Roman"/>
-          <w:color w:val="000000"/>
-        </w:rPr>
-        <w:t>193-194</w:t>
-      </w:r>
-      <w:r>
-        <w:rPr>
-          <w:rFonts w:ascii="Times New Roman" w:hAnsi="Times New Roman" w:cs="Times New Roman"/>
-          <w:color w:val="000000"/>
-        </w:rPr>
-        <w:t>).</w:t>
-      </w:r>
-    </w:p>
-    <w:p>
-      <w:pPr>
-        <w:rPr>
-          <w:rFonts w:ascii="Times New Roman" w:hAnsi="Times New Roman" w:cs="Times New Roman"/>
-          <w:color w:val="000000"/>
-        </w:rPr>
-      </w:pPr>
-      <w:r>
-        <w:rPr>
-          <w:rFonts w:ascii="Times New Roman" w:hAnsi="Times New Roman" w:cs="Times New Roman"/>
-          <w:color w:val="000000"/>
-        </w:rPr>
-        <w:t>Line 263: Could you provide more detail about the sea condition of the images used in the study? Could you provide a value on the Beaufort Sea scale?</w:t>
-      </w:r>
-    </w:p>
-    <w:p>
-      <w:pPr>
-        <w:ind w:left="720"/>
-        <w:rPr>
-          <w:rFonts w:ascii="Times New Roman" w:hAnsi="Times New Roman" w:cs="Times New Roman"/>
-          <w:color w:val="000000"/>
-        </w:rPr>
-      </w:pPr>
-      <w:r>
-        <w:rPr>
-          <w:rFonts w:ascii="Times New Roman" w:hAnsi="Times New Roman" w:cs="Times New Roman"/>
-          <w:color w:val="000000"/>
-        </w:rPr>
-        <w:t>REPLY:</w:t>
-      </w:r>
-      <w:r>
-        <w:rPr>
-          <w:rFonts w:ascii="Times New Roman" w:hAnsi="Times New Roman" w:cs="Times New Roman"/>
-          <w:color w:val="000000"/>
-        </w:rPr>
-        <w:t xml:space="preserve"> </w:t>
-      </w:r>
-      <w:r>
-        <w:rPr>
-          <w:rFonts w:ascii="Times New Roman" w:hAnsi="Times New Roman" w:cs="Times New Roman"/>
-          <w:color w:val="000000"/>
-        </w:rPr>
-        <w:t xml:space="preserve">We have provided some further discussion on sea-state limitations </w:t>
-      </w:r>
-      <w:r>
-        <w:rPr>
-          <w:rFonts w:ascii="Times New Roman" w:hAnsi="Times New Roman" w:cs="Times New Roman"/>
-          <w:color w:val="000000"/>
-        </w:rPr>
-        <w:t xml:space="preserve">(Lines </w:t>
-      </w:r>
-      <w:r>
-        <w:rPr>
-          <w:rFonts w:ascii="Times New Roman" w:hAnsi="Times New Roman" w:cs="Times New Roman"/>
-          <w:color w:val="000000"/>
-        </w:rPr>
-        <w:t>307-315</w:t>
-      </w:r>
-      <w:r>
-        <w:rPr>
-          <w:rFonts w:ascii="Times New Roman" w:hAnsi="Times New Roman" w:cs="Times New Roman"/>
-          <w:color w:val="000000"/>
-        </w:rPr>
-        <w:t xml:space="preserve">). It is </w:t>
-      </w:r>
-      <w:r>
-        <w:rPr>
-          <w:rFonts w:ascii="Times New Roman" w:hAnsi="Times New Roman" w:cs="Times New Roman"/>
-          <w:color w:val="000000"/>
-        </w:rPr>
-        <w:br/>
-        <w:t>not possible to make a clear assessment of sea state given the imagery resolution, but we discuss how any image below Beaufort 4 should appear similar in quality.</w:t>
-      </w:r>
-    </w:p>
-    <w:p>
-      <w:pPr>
-        <w:rPr>
-          <w:rFonts w:ascii="Times New Roman" w:hAnsi="Times New Roman" w:cs="Times New Roman"/>
-          <w:color w:val="000000"/>
-        </w:rPr>
-      </w:pPr>
-      <w:r>
-        <w:rPr>
-          <w:rFonts w:ascii="Times New Roman" w:hAnsi="Times New Roman" w:cs="Times New Roman"/>
-          <w:color w:val="000000"/>
-        </w:rPr>
-        <w:lastRenderedPageBreak/>
-        <w:t>Lines 269-272: Could you comment on the minimum resolution needed for detection in satellite imagery and the resolution of the other imagery currently available. Similarly, could you comment on the minimal size of a whale that could be detected by the algorithm.</w:t>
-      </w:r>
-    </w:p>
-    <w:p>
-      <w:pPr>
-        <w:ind w:left="720"/>
-        <w:rPr>
-          <w:rFonts w:ascii="Times New Roman" w:hAnsi="Times New Roman" w:cs="Times New Roman"/>
-          <w:color w:val="000000"/>
-        </w:rPr>
-      </w:pPr>
-      <w:r>
-        <w:rPr>
-          <w:rFonts w:ascii="Times New Roman" w:hAnsi="Times New Roman" w:cs="Times New Roman"/>
-          <w:color w:val="000000"/>
-        </w:rPr>
-        <w:t>REPLY:</w:t>
-      </w:r>
-      <w:r>
-        <w:rPr>
-          <w:rFonts w:ascii="Times New Roman" w:hAnsi="Times New Roman" w:cs="Times New Roman"/>
-          <w:color w:val="000000"/>
-        </w:rPr>
-        <w:t xml:space="preserve"> We have added the resolution of the previous use of satellite imagery for manual whale detection</w:t>
-      </w:r>
-      <w:r>
-        <w:rPr>
-          <w:rFonts w:ascii="Times New Roman" w:hAnsi="Times New Roman" w:cs="Times New Roman"/>
-          <w:color w:val="000000"/>
-        </w:rPr>
-        <w:t xml:space="preserve"> (</w:t>
-      </w:r>
-      <w:r>
-        <w:rPr>
-          <w:rFonts w:ascii="Times New Roman" w:hAnsi="Times New Roman" w:cs="Times New Roman"/>
-          <w:color w:val="000000"/>
-        </w:rPr>
-        <w:t xml:space="preserve">Line </w:t>
-      </w:r>
-      <w:r>
-        <w:rPr>
-          <w:rFonts w:ascii="Times New Roman" w:hAnsi="Times New Roman" w:cs="Times New Roman"/>
-          <w:color w:val="000000"/>
-        </w:rPr>
-        <w:t>73</w:t>
-      </w:r>
-      <w:r>
-        <w:rPr>
-          <w:rFonts w:ascii="Times New Roman" w:hAnsi="Times New Roman" w:cs="Times New Roman"/>
-          <w:color w:val="000000"/>
-        </w:rPr>
-        <w:t xml:space="preserve">). We would prefer not to comment on a minimum size as we have no firm evidence for a minimum. We do note however that the model was trained on images of minke whales, the smallest baleen whale and roughly the size of an orca or beaked </w:t>
-      </w:r>
-      <w:r>
-        <w:rPr>
-          <w:rFonts w:ascii="Times New Roman" w:hAnsi="Times New Roman" w:cs="Times New Roman"/>
-          <w:color w:val="000000"/>
-        </w:rPr>
-        <w:t>whale</w:t>
-      </w:r>
-      <w:r>
-        <w:rPr>
-          <w:rFonts w:ascii="Times New Roman" w:hAnsi="Times New Roman" w:cs="Times New Roman"/>
-          <w:color w:val="000000"/>
-        </w:rPr>
-        <w:t xml:space="preserve"> </w:t>
-      </w:r>
-      <w:r>
-        <w:rPr>
-          <w:rFonts w:ascii="Times New Roman" w:hAnsi="Times New Roman" w:cs="Times New Roman"/>
-          <w:color w:val="000000"/>
-        </w:rPr>
-        <w:t xml:space="preserve">(Lines </w:t>
-      </w:r>
-      <w:r>
-        <w:rPr>
-          <w:rFonts w:ascii="Times New Roman" w:hAnsi="Times New Roman" w:cs="Times New Roman"/>
-          <w:color w:val="000000"/>
-        </w:rPr>
-        <w:t>286-288)</w:t>
-      </w:r>
-      <w:r>
-        <w:rPr>
-          <w:rFonts w:ascii="Times New Roman" w:hAnsi="Times New Roman" w:cs="Times New Roman"/>
-          <w:color w:val="000000"/>
-        </w:rPr>
-        <w:t>.</w:t>
-      </w:r>
-    </w:p>
-    <w:p>
-      <w:pPr>
-        <w:rPr>
-          <w:rFonts w:ascii="Times New Roman" w:hAnsi="Times New Roman" w:cs="Times New Roman"/>
-          <w:color w:val="000000"/>
-        </w:rPr>
-      </w:pPr>
-      <w:r>
-        <w:rPr>
-          <w:rFonts w:ascii="Times New Roman" w:hAnsi="Times New Roman" w:cs="Times New Roman"/>
-          <w:color w:val="000000"/>
-        </w:rPr>
-        <w:t>Line 276: Could you comment on the likelihood of getting daily images for a given location. Our experience in the Arctic is that images are hard to get</w:t>
-      </w:r>
-    </w:p>
-    <w:p>
-      <w:pPr>
-        <w:ind w:left="720"/>
-        <w:rPr>
-          <w:rFonts w:ascii="Times New Roman" w:hAnsi="Times New Roman" w:cs="Times New Roman"/>
-          <w:color w:val="000000"/>
-        </w:rPr>
-      </w:pPr>
-      <w:r>
-        <w:rPr>
-          <w:rFonts w:ascii="Times New Roman" w:hAnsi="Times New Roman" w:cs="Times New Roman"/>
-          <w:color w:val="000000"/>
-        </w:rPr>
-        <w:t>REPLY:</w:t>
-      </w:r>
-      <w:r>
-        <w:rPr>
-          <w:rFonts w:ascii="Times New Roman" w:hAnsi="Times New Roman" w:cs="Times New Roman"/>
-          <w:color w:val="000000"/>
-        </w:rPr>
-        <w:t xml:space="preserve"> A great deal of detail may be outside of the scope of this paper, but we agree that this is </w:t>
-      </w:r>
-      <w:r>
-        <w:rPr>
-          <w:rFonts w:ascii="Times New Roman" w:hAnsi="Times New Roman" w:cs="Times New Roman"/>
-          <w:color w:val="000000"/>
-        </w:rPr>
-        <w:br/>
-      </w:r>
-      <w:r>
-        <w:rPr>
-          <w:rFonts w:ascii="Times New Roman" w:hAnsi="Times New Roman" w:cs="Times New Roman"/>
-          <w:color w:val="000000"/>
-        </w:rPr>
-        <w:t xml:space="preserve">an important consideration, especially for those new to satellite imagery and have added some clarifying language about the process of image collection and the current orbits of the commercial constellation. </w:t>
-      </w:r>
-      <w:r>
-        <w:rPr>
-          <w:rFonts w:ascii="Times New Roman" w:hAnsi="Times New Roman" w:cs="Times New Roman"/>
-          <w:color w:val="000000"/>
-        </w:rPr>
-        <w:t>We specifically address the question of high-latitude image collection which we agree can be challenging (</w:t>
-      </w:r>
-      <w:r>
-        <w:rPr>
-          <w:rFonts w:ascii="Times New Roman" w:hAnsi="Times New Roman" w:cs="Times New Roman"/>
-          <w:color w:val="000000"/>
-        </w:rPr>
-        <w:t xml:space="preserve">Lines </w:t>
-      </w:r>
-      <w:r>
-        <w:rPr>
-          <w:rFonts w:ascii="Times New Roman" w:hAnsi="Times New Roman" w:cs="Times New Roman"/>
-          <w:color w:val="000000"/>
-        </w:rPr>
-        <w:t>277-280</w:t>
-      </w:r>
-      <w:r>
-        <w:rPr>
-          <w:rFonts w:ascii="Times New Roman" w:hAnsi="Times New Roman" w:cs="Times New Roman"/>
-          <w:color w:val="000000"/>
-        </w:rPr>
-        <w:t>).</w:t>
-      </w:r>
-    </w:p>
-    <w:p>
-      <w:pPr>
-        <w:rPr>
-          <w:rFonts w:ascii="Times New Roman" w:hAnsi="Times New Roman" w:cs="Times New Roman"/>
-          <w:color w:val="000000"/>
-        </w:rPr>
-      </w:pPr>
-      <w:r>
-        <w:rPr>
-          <w:rFonts w:ascii="Times New Roman" w:hAnsi="Times New Roman" w:cs="Times New Roman"/>
-          <w:color w:val="000000"/>
-        </w:rPr>
-        <w:t>Supplement files: the names of the files are confusing and contradictory. For example, the file names Supplement S1 has for title Supplement S3.</w:t>
-      </w:r>
-    </w:p>
-    <w:p>
-      <w:pPr>
-        <w:rPr>
-          <w:rFonts w:ascii="Times New Roman" w:hAnsi="Times New Roman" w:cs="Times New Roman"/>
-          <w:color w:val="000000"/>
-        </w:rPr>
-      </w:pPr>
-      <w:r>
-        <w:rPr>
-          <w:rFonts w:ascii="Times New Roman" w:hAnsi="Times New Roman" w:cs="Times New Roman"/>
-          <w:color w:val="000000"/>
-        </w:rPr>
-        <w:tab/>
-        <w:t>REPLY:</w:t>
-      </w:r>
-      <w:r>
-        <w:rPr>
-          <w:rFonts w:ascii="Times New Roman" w:hAnsi="Times New Roman" w:cs="Times New Roman"/>
-          <w:color w:val="000000"/>
-        </w:rPr>
-        <w:t xml:space="preserve"> </w:t>
-      </w:r>
-      <w:r>
-        <w:rPr>
-          <w:rFonts w:ascii="Times New Roman" w:hAnsi="Times New Roman" w:cs="Times New Roman"/>
-          <w:color w:val="000000"/>
-        </w:rPr>
-        <w:t>We have edited the supplements and corrected any errors.</w:t>
-      </w:r>
-    </w:p>
-    <w:p>
-      <w:pPr>
-        <w:rPr>
-          <w:rFonts w:ascii="Times New Roman" w:hAnsi="Times New Roman" w:cs="Times New Roman"/>
-          <w:color w:val="000000"/>
-        </w:rPr>
-      </w:pPr>
-    </w:p>
-    <w:p>
-      <w:pPr>
-        <w:rPr>
-          <w:rFonts w:ascii="Times New Roman" w:hAnsi="Times New Roman" w:cs="Times New Roman"/>
-          <w:color w:val="000000"/>
-        </w:rPr>
-      </w:pPr>
-      <w:r>
-        <w:rPr>
-          <w:rFonts w:ascii="Times New Roman" w:hAnsi="Times New Roman" w:cs="Times New Roman"/>
-          <w:color w:val="000000"/>
-          <w:u w:val="single"/>
-        </w:rPr>
-        <w:t>Response to comments by Reviewer #4:</w:t>
-      </w:r>
-    </w:p>
-    <w:p>
-      <w:pPr>
-        <w:rPr>
-          <w:rFonts w:ascii="Times New Roman" w:hAnsi="Times New Roman" w:cs="Times New Roman"/>
-          <w:color w:val="000000"/>
-        </w:rPr>
-      </w:pPr>
-      <w:r>
-        <w:rPr>
-          <w:rFonts w:ascii="Times New Roman" w:hAnsi="Times New Roman" w:cs="Times New Roman"/>
-          <w:color w:val="000000"/>
-        </w:rPr>
-        <w:t xml:space="preserve">This paper </w:t>
-      </w:r>
-      <w:proofErr w:type="gramStart"/>
-      <w:r>
-        <w:rPr>
-          <w:rFonts w:ascii="Times New Roman" w:hAnsi="Times New Roman" w:cs="Times New Roman"/>
-          <w:color w:val="000000"/>
-        </w:rPr>
-        <w:t>propose</w:t>
-      </w:r>
-      <w:proofErr w:type="gramEnd"/>
-      <w:r>
-        <w:rPr>
-          <w:rFonts w:ascii="Times New Roman" w:hAnsi="Times New Roman" w:cs="Times New Roman"/>
-          <w:color w:val="000000"/>
-        </w:rPr>
-        <w:t xml:space="preserve"> to use CNNs to classify satellite cetacean image tiles in order to eliminate laborious human screening efforts. The idea is technically intuitive and sound. The experimental setup is clearly described. However, I have strong concerns about the novelty of this paper. The proposed CNN is a common classification network. The authors used by </w:t>
-      </w:r>
-      <w:proofErr w:type="spellStart"/>
-      <w:r>
-        <w:rPr>
-          <w:rFonts w:ascii="Times New Roman" w:hAnsi="Times New Roman" w:cs="Times New Roman"/>
-          <w:color w:val="000000"/>
-        </w:rPr>
-        <w:t>pytorch</w:t>
-      </w:r>
-      <w:proofErr w:type="spellEnd"/>
-      <w:r>
-        <w:rPr>
-          <w:rFonts w:ascii="Times New Roman" w:hAnsi="Times New Roman" w:cs="Times New Roman"/>
-          <w:color w:val="000000"/>
-        </w:rPr>
-        <w:t xml:space="preserve"> as the deep learning framework. By checking the implementation details I feel like the implementation is merely re-organizing customized cetacean training data with out-of-the-box </w:t>
-      </w:r>
-      <w:proofErr w:type="spellStart"/>
-      <w:r>
-        <w:rPr>
-          <w:rFonts w:ascii="Times New Roman" w:hAnsi="Times New Roman" w:cs="Times New Roman"/>
-          <w:color w:val="000000"/>
-        </w:rPr>
-        <w:t>pytorch</w:t>
-      </w:r>
-      <w:proofErr w:type="spellEnd"/>
-      <w:r>
-        <w:rPr>
-          <w:rFonts w:ascii="Times New Roman" w:hAnsi="Times New Roman" w:cs="Times New Roman"/>
-          <w:color w:val="000000"/>
-        </w:rPr>
-        <w:t xml:space="preserve"> training pipelines. What make things worse, the results are plain and have no comparison with state-of-the-art works. Based on these reasons, my </w:t>
-      </w:r>
-      <w:proofErr w:type="spellStart"/>
-      <w:r>
-        <w:rPr>
-          <w:rFonts w:ascii="Times New Roman" w:hAnsi="Times New Roman" w:cs="Times New Roman"/>
-          <w:color w:val="000000"/>
-        </w:rPr>
-        <w:t>recommandation</w:t>
-      </w:r>
-      <w:proofErr w:type="spellEnd"/>
-      <w:r>
-        <w:rPr>
-          <w:rFonts w:ascii="Times New Roman" w:hAnsi="Times New Roman" w:cs="Times New Roman"/>
-          <w:color w:val="000000"/>
-        </w:rPr>
-        <w:t xml:space="preserve"> is Major Revision to Reject.</w:t>
-      </w:r>
-    </w:p>
-    <w:p>
-      <w:pPr>
-        <w:ind w:left="720"/>
-        <w:rPr>
-          <w:rFonts w:ascii="Times New Roman" w:hAnsi="Times New Roman" w:cs="Times New Roman"/>
-          <w:color w:val="000000"/>
-        </w:rPr>
-      </w:pPr>
-      <w:r>
-        <w:rPr>
-          <w:rFonts w:ascii="Times New Roman" w:hAnsi="Times New Roman" w:cs="Times New Roman"/>
-          <w:color w:val="000000"/>
-        </w:rPr>
-        <w:t>REPLY: While the reviewer is correct that we have employed a common CNN, novelty is not a criterion for publication in PLOS ONE and an off-the-shelf CNN improves the portability of this method to new users who are more familiar with field-based studies than machine-learning solutions.</w:t>
-      </w:r>
-      <w:r>
-        <w:rPr>
-          <w:rFonts w:ascii="Times New Roman" w:hAnsi="Times New Roman" w:cs="Times New Roman"/>
-          <w:color w:val="000000"/>
-        </w:rPr>
-        <w:t xml:space="preserve"> With this method, a potential user has a wealth of support available from other users and will be able to troubleshoot common problems. Complicating the process by creating a more bespoke approach will limit the utility and </w:t>
-      </w:r>
-      <w:r>
-        <w:rPr>
-          <w:rFonts w:ascii="Times New Roman" w:hAnsi="Times New Roman" w:cs="Times New Roman"/>
-          <w:color w:val="000000"/>
-        </w:rPr>
-        <w:t>interpretability</w:t>
-      </w:r>
-      <w:r>
-        <w:rPr>
-          <w:rFonts w:ascii="Times New Roman" w:hAnsi="Times New Roman" w:cs="Times New Roman"/>
-          <w:color w:val="000000"/>
-        </w:rPr>
-        <w:t xml:space="preserve"> of this method. We hope that our approach is accessible enough that those with minimal experience with machine learning could feel empowered to take our code and begin to deploy it for their own regions and species.</w:t>
-      </w:r>
-    </w:p>
-    <w:p>
-      <w:pPr>
-        <w:ind w:left="720"/>
-        <w:rPr>
-          <w:rFonts w:ascii="Times New Roman" w:hAnsi="Times New Roman" w:cs="Times New Roman"/>
-          <w:color w:val="000000"/>
-        </w:rPr>
-      </w:pPr>
-      <w:proofErr w:type="gramStart"/>
-      <w:r>
-        <w:rPr>
-          <w:rFonts w:ascii="Times New Roman" w:hAnsi="Times New Roman" w:cs="Times New Roman"/>
-          <w:color w:val="000000"/>
-        </w:rPr>
-        <w:t>With regard to</w:t>
-      </w:r>
-      <w:proofErr w:type="gramEnd"/>
-      <w:r>
-        <w:rPr>
-          <w:rFonts w:ascii="Times New Roman" w:hAnsi="Times New Roman" w:cs="Times New Roman"/>
-          <w:color w:val="000000"/>
-        </w:rPr>
-        <w:t xml:space="preserve"> comments regarding the plainness of results and comparisons with other methods, we have</w:t>
-      </w:r>
-      <w:r>
-        <w:rPr>
-          <w:rFonts w:ascii="Times New Roman" w:hAnsi="Times New Roman" w:cs="Times New Roman"/>
-          <w:color w:val="000000"/>
-        </w:rPr>
-        <w:t xml:space="preserve"> elected to compare the ResNet-18 implementation with two other models: </w:t>
-      </w:r>
-      <w:proofErr w:type="spellStart"/>
-      <w:r>
-        <w:rPr>
-          <w:rFonts w:ascii="Times New Roman" w:hAnsi="Times New Roman" w:cs="Times New Roman"/>
-          <w:color w:val="000000"/>
-        </w:rPr>
-        <w:t>DenseNet</w:t>
-      </w:r>
-      <w:proofErr w:type="spellEnd"/>
-      <w:r>
-        <w:rPr>
-          <w:rFonts w:ascii="Times New Roman" w:hAnsi="Times New Roman" w:cs="Times New Roman"/>
-          <w:color w:val="000000"/>
-        </w:rPr>
-        <w:t xml:space="preserve"> and </w:t>
-      </w:r>
-      <w:r>
-        <w:rPr>
-          <w:rFonts w:ascii="Times New Roman" w:hAnsi="Times New Roman" w:cs="Times New Roman"/>
-          <w:color w:val="000000"/>
-        </w:rPr>
-        <w:t xml:space="preserve">another implementation of </w:t>
-      </w:r>
-      <w:proofErr w:type="spellStart"/>
-      <w:r>
-        <w:rPr>
-          <w:rFonts w:ascii="Times New Roman" w:hAnsi="Times New Roman" w:cs="Times New Roman"/>
-          <w:color w:val="000000"/>
-        </w:rPr>
-        <w:t>ResNet</w:t>
-      </w:r>
-      <w:proofErr w:type="spellEnd"/>
-      <w:r>
-        <w:rPr>
-          <w:rFonts w:ascii="Times New Roman" w:hAnsi="Times New Roman" w:cs="Times New Roman"/>
-          <w:color w:val="000000"/>
-        </w:rPr>
-        <w:t xml:space="preserve">, the </w:t>
-      </w:r>
-      <w:r>
-        <w:rPr>
-          <w:rFonts w:ascii="Times New Roman" w:hAnsi="Times New Roman" w:cs="Times New Roman"/>
-          <w:color w:val="000000"/>
-        </w:rPr>
-        <w:t>ResNet-</w:t>
-      </w:r>
-      <w:r>
-        <w:rPr>
-          <w:rFonts w:ascii="Times New Roman" w:hAnsi="Times New Roman" w:cs="Times New Roman"/>
-          <w:color w:val="000000"/>
-        </w:rPr>
-        <w:t>34</w:t>
-      </w:r>
-      <w:r>
-        <w:rPr>
-          <w:rFonts w:ascii="Times New Roman" w:hAnsi="Times New Roman" w:cs="Times New Roman"/>
-          <w:color w:val="000000"/>
-        </w:rPr>
-        <w:t xml:space="preserve"> architecture</w:t>
-      </w:r>
-      <w:r>
-        <w:rPr>
-          <w:rFonts w:ascii="Times New Roman" w:hAnsi="Times New Roman" w:cs="Times New Roman"/>
-          <w:color w:val="000000"/>
-        </w:rPr>
-        <w:t xml:space="preserve"> (</w:t>
-      </w:r>
-      <w:r>
-        <w:rPr>
-          <w:rFonts w:ascii="Times New Roman" w:hAnsi="Times New Roman" w:cs="Times New Roman"/>
-          <w:color w:val="000000"/>
-        </w:rPr>
-        <w:t xml:space="preserve">Lines </w:t>
-      </w:r>
-      <w:r>
-        <w:rPr>
-          <w:rFonts w:ascii="Times New Roman" w:hAnsi="Times New Roman" w:cs="Times New Roman"/>
-          <w:color w:val="000000"/>
-        </w:rPr>
-        <w:t>193-195</w:t>
-      </w:r>
-      <w:r>
-        <w:rPr>
-          <w:rFonts w:ascii="Times New Roman" w:hAnsi="Times New Roman" w:cs="Times New Roman"/>
-          <w:color w:val="000000"/>
-        </w:rPr>
-        <w:t xml:space="preserve">; </w:t>
-      </w:r>
-      <w:r>
-        <w:rPr>
-          <w:rFonts w:ascii="Times New Roman" w:hAnsi="Times New Roman" w:cs="Times New Roman"/>
-          <w:color w:val="000000"/>
-        </w:rPr>
-        <w:t>259:</w:t>
-      </w:r>
-      <w:r>
-        <w:rPr>
-          <w:rFonts w:ascii="Times New Roman" w:hAnsi="Times New Roman" w:cs="Times New Roman"/>
-          <w:color w:val="000000"/>
-        </w:rPr>
-        <w:t xml:space="preserve"> Table 3</w:t>
-      </w:r>
-      <w:r>
-        <w:rPr>
-          <w:rFonts w:ascii="Times New Roman" w:hAnsi="Times New Roman" w:cs="Times New Roman"/>
-          <w:color w:val="000000"/>
-        </w:rPr>
-        <w:t>; Line 261:</w:t>
+        <w:t>:</w:t>
       </w:r>
       <w:r>
         <w:rPr>

</xml_diff>